<commit_message>
updates for next version
</commit_message>
<xml_diff>
--- a/git-ts-labs.docx
+++ b/git-ts-labs.docx
@@ -58,6 +58,96 @@
           <w:bCs/>
           <w:kern w:val="36"/>
         </w:rPr>
+        <w:t>4</w:t>
+      </w:r>
+      <w:r>
+        <w:rPr>
+          <w:rFonts w:eastAsia="Times New Roman" w:cs="Times New Roman"/>
+          <w:b/>
+          <w:bCs/>
+          <w:kern w:val="36"/>
+        </w:rPr>
+        <w:t xml:space="preserve"> </w:t>
+      </w:r>
+      <w:r>
+        <w:rPr>
+          <w:rFonts w:eastAsia="Times New Roman" w:cs="Times New Roman"/>
+          <w:b/>
+          <w:bCs/>
+          <w:kern w:val="36"/>
+        </w:rPr>
+        <w:t>-</w:t>
+      </w:r>
+      <w:r>
+        <w:rPr>
+          <w:rFonts w:eastAsia="Times New Roman" w:cs="Times New Roman"/>
+          <w:b/>
+          <w:bCs/>
+          <w:kern w:val="36"/>
+        </w:rPr>
+        <w:t xml:space="preserve"> </w:t>
+      </w:r>
+      <w:r>
+        <w:rPr>
+          <w:rFonts w:eastAsia="Times New Roman" w:cs="Times New Roman"/>
+          <w:b/>
+          <w:bCs/>
+          <w:kern w:val="36"/>
+        </w:rPr>
+        <w:t>0</w:t>
+      </w:r>
+      <w:r>
+        <w:rPr>
+          <w:rFonts w:eastAsia="Times New Roman" w:cs="Times New Roman"/>
+          <w:b/>
+          <w:bCs/>
+          <w:kern w:val="36"/>
+        </w:rPr>
+        <w:t>6</w:t>
+      </w:r>
+      <w:r>
+        <w:rPr>
+          <w:rFonts w:eastAsia="Times New Roman" w:cs="Times New Roman"/>
+          <w:b/>
+          <w:bCs/>
+          <w:kern w:val="36"/>
+        </w:rPr>
+        <w:t>/</w:t>
+      </w:r>
+      <w:r>
+        <w:rPr>
+          <w:rFonts w:eastAsia="Times New Roman" w:cs="Times New Roman"/>
+          <w:b/>
+          <w:bCs/>
+          <w:kern w:val="36"/>
+        </w:rPr>
+        <w:t>1</w:t>
+      </w:r>
+      <w:r>
+        <w:rPr>
+          <w:rFonts w:eastAsia="Times New Roman" w:cs="Times New Roman"/>
+          <w:b/>
+          <w:bCs/>
+          <w:kern w:val="36"/>
+        </w:rPr>
+        <w:t>5</w:t>
+      </w:r>
+      <w:r>
+        <w:rPr>
+          <w:rFonts w:eastAsia="Times New Roman" w:cs="Times New Roman"/>
+          <w:b/>
+          <w:bCs/>
+          <w:kern w:val="36"/>
+        </w:rPr>
+        <w:t>/</w:t>
+      </w:r>
+      <w:r>
+        <w:rPr>
+          <w:rFonts w:eastAsia="Times New Roman" w:cs="Times New Roman"/>
+          <w:b/>
+          <w:bCs/>
+          <w:kern w:val="36"/>
+        </w:rPr>
         <w:t>2</w:t>
       </w:r>
       <w:r>
@@ -67,78 +157,6 @@
           <w:bCs/>
           <w:kern w:val="36"/>
         </w:rPr>
-        <w:t xml:space="preserve"> </w:t>
-      </w:r>
-      <w:r>
-        <w:rPr>
-          <w:rFonts w:eastAsia="Times New Roman" w:cs="Times New Roman"/>
-          <w:b/>
-          <w:bCs/>
-          <w:kern w:val="36"/>
-        </w:rPr>
-        <w:t>-</w:t>
-      </w:r>
-      <w:r>
-        <w:rPr>
-          <w:rFonts w:eastAsia="Times New Roman" w:cs="Times New Roman"/>
-          <w:b/>
-          <w:bCs/>
-          <w:kern w:val="36"/>
-        </w:rPr>
-        <w:t xml:space="preserve"> </w:t>
-      </w:r>
-      <w:r>
-        <w:rPr>
-          <w:rFonts w:eastAsia="Times New Roman" w:cs="Times New Roman"/>
-          <w:b/>
-          <w:bCs/>
-          <w:kern w:val="36"/>
-        </w:rPr>
-        <w:t>03</w:t>
-      </w:r>
-      <w:r>
-        <w:rPr>
-          <w:rFonts w:eastAsia="Times New Roman" w:cs="Times New Roman"/>
-          <w:b/>
-          <w:bCs/>
-          <w:kern w:val="36"/>
-        </w:rPr>
-        <w:t>/</w:t>
-      </w:r>
-      <w:r>
-        <w:rPr>
-          <w:rFonts w:eastAsia="Times New Roman" w:cs="Times New Roman"/>
-          <w:b/>
-          <w:bCs/>
-          <w:kern w:val="36"/>
-        </w:rPr>
-        <w:t>31</w:t>
-      </w:r>
-      <w:r>
-        <w:rPr>
-          <w:rFonts w:eastAsia="Times New Roman" w:cs="Times New Roman"/>
-          <w:b/>
-          <w:bCs/>
-          <w:kern w:val="36"/>
-        </w:rPr>
-        <w:t>/</w:t>
-      </w:r>
-      <w:r>
-        <w:rPr>
-          <w:rFonts w:eastAsia="Times New Roman" w:cs="Times New Roman"/>
-          <w:b/>
-          <w:bCs/>
-          <w:kern w:val="36"/>
-        </w:rPr>
-        <w:t>2</w:t>
-      </w:r>
-      <w:r>
-        <w:rPr>
-          <w:rFonts w:eastAsia="Times New Roman" w:cs="Times New Roman"/>
-          <w:b/>
-          <w:bCs/>
-          <w:kern w:val="36"/>
-        </w:rPr>
         <w:t>1</w:t>
       </w:r>
     </w:p>
@@ -155,6 +173,12 @@
         </w:rPr>
         <w:t>Brent Laster</w:t>
       </w:r>
+      <w:r>
+        <w:rPr>
+          <w:b/>
+        </w:rPr>
+        <w:t xml:space="preserve"> for Tech Skills Transformations LLC</w:t>
+      </w:r>
     </w:p>
     <w:p>
       <w:pPr>
@@ -200,7 +224,31 @@
         <w:rPr>
           <w:b/>
         </w:rPr>
-        <w:t>Windows: (Bash shell that runs on Windows)</w:t>
+        <w:t>Windows: (</w:t>
+      </w:r>
+      <w:r>
+        <w:rPr>
+          <w:b/>
+        </w:rPr>
+        <w:t>Recommend Git Bash - b</w:t>
+      </w:r>
+      <w:r>
+        <w:rPr>
+          <w:b/>
+        </w:rPr>
+        <w:t>ash shell that runs on Windows</w:t>
+      </w:r>
+      <w:r>
+        <w:rPr>
+          <w:b/>
+        </w:rPr>
+        <w:t xml:space="preserve"> - installed as part of Git for Windows</w:t>
+      </w:r>
+      <w:r>
+        <w:rPr>
+          <w:b/>
+        </w:rPr>
+        <w:t>)</w:t>
       </w:r>
     </w:p>
     <w:p>
@@ -605,15 +653,18 @@
           <w:rFonts w:ascii="Consolas" w:hAnsi="Consolas"/>
           <w:b/>
         </w:rPr>
-        <w:t>git clone https://github.com/brentlaster/bisect</w:t>
-      </w:r>
-      <w:r>
-        <w:rPr>
-          <w:rFonts w:ascii="Consolas" w:hAnsi="Consolas"/>
-          <w:b/>
-        </w:rPr>
-        <w:t>2</w:t>
-      </w:r>
+        <w:t xml:space="preserve">git clone </w:t>
+      </w:r>
+      <w:hyperlink r:id="rId13" w:history="1">
+        <w:r>
+          <w:rPr>
+            <w:rStyle w:val="Hyperlink"/>
+            <w:rFonts w:ascii="Consolas" w:hAnsi="Consolas"/>
+            <w:b/>
+          </w:rPr>
+          <w:t>https://github.com/skilldocs/bisect2</w:t>
+        </w:r>
+      </w:hyperlink>
     </w:p>
     <w:p>
       <w:pPr>
@@ -1156,19 +1207,43 @@
       <w:r>
         <w:t xml:space="preserve">figure out the problem.  We can deduce that the sum program is not adding the numbers but is </w:t>
       </w:r>
+      <w:r>
+        <w:t>subtracting</w:t>
+      </w:r>
+      <w:r>
+        <w:t xml:space="preserve"> them instead.  Use the git grep command to find the instances of addition and subtraction in the first bad commit.  (Note this will also find dashes.)  Find the line that is in error. </w:t>
+      </w:r>
+    </w:p>
+    <w:p>
+      <w:pPr>
+        <w:ind w:left="720"/>
+        <w:rPr>
+          <w:rFonts w:ascii="Consolas" w:hAnsi="Consolas" w:cs="Consolas"/>
+          <w:b/>
+          <w:bCs/>
+        </w:rPr>
+      </w:pPr>
+      <w:r>
+        <w:tab/>
+      </w:r>
+      <w:r>
+        <w:rPr>
+          <w:rFonts w:ascii="Consolas" w:hAnsi="Consolas" w:cs="Consolas"/>
+          <w:b/>
+          <w:bCs/>
+        </w:rPr>
+        <w:t>$ git log --</w:t>
+      </w:r>
       <w:proofErr w:type="spellStart"/>
       <w:r>
-        <w:t>substracting</w:t>
+        <w:rPr>
+          <w:rFonts w:ascii="Consolas" w:hAnsi="Consolas" w:cs="Consolas"/>
+          <w:b/>
+          <w:bCs/>
+        </w:rPr>
+        <w:t>oneline</w:t>
       </w:r>
       <w:proofErr w:type="spellEnd"/>
-      <w:r>
-        <w:t xml:space="preserve"> them instead.  Use the git grep command to find the instances of addition and subtraction in the first bad commit.  (Note this will also find dashes.)  Find the line that is in error. </w:t>
-      </w:r>
-    </w:p>
-    <w:p>
-      <w:pPr>
-        <w:ind w:left="720"/>
-      </w:pPr>
     </w:p>
     <w:p>
       <w:pPr>
@@ -1217,11 +1292,6 @@
         </w:rPr>
         <w:t>-- sum2.sh</w:t>
       </w:r>
-    </w:p>
-    <w:p>
-      <w:pPr>
-        <w:ind w:left="720"/>
-      </w:pPr>
     </w:p>
     <w:p>
       <w:pPr>
@@ -1237,6 +1307,7 @@
         </w:numPr>
       </w:pPr>
       <w:r>
+        <w:lastRenderedPageBreak/>
         <w:t xml:space="preserve">Now, let's </w:t>
       </w:r>
       <w:r>
@@ -1303,7 +1374,7 @@
         </w:numPr>
       </w:pPr>
       <w:r>
-        <w:t>Notice the lines of the file and the first column that identifies where the commit where the line was first introduced.  In particular, take note of line 5, the one that has the error.</w:t>
+        <w:t>Notice the lines of the file and the first column that identifies the commit where the line was first introduced.  In particular, take note of line 5, the one that has the error.</w:t>
       </w:r>
     </w:p>
     <w:p>
@@ -1693,7 +1764,19 @@
         </w:numPr>
       </w:pPr>
       <w:r>
-        <w:t xml:space="preserve">Finally, let’s use another option to log (-L) to narrow in on changes to line 5 so we can see another way to identify when that line changed. </w:t>
+        <w:t xml:space="preserve">Finally, let’s use another option to </w:t>
+      </w:r>
+      <w:r>
+        <w:t xml:space="preserve">the </w:t>
+      </w:r>
+      <w:r>
+        <w:t>log</w:t>
+      </w:r>
+      <w:r>
+        <w:t xml:space="preserve"> command</w:t>
+      </w:r>
+      <w:r>
+        <w:t xml:space="preserve"> (-L) to narrow in on changes to line 5 so we can see another way to identify when that line changed. </w:t>
       </w:r>
       <w:r>
         <w:t xml:space="preserve"> (You can hit the "Q" key to exit the output if needed.)</w:t>
@@ -1752,25 +1835,6 @@
       </w:pPr>
       <w:r>
         <w:t xml:space="preserve">               Notice in the output that it’s easy to tell where the issue was introduced.</w:t>
-      </w:r>
-    </w:p>
-    <w:p>
-      <w:pPr>
-        <w:ind w:left="720" w:firstLine="720"/>
-        <w:rPr>
-          <w:rFonts w:ascii="Consolas" w:hAnsi="Consolas"/>
-          <w:b/>
-        </w:rPr>
-      </w:pPr>
-    </w:p>
-    <w:p>
-      <w:pPr>
-        <w:tabs>
-          <w:tab w:val="left" w:pos="4360"/>
-        </w:tabs>
-      </w:pPr>
-      <w:r>
-        <w:tab/>
       </w:r>
     </w:p>
     <w:p>
@@ -1858,18 +1922,10 @@
           <w:b/>
         </w:rPr>
       </w:pPr>
-    </w:p>
-    <w:p>
-      <w:pPr>
-        <w:rPr>
-          <w:b/>
-        </w:rPr>
-      </w:pPr>
-      <w:r>
-        <w:rPr>
-          <w:b/>
-        </w:rPr>
-        <w:lastRenderedPageBreak/>
+      <w:r>
+        <w:rPr>
+          <w:b/>
+        </w:rPr>
         <w:t xml:space="preserve">Lab </w:t>
       </w:r>
       <w:r>
@@ -1946,18 +2002,6 @@
         </w:rPr>
         <w:t xml:space="preserve">  </w:t>
       </w:r>
-    </w:p>
-    <w:p>
-      <w:pPr>
-        <w:pStyle w:val="ListNumbered"/>
-        <w:ind w:left="0" w:firstLine="0"/>
-        <w:rPr>
-          <w:rFonts w:ascii="Consolas" w:hAnsi="Consolas" w:cs="Consolas"/>
-          <w:b/>
-          <w:bCs/>
-          <w:color w:val="000000"/>
-        </w:rPr>
-      </w:pPr>
     </w:p>
     <w:p>
       <w:pPr>
@@ -1979,6 +2023,7 @@
           <w:sz w:val="22"/>
           <w:szCs w:val="22"/>
         </w:rPr>
+        <w:lastRenderedPageBreak/>
         <w:t xml:space="preserve">In </w:t>
       </w:r>
       <w:r>
@@ -2061,32 +2106,14 @@
         </w:rPr>
         <w:t xml:space="preserve">. To that, </w:t>
       </w:r>
-      <w:proofErr w:type="gramStart"/>
-      <w:r>
-        <w:rPr>
-          <w:rFonts w:ascii="Calibri" w:hAnsi="Calibri"/>
-          <w:sz w:val="22"/>
-          <w:szCs w:val="22"/>
-        </w:rPr>
-        <w:t xml:space="preserve">we'll </w:t>
-      </w:r>
-      <w:r>
-        <w:rPr>
-          <w:rFonts w:ascii="Calibri" w:hAnsi="Calibri"/>
-          <w:sz w:val="22"/>
-          <w:szCs w:val="22"/>
-        </w:rPr>
-        <w:t xml:space="preserve"> us</w:t>
-      </w:r>
-      <w:r>
-        <w:rPr>
-          <w:rFonts w:ascii="Calibri" w:hAnsi="Calibri"/>
-          <w:sz w:val="22"/>
-          <w:szCs w:val="22"/>
-        </w:rPr>
-        <w:t>e</w:t>
-      </w:r>
-      <w:proofErr w:type="gramEnd"/>
+      <w:r>
+        <w:rPr>
+          <w:rFonts w:ascii="Calibri" w:hAnsi="Calibri"/>
+          <w:sz w:val="22"/>
+          <w:szCs w:val="22"/>
+        </w:rPr>
+        <w:t>we'll use</w:t>
+      </w:r>
       <w:r>
         <w:rPr>
           <w:rFonts w:ascii="Calibri" w:hAnsi="Calibri"/>
@@ -2101,7 +2128,23 @@
           <w:sz w:val="22"/>
           <w:szCs w:val="22"/>
         </w:rPr>
-        <w:t>operation with a  command to change the text in the file</w:t>
+        <w:t xml:space="preserve">operation with </w:t>
+      </w:r>
+      <w:r>
+        <w:rPr>
+          <w:rFonts w:ascii="Calibri" w:hAnsi="Calibri"/>
+          <w:sz w:val="22"/>
+          <w:szCs w:val="22"/>
+        </w:rPr>
+        <w:t>a command</w:t>
+      </w:r>
+      <w:r>
+        <w:rPr>
+          <w:rFonts w:ascii="Calibri" w:hAnsi="Calibri"/>
+          <w:sz w:val="22"/>
+          <w:szCs w:val="22"/>
+        </w:rPr>
+        <w:t xml:space="preserve"> to change the text in the file</w:t>
       </w:r>
       <w:r>
         <w:rPr>
@@ -2155,7 +2198,7 @@
           <w:sz w:val="22"/>
           <w:szCs w:val="22"/>
         </w:rPr>
-        <w:t xml:space="preserve">Then choose and run the command below to modify the commits in the chain (use option 1 for mac or option 2 for </w:t>
+        <w:t xml:space="preserve">Then choose and run the command below to modify the commits in the chain (use option 1 for </w:t>
       </w:r>
       <w:proofErr w:type="spellStart"/>
       <w:r>
@@ -2167,6 +2210,22 @@
         <w:t>linux</w:t>
       </w:r>
       <w:proofErr w:type="spellEnd"/>
+      <w:r>
+        <w:rPr>
+          <w:rFonts w:ascii="Calibri" w:hAnsi="Calibri"/>
+          <w:sz w:val="22"/>
+          <w:szCs w:val="22"/>
+        </w:rPr>
+        <w:t xml:space="preserve"> or option 2 for </w:t>
+      </w:r>
+      <w:r>
+        <w:rPr>
+          <w:rFonts w:ascii="Calibri" w:hAnsi="Calibri"/>
+          <w:sz w:val="22"/>
+          <w:szCs w:val="22"/>
+        </w:rPr>
+        <w:t>mac</w:t>
+      </w:r>
       <w:r>
         <w:rPr>
           <w:rFonts w:ascii="Calibri" w:hAnsi="Calibri"/>
@@ -2968,15 +3027,7 @@
           <w:rFonts w:ascii="Consolas" w:hAnsi="Consolas" w:cs="Consolas"/>
           <w:color w:val="000000"/>
         </w:rPr>
-        <w:t xml:space="preserve">et’s go back to the original version and run the filter-branch command with a range to affect only a certain set of </w:t>
-      </w:r>
-      <w:r>
-        <w:rPr>
-          <w:rFonts w:ascii="Consolas" w:hAnsi="Consolas" w:cs="Consolas"/>
-          <w:color w:val="000000"/>
-        </w:rPr>
-        <w:lastRenderedPageBreak/>
-        <w:t>commits. We’ll first reset to the original SHA1 that Git saved. Then we’ll do a git log command to see the chain has been restored.</w:t>
+        <w:t>et’s go back to the original version and run the filter-branch command with a range to affect only a certain set of commits. We’ll first reset to the original SHA1 that Git saved. Then we’ll do a git log command to see the chain has been restored.</w:t>
       </w:r>
     </w:p>
     <w:p>
@@ -3185,6 +3236,7 @@
           <w:bCs/>
           <w:color w:val="000000"/>
         </w:rPr>
+        <w:lastRenderedPageBreak/>
         <w:t xml:space="preserve"> </w:t>
       </w:r>
       <w:r>
@@ -3604,6 +3656,20 @@
     <w:p>
       <w:pPr>
         <w:pStyle w:val="ListNumbered"/>
+        <w:ind w:left="1440" w:hanging="1620"/>
+        <w:rPr>
+          <w:rFonts w:ascii="Consolas" w:hAnsi="Consolas" w:cs="Consolas"/>
+          <w:b/>
+          <w:bCs/>
+          <w:color w:val="000000" w:themeColor="text1"/>
+          <w:sz w:val="22"/>
+          <w:szCs w:val="22"/>
+        </w:rPr>
+      </w:pPr>
+    </w:p>
+    <w:p>
+      <w:pPr>
+        <w:pStyle w:val="ListNumbered"/>
         <w:ind w:left="720"/>
         <w:rPr>
           <w:rFonts w:ascii="Calibri" w:hAnsi="Calibri"/>
@@ -4191,7 +4257,6 @@
         <w:rPr>
           <w:b/>
         </w:rPr>
-        <w:lastRenderedPageBreak/>
         <w:t>=============================================================================================</w:t>
       </w:r>
     </w:p>
@@ -4276,6 +4341,7 @@
         <w:rPr>
           <w:b/>
         </w:rPr>
+        <w:lastRenderedPageBreak/>
         <w:t>Lab 3</w:t>
       </w:r>
       <w:r>
@@ -4419,7 +4485,7 @@
         </w:rPr>
         <w:t xml:space="preserve">$ git clone </w:t>
       </w:r>
-      <w:hyperlink r:id="rId13" w:history="1">
+      <w:hyperlink r:id="rId14" w:history="1">
         <w:r>
           <w:rPr>
             <w:rStyle w:val="Hyperlink"/>
@@ -4428,7 +4494,7 @@
             <w:sz w:val="22"/>
             <w:szCs w:val="22"/>
           </w:rPr>
-          <w:t>https://github.com/brentlaster/calc2</w:t>
+          <w:t>https://github.com/skilldocs/calc2</w:t>
         </w:r>
       </w:hyperlink>
     </w:p>
@@ -5099,6 +5165,15 @@
         </w:rPr>
         <w:t>.  We have the min and max functions in now, but we also have the exp one that we need to get rid of.  We both want to remove the commit that introduced that and also edit the commit for min to remove it from there.  We’ll use the interactive rebase function to do that. Start by running the interactive rebase (with -i) and specifying the last change not to include.</w:t>
       </w:r>
+      <w:r>
+        <w:rPr>
+          <w:rFonts w:asciiTheme="minorHAnsi" w:hAnsiTheme="minorHAnsi" w:cstheme="minorHAnsi"/>
+          <w:bCs/>
+          <w:sz w:val="22"/>
+          <w:szCs w:val="22"/>
+        </w:rPr>
+        <w:t xml:space="preserve"> (Set your editor if desired first.)</w:t>
+      </w:r>
     </w:p>
     <w:p>
       <w:pPr>
@@ -5263,7 +5338,16 @@
           <w:sz w:val="22"/>
           <w:szCs w:val="22"/>
         </w:rPr>
-        <w:t xml:space="preserve">In the file that comes up, edit the first 3 lines so that we can keep (pick) the commit that added max, delete the commit that added the exp function, and stop and make whatever changes we need to the commit that added the </w:t>
+        <w:t xml:space="preserve">In the file that comes up, edit the first 3 lines so that we can keep (pick) the commit that added max, delete the </w:t>
+      </w:r>
+      <w:r>
+        <w:rPr>
+          <w:rFonts w:ascii="Calibri" w:hAnsi="Calibri"/>
+          <w:sz w:val="22"/>
+          <w:szCs w:val="22"/>
+        </w:rPr>
+        <w:lastRenderedPageBreak/>
+        <w:t xml:space="preserve">commit that added the exp function, and stop and make whatever changes we need to the commit that added the </w:t>
       </w:r>
       <w:proofErr w:type="spellStart"/>
       <w:r>
@@ -5463,16 +5547,14 @@
         </w:rPr>
         <w:t xml:space="preserve">Save your changes and exit whatever editor you’re using. At this point, Git will run through the steps you’ve defined. It will complete the first </w:t>
       </w:r>
-      <w:proofErr w:type="gramStart"/>
-      <w:r>
-        <w:rPr>
-          <w:rFonts w:ascii="Calibri" w:hAnsi="Calibri"/>
-          <w:sz w:val="22"/>
-          <w:szCs w:val="22"/>
-        </w:rPr>
-        <w:t>two, but</w:t>
-      </w:r>
-      <w:proofErr w:type="gramEnd"/>
+      <w:r>
+        <w:rPr>
+          <w:rFonts w:ascii="Calibri" w:hAnsi="Calibri"/>
+          <w:sz w:val="22"/>
+          <w:szCs w:val="22"/>
+        </w:rPr>
+        <w:t>two but</w:t>
+      </w:r>
       <w:r>
         <w:rPr>
           <w:rFonts w:ascii="Calibri" w:hAnsi="Calibri"/>
@@ -6096,7 +6178,6 @@
           <w:sz w:val="22"/>
           <w:szCs w:val="22"/>
         </w:rPr>
-        <w:lastRenderedPageBreak/>
         <w:t xml:space="preserve">$ git log --oneline exp </w:t>
       </w:r>
     </w:p>
@@ -6182,6 +6263,7 @@
         <w:rPr>
           <w:b/>
         </w:rPr>
+        <w:lastRenderedPageBreak/>
         <w:t>Lab 4</w:t>
       </w:r>
       <w:r>
@@ -6268,14 +6350,14 @@
         </w:rPr>
         <w:t xml:space="preserve">$ git clone </w:t>
       </w:r>
-      <w:hyperlink r:id="rId14" w:history="1">
+      <w:hyperlink r:id="rId15" w:history="1">
         <w:r>
           <w:rPr>
             <w:rStyle w:val="Hyperlink"/>
             <w:rFonts w:ascii="Consolas" w:hAnsi="Consolas" w:cs="Consolas"/>
             <w:b/>
           </w:rPr>
-          <w:t>https://github.com/brentlaster/roarv2</w:t>
+          <w:t>https://github.com/skillrepos/roarv2</w:t>
         </w:r>
       </w:hyperlink>
     </w:p>
@@ -6633,7 +6715,6 @@
           <w:rFonts w:ascii="Consolas" w:hAnsi="Consolas" w:cs="Consolas"/>
           <w:b/>
         </w:rPr>
-        <w:lastRenderedPageBreak/>
         <w:t xml:space="preserve">$ </w:t>
       </w:r>
       <w:proofErr w:type="gramStart"/>
@@ -7270,96 +7351,96 @@
           <w:rFonts w:ascii="Consolas" w:hAnsi="Consolas" w:cs="Consolas"/>
           <w:b/>
         </w:rPr>
+        <w:t>$ git tag checkpoint</w:t>
+      </w:r>
+    </w:p>
+    <w:p>
+      <w:pPr>
+        <w:ind w:left="1440"/>
+        <w:rPr>
+          <w:rFonts w:ascii="Consolas" w:hAnsi="Consolas" w:cs="Consolas"/>
+          <w:b/>
+        </w:rPr>
+      </w:pPr>
+      <w:r>
+        <w:rPr>
+          <w:rFonts w:ascii="Consolas" w:hAnsi="Consolas" w:cs="Consolas"/>
+          <w:b/>
+        </w:rPr>
+        <w:t>$ echo data &gt; data.txt</w:t>
+      </w:r>
+    </w:p>
+    <w:p>
+      <w:pPr>
+        <w:ind w:left="1440"/>
+        <w:rPr>
+          <w:rFonts w:ascii="Consolas" w:hAnsi="Consolas" w:cs="Consolas"/>
+          <w:b/>
+        </w:rPr>
+      </w:pPr>
+      <w:r>
+        <w:rPr>
+          <w:rFonts w:ascii="Consolas" w:hAnsi="Consolas" w:cs="Consolas"/>
+          <w:b/>
+        </w:rPr>
+        <w:t xml:space="preserve">$ git </w:t>
+      </w:r>
+      <w:proofErr w:type="gramStart"/>
+      <w:r>
+        <w:rPr>
+          <w:rFonts w:ascii="Consolas" w:hAnsi="Consolas" w:cs="Consolas"/>
+          <w:b/>
+        </w:rPr>
+        <w:t>add .</w:t>
+      </w:r>
+      <w:proofErr w:type="gramEnd"/>
+    </w:p>
+    <w:p>
+      <w:pPr>
+        <w:ind w:left="1440"/>
+        <w:rPr>
+          <w:rFonts w:ascii="Consolas" w:hAnsi="Consolas" w:cs="Consolas"/>
+          <w:b/>
+        </w:rPr>
+      </w:pPr>
+      <w:r>
+        <w:rPr>
+          <w:rFonts w:ascii="Consolas" w:hAnsi="Consolas" w:cs="Consolas"/>
+          <w:b/>
+        </w:rPr>
+        <w:t>$ git commit -m "add new file"</w:t>
+      </w:r>
+    </w:p>
+    <w:p>
+      <w:pPr>
+        <w:ind w:left="1440"/>
+        <w:rPr>
+          <w:rFonts w:ascii="Consolas" w:hAnsi="Consolas" w:cs="Consolas"/>
+          <w:b/>
+        </w:rPr>
+      </w:pPr>
+      <w:r>
+        <w:rPr>
+          <w:rFonts w:ascii="Consolas" w:hAnsi="Consolas" w:cs="Consolas"/>
+          <w:b/>
+        </w:rPr>
+        <w:t>$ echo more &gt;&gt; data.txt</w:t>
+      </w:r>
+    </w:p>
+    <w:p>
+      <w:pPr>
+        <w:ind w:left="1440"/>
+        <w:rPr>
+          <w:rFonts w:ascii="Consolas" w:hAnsi="Consolas" w:cs="Consolas"/>
+          <w:b/>
+        </w:rPr>
+      </w:pPr>
+      <w:r>
+        <w:rPr>
+          <w:rFonts w:ascii="Consolas" w:hAnsi="Consolas" w:cs="Consolas"/>
+          <w:b/>
+        </w:rPr>
         <w:lastRenderedPageBreak/>
-        <w:t>$ git tag checkpoint</w:t>
-      </w:r>
-    </w:p>
-    <w:p>
-      <w:pPr>
-        <w:ind w:left="1440"/>
-        <w:rPr>
-          <w:rFonts w:ascii="Consolas" w:hAnsi="Consolas" w:cs="Consolas"/>
-          <w:b/>
-        </w:rPr>
-      </w:pPr>
-      <w:r>
-        <w:rPr>
-          <w:rFonts w:ascii="Consolas" w:hAnsi="Consolas" w:cs="Consolas"/>
-          <w:b/>
-        </w:rPr>
-        <w:t>$ echo data &gt; data.txt</w:t>
-      </w:r>
-    </w:p>
-    <w:p>
-      <w:pPr>
-        <w:ind w:left="1440"/>
-        <w:rPr>
-          <w:rFonts w:ascii="Consolas" w:hAnsi="Consolas" w:cs="Consolas"/>
-          <w:b/>
-        </w:rPr>
-      </w:pPr>
-      <w:r>
-        <w:rPr>
-          <w:rFonts w:ascii="Consolas" w:hAnsi="Consolas" w:cs="Consolas"/>
-          <w:b/>
-        </w:rPr>
-        <w:t xml:space="preserve">$ git </w:t>
-      </w:r>
-      <w:proofErr w:type="gramStart"/>
-      <w:r>
-        <w:rPr>
-          <w:rFonts w:ascii="Consolas" w:hAnsi="Consolas" w:cs="Consolas"/>
-          <w:b/>
-        </w:rPr>
-        <w:t>add .</w:t>
-      </w:r>
-      <w:proofErr w:type="gramEnd"/>
-    </w:p>
-    <w:p>
-      <w:pPr>
-        <w:ind w:left="1440"/>
-        <w:rPr>
-          <w:rFonts w:ascii="Consolas" w:hAnsi="Consolas" w:cs="Consolas"/>
-          <w:b/>
-        </w:rPr>
-      </w:pPr>
-      <w:r>
-        <w:rPr>
-          <w:rFonts w:ascii="Consolas" w:hAnsi="Consolas" w:cs="Consolas"/>
-          <w:b/>
-        </w:rPr>
-        <w:t>$ git commit -m "add new file"</w:t>
-      </w:r>
-    </w:p>
-    <w:p>
-      <w:pPr>
-        <w:ind w:left="1440"/>
-        <w:rPr>
-          <w:rFonts w:ascii="Consolas" w:hAnsi="Consolas" w:cs="Consolas"/>
-          <w:b/>
-        </w:rPr>
-      </w:pPr>
-      <w:r>
-        <w:rPr>
-          <w:rFonts w:ascii="Consolas" w:hAnsi="Consolas" w:cs="Consolas"/>
-          <w:b/>
-        </w:rPr>
-        <w:t>$ echo more &gt;&gt; data.txt</w:t>
-      </w:r>
-    </w:p>
-    <w:p>
-      <w:pPr>
-        <w:ind w:left="1440"/>
-        <w:rPr>
-          <w:rFonts w:ascii="Consolas" w:hAnsi="Consolas" w:cs="Consolas"/>
-          <w:b/>
-        </w:rPr>
-      </w:pPr>
-      <w:r>
-        <w:rPr>
-          <w:rFonts w:ascii="Consolas" w:hAnsi="Consolas" w:cs="Consolas"/>
-          <w:b/>
-        </w:rPr>
         <w:t>$ git commit -am "add more data"</w:t>
       </w:r>
     </w:p>
@@ -8091,7 +8172,6 @@
           <w:sz w:val="22"/>
           <w:szCs w:val="22"/>
         </w:rPr>
-        <w:lastRenderedPageBreak/>
         <w:t xml:space="preserve">$ </w:t>
       </w:r>
       <w:r>
@@ -8241,6 +8321,14 @@
           <w:sz w:val="22"/>
           <w:szCs w:val="22"/>
         </w:rPr>
+        <w:t xml:space="preserve">Also make a note of the "size" and "size-pack" values.  </w:t>
+      </w:r>
+      <w:r>
+        <w:rPr>
+          <w:rFonts w:ascii="Calibri" w:hAnsi="Calibri"/>
+          <w:sz w:val="22"/>
+          <w:szCs w:val="22"/>
+        </w:rPr>
         <w:t xml:space="preserve">Now </w:t>
       </w:r>
       <w:r>
@@ -8431,7 +8519,7 @@
           <w:sz w:val="22"/>
           <w:szCs w:val="22"/>
         </w:rPr>
-        <w:t xml:space="preserve">Notice that the "size" reported is smaller, but the size-pack file is now large.  That's the size of the compressed database after running git </w:t>
+        <w:t xml:space="preserve">Notice that the "size" reported is smaller, but the size-pack file is large.  That's the size of the compressed database after running git </w:t>
       </w:r>
       <w:proofErr w:type="spellStart"/>
       <w:r>
@@ -9141,6 +9229,7 @@
           <w:sz w:val="22"/>
           <w:szCs w:val="22"/>
         </w:rPr>
+        <w:lastRenderedPageBreak/>
         <w:t>11</w:t>
       </w:r>
       <w:r>
@@ -9353,7 +9442,15 @@
           <w:sz w:val="22"/>
           <w:szCs w:val="22"/>
         </w:rPr>
-        <w:t>You should notice that although the pack size is down, the size value is still large. That's because the large file is still in your loose objects.  To remove the file, you can use the git prune command. Run the command and then check the size again.  You should see a noticeable difference.</w:t>
+        <w:t>You should notice that although the pack size is down, the size value is still large. That's because the large file is still in your loose objects.  To remove the file, you can use the git prune command. Run the command and then check the size again.  You should see a noticeable difference</w:t>
+      </w:r>
+      <w:r>
+        <w:rPr>
+          <w:rFonts w:ascii="Calibri" w:hAnsi="Calibri"/>
+          <w:sz w:val="22"/>
+          <w:szCs w:val="22"/>
+        </w:rPr>
+        <w:t xml:space="preserve"> in the "size" value.</w:t>
       </w:r>
     </w:p>
     <w:p>
@@ -9548,8 +9645,8 @@
     </w:p>
     <w:p/>
     <w:sectPr>
-      <w:headerReference w:type="default" r:id="rId15"/>
-      <w:footerReference w:type="default" r:id="rId16"/>
+      <w:headerReference w:type="default" r:id="rId16"/>
+      <w:footerReference w:type="default" r:id="rId17"/>
       <w:pgSz w:w="12240" w:h="15840"/>
       <w:pgMar w:top="720" w:right="540" w:bottom="720" w:left="900" w:header="720" w:footer="720" w:gutter="0"/>
       <w:cols w:space="720"/>
@@ -11974,6 +12071,18 @@
       <w:szCs w:val="20"/>
     </w:rPr>
   </w:style>
+  <w:style w:type="character" w:styleId="FollowedHyperlink">
+    <w:name w:val="FollowedHyperlink"/>
+    <w:basedOn w:val="DefaultParagraphFont"/>
+    <w:uiPriority w:val="99"/>
+    <w:semiHidden/>
+    <w:unhideWhenUsed/>
+    <w:rsid w:val="00262B69"/>
+    <w:rPr>
+      <w:color w:val="954F72" w:themeColor="followedHyperlink"/>
+      <w:u w:val="single"/>
+    </w:rPr>
+  </w:style>
 </w:styles>
 </file>
 

</xml_diff>

<commit_message>
updating to version 1.7
</commit_message>
<xml_diff>
--- a/git-ts-labs.docx
+++ b/git-ts-labs.docx
@@ -58,7 +58,7 @@
           <w:bCs/>
           <w:kern w:val="36"/>
         </w:rPr>
-        <w:t>6</w:t>
+        <w:t>7</w:t>
       </w:r>
       <w:r>
         <w:rPr>
@@ -94,7 +94,7 @@
           <w:bCs/>
           <w:kern w:val="36"/>
         </w:rPr>
-        <w:t>0</w:t>
+        <w:t>10</w:t>
       </w:r>
       <w:r>
         <w:rPr>
@@ -103,7 +103,7 @@
           <w:bCs/>
           <w:kern w:val="36"/>
         </w:rPr>
-        <w:t>8</w:t>
+        <w:t>/</w:t>
       </w:r>
       <w:r>
         <w:rPr>
@@ -112,16 +112,7 @@
           <w:bCs/>
           <w:kern w:val="36"/>
         </w:rPr>
-        <w:t>/</w:t>
-      </w:r>
-      <w:r>
-        <w:rPr>
-          <w:rFonts w:eastAsia="Times New Roman" w:cs="Times New Roman"/>
-          <w:b/>
-          <w:bCs/>
-          <w:kern w:val="36"/>
-        </w:rPr>
-        <w:t>01</w:t>
+        <w:t>31</w:t>
       </w:r>
       <w:r>
         <w:rPr>
@@ -913,30 +904,14 @@
           <w:rFonts w:ascii="Consolas" w:hAnsi="Consolas"/>
           <w:b/>
         </w:rPr>
-        <w:t xml:space="preserve"> &lt;num 1&gt; &lt;num 2&gt;</w:t>
-      </w:r>
-      <w:proofErr w:type="gramStart"/>
-      <w:r>
-        <w:rPr>
-          <w:rFonts w:ascii="Consolas" w:hAnsi="Consolas"/>
-          <w:b/>
-        </w:rPr>
-        <w:t xml:space="preserve">   </w:t>
-      </w:r>
-      <w:r>
-        <w:rPr>
-          <w:rFonts w:ascii="Consolas" w:hAnsi="Consolas"/>
-          <w:bCs/>
-        </w:rPr>
-        <w:t>(</w:t>
-      </w:r>
-      <w:proofErr w:type="gramEnd"/>
-      <w:r>
-        <w:rPr>
-          <w:rFonts w:ascii="Consolas" w:hAnsi="Consolas"/>
-          <w:bCs/>
-        </w:rPr>
-        <w:t>example:  ./sum2.sh 4 5 )</w:t>
+        <w:t xml:space="preserve"> &lt;num 1&gt; &lt;num 2&gt;   </w:t>
+      </w:r>
+      <w:r>
+        <w:rPr>
+          <w:rFonts w:ascii="Consolas" w:hAnsi="Consolas"/>
+          <w:bCs/>
+        </w:rPr>
+        <w:t>(example:  ./sum2.sh 4 5 )</w:t>
       </w:r>
     </w:p>
     <w:p>
@@ -1076,30 +1051,14 @@
           <w:rFonts w:ascii="Consolas" w:hAnsi="Consolas"/>
           <w:b/>
         </w:rPr>
-        <w:t xml:space="preserve">./sum2.sh 1 3  </w:t>
-      </w:r>
-      <w:proofErr w:type="gramStart"/>
-      <w:r>
-        <w:rPr>
-          <w:rFonts w:ascii="Consolas" w:hAnsi="Consolas"/>
-          <w:b/>
-        </w:rPr>
-        <w:t xml:space="preserve">   </w:t>
-      </w:r>
-      <w:r>
-        <w:rPr>
-          <w:rFonts w:ascii="Consolas" w:hAnsi="Consolas"/>
-          <w:bCs/>
-        </w:rPr>
-        <w:t>(</w:t>
-      </w:r>
-      <w:proofErr w:type="gramEnd"/>
-      <w:r>
-        <w:rPr>
-          <w:rFonts w:ascii="Consolas" w:hAnsi="Consolas"/>
-          <w:bCs/>
-        </w:rPr>
-        <w:t>should return 4)</w:t>
+        <w:t xml:space="preserve">./sum2.sh 1 3     </w:t>
+      </w:r>
+      <w:r>
+        <w:rPr>
+          <w:rFonts w:ascii="Consolas" w:hAnsi="Consolas"/>
+          <w:bCs/>
+        </w:rPr>
+        <w:t>(should return 4)</w:t>
       </w:r>
     </w:p>
     <w:p>
@@ -1302,9 +1261,27 @@
           <w:rFonts w:cstheme="minorHAnsi"/>
           <w:i/>
           <w:iCs/>
+          <w:color w:val="000000" w:themeColor="text1"/>
+        </w:rPr>
+        <w:t>d71d842be91b1c47f37503dc44b6706587d4ea5b</w:t>
+      </w:r>
+      <w:r>
+        <w:rPr>
+          <w:rFonts w:cstheme="minorHAnsi"/>
+          <w:i/>
+          <w:iCs/>
+          <w:color w:val="000000" w:themeColor="text1"/>
+        </w:rPr>
+        <w:t xml:space="preserve"> </w:t>
+      </w:r>
+      <w:r>
+        <w:rPr>
+          <w:rFonts w:cstheme="minorHAnsi"/>
+          <w:i/>
+          <w:iCs/>
           <w:color w:val="000000"/>
         </w:rPr>
-        <w:t>c0587bde7f2b11a99db83b8306c5a0ebe8eba4e7 is the first bad commit</w:t>
+        <w:t>is the first bad commit</w:t>
       </w:r>
       <w:r>
         <w:rPr>
@@ -1569,31 +1546,7 @@
           <w:sz w:val="20"/>
           <w:szCs w:val="20"/>
         </w:rPr>
-        <w:t>^6b76892 (Brent Laster 2021-03-08 22:56:05 -0500 4) [ -z "$1</w:t>
-      </w:r>
-      <w:proofErr w:type="gramStart"/>
-      <w:r>
-        <w:rPr>
-          <w:rFonts w:cstheme="minorHAnsi"/>
-          <w:i/>
-          <w:iCs/>
-          <w:color w:val="000000"/>
-          <w:sz w:val="20"/>
-          <w:szCs w:val="20"/>
-        </w:rPr>
-        <w:t>" ]</w:t>
-      </w:r>
-      <w:proofErr w:type="gramEnd"/>
-      <w:r>
-        <w:rPr>
-          <w:rFonts w:cstheme="minorHAnsi"/>
-          <w:i/>
-          <w:iCs/>
-          <w:color w:val="000000"/>
-          <w:sz w:val="20"/>
-          <w:szCs w:val="20"/>
-        </w:rPr>
-        <w:t xml:space="preserve"> || [ -z "$2" ] &amp;&amp; echo "Not enough arguments supplied" &amp;&amp; exit 1</w:t>
+        <w:t>^6b76892 (Brent Laster 2021-03-08 22:56:05 -0500 4) [ -z "$1" ] || [ -z "$2" ] &amp;&amp; echo "Not enough arguments supplied" &amp;&amp; exit 1</w:t>
       </w:r>
     </w:p>
     <w:p>
@@ -1808,21 +1761,12 @@
         </w:rPr>
         <w:t xml:space="preserve">$ </w:t>
       </w:r>
-      <w:proofErr w:type="gramStart"/>
-      <w:r>
-        <w:rPr>
-          <w:rFonts w:ascii="Consolas" w:hAnsi="Consolas"/>
-          <w:b/>
-        </w:rPr>
-        <w:t>git</w:t>
-      </w:r>
-      <w:proofErr w:type="gramEnd"/>
-      <w:r>
-        <w:rPr>
-          <w:rFonts w:ascii="Consolas" w:hAnsi="Consolas"/>
-          <w:b/>
-        </w:rPr>
-        <w:t xml:space="preserve"> </w:t>
+      <w:r>
+        <w:rPr>
+          <w:rFonts w:ascii="Consolas" w:hAnsi="Consolas"/>
+          <w:b/>
+        </w:rPr>
+        <w:t xml:space="preserve">git </w:t>
       </w:r>
       <w:r>
         <w:rPr>
@@ -1929,23 +1873,7 @@
           <w:rFonts w:ascii="Consolas" w:hAnsi="Consolas"/>
           <w:b/>
         </w:rPr>
-        <w:t>git log -L5,</w:t>
-      </w:r>
-      <w:proofErr w:type="gramStart"/>
-      <w:r>
-        <w:rPr>
-          <w:rFonts w:ascii="Consolas" w:hAnsi="Consolas"/>
-          <w:b/>
-        </w:rPr>
-        <w:t>5:sum2.sh</w:t>
-      </w:r>
-      <w:proofErr w:type="gramEnd"/>
-      <w:r>
-        <w:rPr>
-          <w:rFonts w:ascii="Consolas" w:hAnsi="Consolas"/>
-          <w:b/>
-        </w:rPr>
-        <w:t xml:space="preserve"> </w:t>
+        <w:t xml:space="preserve">git log -L5,5:sum2.sh </w:t>
       </w:r>
     </w:p>
     <w:p/>
@@ -2009,16 +1937,8 @@
           <w:b/>
         </w:rPr>
         <w:tab/>
-        <w:t xml:space="preserve">END </w:t>
-      </w:r>
-      <w:proofErr w:type="gramStart"/>
-      <w:r>
-        <w:rPr>
-          <w:b/>
-        </w:rPr>
-        <w:t>OF  LAB</w:t>
-      </w:r>
-      <w:proofErr w:type="gramEnd"/>
+        <w:t>END OF  LAB</w:t>
+      </w:r>
     </w:p>
     <w:p>
       <w:pPr>
@@ -2784,23 +2704,13 @@
         </w:rPr>
         <w:t>$ cat sum2.sh</w:t>
       </w:r>
-      <w:proofErr w:type="gramStart"/>
-      <w:r>
-        <w:rPr>
-          <w:rFonts w:ascii="Consolas" w:hAnsi="Consolas" w:cs="Consolas"/>
-          <w:sz w:val="22"/>
-          <w:szCs w:val="22"/>
-        </w:rPr>
-        <w:t xml:space="preserve">   (</w:t>
-      </w:r>
-      <w:proofErr w:type="gramEnd"/>
-      <w:r>
-        <w:rPr>
-          <w:rFonts w:ascii="Consolas" w:hAnsi="Consolas" w:cs="Consolas"/>
-          <w:sz w:val="22"/>
-          <w:szCs w:val="22"/>
-        </w:rPr>
-        <w:t>should have “$1 + $2” instead of “$1  - $2”)</w:t>
+      <w:r>
+        <w:rPr>
+          <w:rFonts w:ascii="Consolas" w:hAnsi="Consolas" w:cs="Consolas"/>
+          <w:sz w:val="22"/>
+          <w:szCs w:val="22"/>
+        </w:rPr>
+        <w:t xml:space="preserve">   (should have “$1 + $2” instead of “$1  - $2”)</w:t>
       </w:r>
     </w:p>
     <w:p>
@@ -2964,7 +2874,6 @@
         </w:rPr>
         <w:t xml:space="preserve">$ </w:t>
       </w:r>
-      <w:proofErr w:type="gramStart"/>
       <w:r>
         <w:rPr>
           <w:rFonts w:ascii="Consolas" w:hAnsi="Consolas" w:cs="Consolas"/>
@@ -2981,17 +2890,7 @@
           <w:bCs/>
           <w:color w:val="000000"/>
         </w:rPr>
-        <w:t>.git</w:t>
-      </w:r>
-      <w:proofErr w:type="gramEnd"/>
-      <w:r>
-        <w:rPr>
-          <w:rFonts w:ascii="Consolas" w:hAnsi="Consolas" w:cs="Consolas"/>
-          <w:b/>
-          <w:bCs/>
-          <w:color w:val="000000"/>
-        </w:rPr>
-        <w:t>/</w:t>
+        <w:t>.git/</w:t>
       </w:r>
       <w:r>
         <w:rPr>
@@ -3928,6 +3827,83 @@
         </w:rPr>
         <w:t>your-name-here</w:t>
       </w:r>
+      <w:r>
+        <w:rPr>
+          <w:rFonts w:ascii="Consolas" w:hAnsi="Consolas" w:cs="Consolas"/>
+          <w:b/>
+          <w:bCs/>
+          <w:sz w:val="22"/>
+          <w:szCs w:val="22"/>
+          <w:u w:val="none"/>
+        </w:rPr>
+        <w:t xml:space="preserve">", </w:t>
+      </w:r>
+      <w:r>
+        <w:rPr>
+          <w:rFonts w:ascii="Consolas" w:hAnsi="Consolas" w:cs="Consolas"/>
+          <w:b/>
+          <w:bCs/>
+          <w:sz w:val="22"/>
+          <w:szCs w:val="22"/>
+          <w:u w:val="none"/>
+        </w:rPr>
+        <w:t xml:space="preserve"> </w:t>
+      </w:r>
+      <w:r>
+        <w:rPr>
+          <w:rFonts w:ascii="Consolas" w:hAnsi="Consolas" w:cs="Consolas"/>
+          <w:b/>
+          <w:bCs/>
+          <w:sz w:val="22"/>
+          <w:szCs w:val="22"/>
+          <w:u w:val="none"/>
+        </w:rPr>
+        <w:t>GIT_AUTHOR_EMAIL=</w:t>
+      </w:r>
+      <w:r>
+        <w:rPr>
+          <w:rFonts w:ascii="Consolas" w:hAnsi="Consolas" w:cs="Consolas"/>
+          <w:b/>
+          <w:bCs/>
+          <w:sz w:val="22"/>
+          <w:szCs w:val="22"/>
+          <w:u w:val="none"/>
+        </w:rPr>
+        <w:t>your-email-here</w:t>
+      </w:r>
+      <w:r>
+        <w:rPr>
+          <w:rFonts w:ascii="Consolas" w:hAnsi="Consolas" w:cs="Consolas"/>
+          <w:b/>
+          <w:bCs/>
+          <w:sz w:val="22"/>
+          <w:szCs w:val="22"/>
+          <w:u w:val="none"/>
+        </w:rPr>
+        <w:t xml:space="preserve">; export GIT_AUTHOR_NAME; export </w:t>
+      </w:r>
+      <w:r>
+        <w:rPr>
+          <w:rFonts w:ascii="Consolas" w:hAnsi="Consolas" w:cs="Consolas"/>
+          <w:b/>
+          <w:bCs/>
+          <w:sz w:val="22"/>
+          <w:szCs w:val="22"/>
+          <w:u w:val="none"/>
+        </w:rPr>
+        <w:t xml:space="preserve"> </w:t>
+      </w:r>
+      <w:r>
+        <w:rPr>
+          <w:rFonts w:ascii="Consolas" w:hAnsi="Consolas" w:cs="Consolas"/>
+          <w:b/>
+          <w:bCs/>
+          <w:sz w:val="22"/>
+          <w:szCs w:val="22"/>
+          <w:u w:val="none"/>
+        </w:rPr>
+        <w:t>GIT_AUTHOR_EMAIL' HEAD~</w:t>
+      </w:r>
       <w:proofErr w:type="gramStart"/>
       <w:r>
         <w:rPr>
@@ -3938,8 +3914,9 @@
           <w:szCs w:val="22"/>
           <w:u w:val="none"/>
         </w:rPr>
-        <w:t xml:space="preserve">", </w:t>
-      </w:r>
+        <w:t>6..</w:t>
+      </w:r>
+      <w:proofErr w:type="gramEnd"/>
       <w:r>
         <w:rPr>
           <w:rFonts w:ascii="Consolas" w:hAnsi="Consolas" w:cs="Consolas"/>
@@ -3949,74 +3926,7 @@
           <w:szCs w:val="22"/>
           <w:u w:val="none"/>
         </w:rPr>
-        <w:t xml:space="preserve"> </w:t>
-      </w:r>
-      <w:r>
-        <w:rPr>
-          <w:rFonts w:ascii="Consolas" w:hAnsi="Consolas" w:cs="Consolas"/>
-          <w:b/>
-          <w:bCs/>
-          <w:sz w:val="22"/>
-          <w:szCs w:val="22"/>
-          <w:u w:val="none"/>
-        </w:rPr>
-        <w:t>GIT</w:t>
-      </w:r>
-      <w:proofErr w:type="gramEnd"/>
-      <w:r>
-        <w:rPr>
-          <w:rFonts w:ascii="Consolas" w:hAnsi="Consolas" w:cs="Consolas"/>
-          <w:b/>
-          <w:bCs/>
-          <w:sz w:val="22"/>
-          <w:szCs w:val="22"/>
-          <w:u w:val="none"/>
-        </w:rPr>
-        <w:t>_AUTHOR_EMAIL=</w:t>
-      </w:r>
-      <w:r>
-        <w:rPr>
-          <w:rFonts w:ascii="Consolas" w:hAnsi="Consolas" w:cs="Consolas"/>
-          <w:b/>
-          <w:bCs/>
-          <w:sz w:val="22"/>
-          <w:szCs w:val="22"/>
-          <w:u w:val="none"/>
-        </w:rPr>
-        <w:t>your-email-here</w:t>
-      </w:r>
-      <w:r>
-        <w:rPr>
-          <w:rFonts w:ascii="Consolas" w:hAnsi="Consolas" w:cs="Consolas"/>
-          <w:b/>
-          <w:bCs/>
-          <w:sz w:val="22"/>
-          <w:szCs w:val="22"/>
-          <w:u w:val="none"/>
-        </w:rPr>
-        <w:t xml:space="preserve">; export GIT_AUTHOR_NAME; export </w:t>
-      </w:r>
-      <w:r>
-        <w:rPr>
-          <w:rFonts w:ascii="Consolas" w:hAnsi="Consolas" w:cs="Consolas"/>
-          <w:b/>
-          <w:bCs/>
-          <w:sz w:val="22"/>
-          <w:szCs w:val="22"/>
-          <w:u w:val="none"/>
-        </w:rPr>
-        <w:t xml:space="preserve"> </w:t>
-      </w:r>
-      <w:r>
-        <w:rPr>
-          <w:rFonts w:ascii="Consolas" w:hAnsi="Consolas" w:cs="Consolas"/>
-          <w:b/>
-          <w:bCs/>
-          <w:sz w:val="22"/>
-          <w:szCs w:val="22"/>
-          <w:u w:val="none"/>
-        </w:rPr>
-        <w:t xml:space="preserve">GIT_AUTHOR_EMAIL' HEAD~6..HEAD </w:t>
+        <w:t xml:space="preserve">HEAD </w:t>
       </w:r>
     </w:p>
     <w:p>
@@ -4160,25 +4070,7 @@
           <w:sz w:val="22"/>
           <w:szCs w:val="22"/>
         </w:rPr>
-        <w:t xml:space="preserve"> command and find the oldest (earliest) reference from when you did the “clone”.  Note which number (#) is associated with its reference - “HEAD</w:t>
-      </w:r>
-      <w:proofErr w:type="gramStart"/>
-      <w:r>
-        <w:rPr>
-          <w:rFonts w:ascii="Calibri" w:hAnsi="Calibri"/>
-          <w:sz w:val="22"/>
-          <w:szCs w:val="22"/>
-        </w:rPr>
-        <w:t>@{</w:t>
-      </w:r>
-      <w:proofErr w:type="gramEnd"/>
-      <w:r>
-        <w:rPr>
-          <w:rFonts w:ascii="Calibri" w:hAnsi="Calibri"/>
-          <w:sz w:val="22"/>
-          <w:szCs w:val="22"/>
-        </w:rPr>
-        <w:t>#}”.</w:t>
+        <w:t xml:space="preserve"> command and find the oldest (earliest) reference from when you did the “clone”.  Note which number (#) is associated with its reference - “HEAD@{#}”.</w:t>
       </w:r>
     </w:p>
     <w:p>
@@ -4323,20 +4215,8 @@
           <w:sz w:val="22"/>
           <w:szCs w:val="22"/>
         </w:rPr>
-        <w:t>$ git checkout -b old-main HEAD</w:t>
-      </w:r>
-      <w:proofErr w:type="gramStart"/>
-      <w:r>
-        <w:rPr>
-          <w:rFonts w:ascii="Consolas" w:hAnsi="Consolas" w:cs="Consolas"/>
-          <w:b/>
-          <w:bCs/>
-          <w:sz w:val="22"/>
-          <w:szCs w:val="22"/>
-        </w:rPr>
-        <w:t>@{</w:t>
-      </w:r>
-      <w:proofErr w:type="gramEnd"/>
+        <w:t>$ git checkout -b old-main HEAD@{</w:t>
+      </w:r>
       <w:r>
         <w:rPr>
           <w:rFonts w:ascii="Consolas" w:hAnsi="Consolas" w:cs="Consolas"/>
@@ -4460,16 +4340,8 @@
           <w:b/>
         </w:rPr>
         <w:tab/>
-        <w:t xml:space="preserve">END </w:t>
-      </w:r>
-      <w:proofErr w:type="gramStart"/>
-      <w:r>
-        <w:rPr>
-          <w:b/>
-        </w:rPr>
-        <w:t>OF  LAB</w:t>
-      </w:r>
-      <w:proofErr w:type="gramEnd"/>
+        <w:t>END OF  LAB</w:t>
+      </w:r>
     </w:p>
     <w:p>
       <w:pPr>
@@ -6386,16 +6258,8 @@
           <w:b/>
         </w:rPr>
         <w:tab/>
-        <w:t xml:space="preserve">END </w:t>
-      </w:r>
-      <w:proofErr w:type="gramStart"/>
-      <w:r>
-        <w:rPr>
-          <w:b/>
-        </w:rPr>
-        <w:t>OF  LAB</w:t>
-      </w:r>
-      <w:proofErr w:type="gramEnd"/>
+        <w:t>END OF  LAB</w:t>
+      </w:r>
     </w:p>
     <w:p>
       <w:pPr>
@@ -6481,7 +6345,42 @@
         <w:rPr>
           <w:bCs/>
         </w:rPr>
-        <w:t>For this lab, we'll need a more substantial project to work with.  We'll use a demo project with several parts that I use in other classes. In your home directory (or a directory that does not already contain a clone of a git project), clone down the roarv2 project from http://github.com/brentlaster/roarv2.</w:t>
+        <w:t xml:space="preserve">For this lab, we'll need a more substantial project to work with.  We'll use a demo project with several parts that I use in other classes. In your home directory (or a directory that does not already contain a clone of a git project), clone down the roarv2 project from </w:t>
+      </w:r>
+      <w:hyperlink r:id="rId16" w:history="1">
+        <w:r>
+          <w:rPr>
+            <w:rStyle w:val="Hyperlink"/>
+            <w:bCs/>
+          </w:rPr>
+          <w:t>http://github.com/brentlaster/roarv2</w:t>
+        </w:r>
+      </w:hyperlink>
+      <w:r>
+        <w:rPr>
+          <w:bCs/>
+        </w:rPr>
+        <w:t>.</w:t>
+      </w:r>
+      <w:r>
+        <w:rPr>
+          <w:bCs/>
+        </w:rPr>
+        <w:t xml:space="preserve">  (Note that if you use a directory other than your home directory, you should adjust any paths with "~" to be "~/&lt;</w:t>
+      </w:r>
+      <w:proofErr w:type="spellStart"/>
+      <w:r>
+        <w:rPr>
+          <w:bCs/>
+        </w:rPr>
+        <w:t>dir</w:t>
+      </w:r>
+      <w:proofErr w:type="spellEnd"/>
+      <w:r>
+        <w:rPr>
+          <w:bCs/>
+        </w:rPr>
+        <w:t>&gt;" accordingly.)</w:t>
       </w:r>
     </w:p>
     <w:p>
@@ -6506,7 +6405,7 @@
         </w:rPr>
         <w:t xml:space="preserve">$ git clone </w:t>
       </w:r>
-      <w:hyperlink r:id="rId16" w:history="1">
+      <w:hyperlink r:id="rId17" w:history="1">
         <w:r>
           <w:rPr>
             <w:rStyle w:val="Hyperlink"/>
@@ -6757,6 +6656,7 @@
         <w:rPr>
           <w:bCs/>
         </w:rPr>
+        <w:lastRenderedPageBreak/>
         <w:t xml:space="preserve">Suppose we want to split the same directory out into its own branch in the repository.   We can do that with an option to the git subtree command.  </w:t>
       </w:r>
       <w:r>
@@ -7362,7 +7262,6 @@
         <w:t xml:space="preserve">-b web-branch </w:t>
       </w:r>
       <w:proofErr w:type="spellStart"/>
-      <w:proofErr w:type="gramStart"/>
       <w:r>
         <w:rPr>
           <w:rFonts w:ascii="Consolas" w:hAnsi="Consolas" w:cs="Consolas"/>
@@ -7371,7 +7270,6 @@
         <w:t>web.bundle</w:t>
       </w:r>
       <w:proofErr w:type="spellEnd"/>
-      <w:proofErr w:type="gramEnd"/>
       <w:r>
         <w:rPr>
           <w:rFonts w:ascii="Consolas" w:hAnsi="Consolas" w:cs="Consolas"/>
@@ -7409,6 +7307,7 @@
           <w:rFonts w:ascii="Consolas" w:hAnsi="Consolas" w:cs="Consolas"/>
           <w:b/>
         </w:rPr>
+        <w:lastRenderedPageBreak/>
         <w:t>$ git log</w:t>
       </w:r>
     </w:p>
@@ -7441,7 +7340,6 @@
           <w:rFonts w:ascii="Consolas" w:hAnsi="Consolas" w:cs="Consolas"/>
           <w:b/>
         </w:rPr>
-        <w:lastRenderedPageBreak/>
         <w:t xml:space="preserve">$ git </w:t>
       </w:r>
       <w:proofErr w:type="gramStart"/>
@@ -7557,9 +7455,16 @@
           <w:rFonts w:ascii="Consolas" w:hAnsi="Consolas" w:cs="Consolas"/>
           <w:b/>
         </w:rPr>
-        <w:t>add .</w:t>
+        <w:t>add</w:t>
       </w:r>
       <w:proofErr w:type="gramEnd"/>
+      <w:r>
+        <w:rPr>
+          <w:rFonts w:ascii="Consolas" w:hAnsi="Consolas" w:cs="Consolas"/>
+          <w:b/>
+        </w:rPr>
+        <w:t xml:space="preserve"> .</w:t>
+      </w:r>
     </w:p>
     <w:p>
       <w:pPr>
@@ -7887,16 +7792,8 @@
           <w:b/>
         </w:rPr>
         <w:tab/>
-        <w:t xml:space="preserve">END </w:t>
-      </w:r>
-      <w:proofErr w:type="gramStart"/>
-      <w:r>
-        <w:rPr>
-          <w:b/>
-        </w:rPr>
-        <w:t>OF  LAB</w:t>
-      </w:r>
-      <w:proofErr w:type="gramEnd"/>
+        <w:t>END OF  LAB</w:t>
+      </w:r>
     </w:p>
     <w:p>
       <w:pPr>
@@ -8034,6 +7931,7 @@
           <w:sz w:val="22"/>
           <w:szCs w:val="22"/>
         </w:rPr>
+        <w:lastRenderedPageBreak/>
         <w:t xml:space="preserve">$ cd </w:t>
       </w:r>
       <w:r>
@@ -8113,7 +8011,6 @@
         <w:t xml:space="preserve">0000000 &gt; </w:t>
       </w:r>
       <w:proofErr w:type="spellStart"/>
-      <w:proofErr w:type="gramStart"/>
       <w:r>
         <w:rPr>
           <w:rFonts w:ascii="Consolas" w:hAnsi="Consolas" w:cs="Consolas"/>
@@ -8126,7 +8023,6 @@
         <w:t>test.file</w:t>
       </w:r>
       <w:proofErr w:type="spellEnd"/>
-      <w:proofErr w:type="gramEnd"/>
     </w:p>
     <w:p>
       <w:pPr>
@@ -9084,6 +8980,7 @@
           <w:sz w:val="22"/>
           <w:szCs w:val="22"/>
         </w:rPr>
+        <w:lastRenderedPageBreak/>
         <w:t xml:space="preserve">$ </w:t>
       </w:r>
       <w:r>
@@ -9165,7 +9062,6 @@
           <w:sz w:val="22"/>
           <w:szCs w:val="22"/>
         </w:rPr>
-        <w:lastRenderedPageBreak/>
         <w:t xml:space="preserve">To fully remove the file, we need to remove all references to it in the repository (all trees in the past). To do this, we'll utilize the filter-branch command we used previously. This time, we'll use the "index-filter" which modifies files using the staging area instead of on disk, so it is quicker than other filters.  </w:t>
       </w:r>
     </w:p>
@@ -9826,16 +9722,8 @@
           <w:b/>
         </w:rPr>
         <w:tab/>
-        <w:t xml:space="preserve">END </w:t>
-      </w:r>
-      <w:proofErr w:type="gramStart"/>
-      <w:r>
-        <w:rPr>
-          <w:b/>
-        </w:rPr>
-        <w:t>OF  LAB</w:t>
-      </w:r>
-      <w:proofErr w:type="gramEnd"/>
+        <w:t>END OF  LAB</w:t>
+      </w:r>
     </w:p>
     <w:p>
       <w:pPr>
@@ -9888,8 +9776,8 @@
     </w:p>
     <w:p/>
     <w:sectPr>
-      <w:headerReference w:type="default" r:id="rId17"/>
-      <w:footerReference w:type="default" r:id="rId18"/>
+      <w:headerReference w:type="default" r:id="rId18"/>
+      <w:footerReference w:type="default" r:id="rId19"/>
       <w:pgSz w:w="12240" w:h="15840"/>
       <w:pgMar w:top="720" w:right="540" w:bottom="720" w:left="900" w:header="720" w:footer="720" w:gutter="0"/>
       <w:cols w:space="720"/>

</xml_diff>

<commit_message>
update labs to v2.5
</commit_message>
<xml_diff>
--- a/git-ts-labs.docx
+++ b/git-ts-labs.docx
@@ -67,6 +67,87 @@
           <w:bCs/>
           <w:kern w:val="36"/>
         </w:rPr>
+        <w:t>5</w:t>
+      </w:r>
+      <w:r>
+        <w:rPr>
+          <w:rFonts w:eastAsia="Times New Roman" w:cs="Times New Roman"/>
+          <w:b/>
+          <w:bCs/>
+          <w:kern w:val="36"/>
+        </w:rPr>
+        <w:t xml:space="preserve"> </w:t>
+      </w:r>
+      <w:r>
+        <w:rPr>
+          <w:rFonts w:eastAsia="Times New Roman" w:cs="Times New Roman"/>
+          <w:b/>
+          <w:bCs/>
+          <w:kern w:val="36"/>
+        </w:rPr>
+        <w:t>-</w:t>
+      </w:r>
+      <w:r>
+        <w:rPr>
+          <w:rFonts w:eastAsia="Times New Roman" w:cs="Times New Roman"/>
+          <w:b/>
+          <w:bCs/>
+          <w:kern w:val="36"/>
+        </w:rPr>
+        <w:t xml:space="preserve"> </w:t>
+      </w:r>
+      <w:r>
+        <w:rPr>
+          <w:rFonts w:eastAsia="Times New Roman" w:cs="Times New Roman"/>
+          <w:b/>
+          <w:bCs/>
+          <w:kern w:val="36"/>
+        </w:rPr>
+        <w:t>02</w:t>
+      </w:r>
+      <w:r>
+        <w:rPr>
+          <w:rFonts w:eastAsia="Times New Roman" w:cs="Times New Roman"/>
+          <w:b/>
+          <w:bCs/>
+          <w:kern w:val="36"/>
+        </w:rPr>
+        <w:t>/</w:t>
+      </w:r>
+      <w:r>
+        <w:rPr>
+          <w:rFonts w:eastAsia="Times New Roman" w:cs="Times New Roman"/>
+          <w:b/>
+          <w:bCs/>
+          <w:kern w:val="36"/>
+        </w:rPr>
+        <w:t>1</w:t>
+      </w:r>
+      <w:r>
+        <w:rPr>
+          <w:rFonts w:eastAsia="Times New Roman" w:cs="Times New Roman"/>
+          <w:b/>
+          <w:bCs/>
+          <w:kern w:val="36"/>
+        </w:rPr>
+        <w:t>7</w:t>
+      </w:r>
+      <w:r>
+        <w:rPr>
+          <w:rFonts w:eastAsia="Times New Roman" w:cs="Times New Roman"/>
+          <w:b/>
+          <w:bCs/>
+          <w:kern w:val="36"/>
+        </w:rPr>
+        <w:t>/</w:t>
+      </w:r>
+      <w:r>
+        <w:rPr>
+          <w:rFonts w:eastAsia="Times New Roman" w:cs="Times New Roman"/>
+          <w:b/>
+          <w:bCs/>
+          <w:kern w:val="36"/>
+        </w:rPr>
         <w:t>2</w:t>
       </w:r>
       <w:r>
@@ -76,88 +157,7 @@
           <w:bCs/>
           <w:kern w:val="36"/>
         </w:rPr>
-        <w:t xml:space="preserve"> </w:t>
-      </w:r>
-      <w:r>
-        <w:rPr>
-          <w:rFonts w:eastAsia="Times New Roman" w:cs="Times New Roman"/>
-          <w:b/>
-          <w:bCs/>
-          <w:kern w:val="36"/>
-        </w:rPr>
-        <w:t>-</w:t>
-      </w:r>
-      <w:r>
-        <w:rPr>
-          <w:rFonts w:eastAsia="Times New Roman" w:cs="Times New Roman"/>
-          <w:b/>
-          <w:bCs/>
-          <w:kern w:val="36"/>
-        </w:rPr>
-        <w:t xml:space="preserve"> </w:t>
-      </w:r>
-      <w:r>
-        <w:rPr>
-          <w:rFonts w:eastAsia="Times New Roman" w:cs="Times New Roman"/>
-          <w:b/>
-          <w:bCs/>
-          <w:kern w:val="36"/>
-        </w:rPr>
-        <w:t>02</w:t>
-      </w:r>
-      <w:r>
-        <w:rPr>
-          <w:rFonts w:eastAsia="Times New Roman" w:cs="Times New Roman"/>
-          <w:b/>
-          <w:bCs/>
-          <w:kern w:val="36"/>
-        </w:rPr>
-        <w:t>/</w:t>
-      </w:r>
-      <w:r>
-        <w:rPr>
-          <w:rFonts w:eastAsia="Times New Roman" w:cs="Times New Roman"/>
-          <w:b/>
-          <w:bCs/>
-          <w:kern w:val="36"/>
-        </w:rPr>
-        <w:t>1</w:t>
-      </w:r>
-      <w:r>
-        <w:rPr>
-          <w:rFonts w:eastAsia="Times New Roman" w:cs="Times New Roman"/>
-          <w:b/>
-          <w:bCs/>
-          <w:kern w:val="36"/>
-        </w:rPr>
-        <w:t>2</w:t>
-      </w:r>
-      <w:r>
-        <w:rPr>
-          <w:rFonts w:eastAsia="Times New Roman" w:cs="Times New Roman"/>
-          <w:b/>
-          <w:bCs/>
-          <w:kern w:val="36"/>
-        </w:rPr>
-        <w:t>/</w:t>
-      </w:r>
-      <w:r>
-        <w:rPr>
-          <w:rFonts w:eastAsia="Times New Roman" w:cs="Times New Roman"/>
-          <w:b/>
-          <w:bCs/>
-          <w:kern w:val="36"/>
-        </w:rPr>
-        <w:t>2</w:t>
-      </w:r>
-      <w:r>
-        <w:rPr>
-          <w:rFonts w:eastAsia="Times New Roman" w:cs="Times New Roman"/>
-          <w:b/>
-          <w:bCs/>
-          <w:kern w:val="36"/>
-        </w:rPr>
-        <w:t>3</w:t>
+        <w:t>4</w:t>
       </w:r>
     </w:p>
     <w:p>
@@ -619,16 +619,6 @@
     </w:p>
     <w:p>
       <w:pPr>
-        <w:tabs>
-          <w:tab w:val="left" w:pos="3600"/>
-        </w:tabs>
-      </w:pPr>
-      <w:r>
-        <w:tab/>
-      </w:r>
-    </w:p>
-    <w:p>
-      <w:pPr>
         <w:rPr>
           <w:b/>
         </w:rPr>
@@ -748,6 +738,7 @@
         </w:numPr>
       </w:pPr>
       <w:r>
+        <w:lastRenderedPageBreak/>
         <w:t>Change directory into the new bisect</w:t>
       </w:r>
       <w:r>
@@ -861,11 +852,6 @@
         </w:rPr>
         <w:t>(example:  ./sum2.sh 4 5 )</w:t>
       </w:r>
-    </w:p>
-    <w:p>
-      <w:pPr>
-        <w:ind w:left="720"/>
-      </w:pPr>
     </w:p>
     <w:p>
       <w:pPr>
@@ -1235,12 +1221,53 @@
       <w:pPr>
         <w:ind w:left="720"/>
       </w:pPr>
+      <w:r>
+        <w:br/>
+      </w:r>
+      <w:r>
+        <w:drawing>
+          <wp:inline distT="0" distB="0" distL="0" distR="0" wp14:anchorId="40700369" wp14:editId="6AEB5990">
+            <wp:extent cx="5382285" cy="1271814"/>
+            <wp:effectExtent l="0" t="0" r="2540" b="0"/>
+            <wp:docPr id="19433258" name="Picture 1" descr="A yellow screen with numbers and numbers&#10;&#10;Description automatically generated with medium confidence"/>
+            <wp:cNvGraphicFramePr>
+              <a:graphicFrameLocks xmlns:a="http://schemas.openxmlformats.org/drawingml/2006/main" noChangeAspect="1"/>
+            </wp:cNvGraphicFramePr>
+            <a:graphic xmlns:a="http://schemas.openxmlformats.org/drawingml/2006/main">
+              <a:graphicData uri="http://schemas.openxmlformats.org/drawingml/2006/picture">
+                <pic:pic xmlns:pic="http://schemas.openxmlformats.org/drawingml/2006/picture">
+                  <pic:nvPicPr>
+                    <pic:cNvPr id="19433258" name="Picture 1" descr="A yellow screen with numbers and numbers&#10;&#10;Description automatically generated with medium confidence"/>
+                    <pic:cNvPicPr/>
+                  </pic:nvPicPr>
+                  <pic:blipFill>
+                    <a:blip r:embed="rId14"/>
+                    <a:stretch>
+                      <a:fillRect/>
+                    </a:stretch>
+                  </pic:blipFill>
+                  <pic:spPr>
+                    <a:xfrm>
+                      <a:off x="0" y="0"/>
+                      <a:ext cx="5494866" cy="1298416"/>
+                    </a:xfrm>
+                    <a:prstGeom prst="rect">
+                      <a:avLst/>
+                    </a:prstGeom>
+                  </pic:spPr>
+                </pic:pic>
+              </a:graphicData>
+            </a:graphic>
+          </wp:inline>
+        </w:drawing>
+      </w:r>
     </w:p>
     <w:p>
       <w:pPr>
         <w:ind w:left="720"/>
       </w:pPr>
       <w:r>
+        <w:lastRenderedPageBreak/>
         <w:t xml:space="preserve">You can do a log command to see the set of commits up to the first bad one.  Now that we know where the first bad commit was introduced, let’s </w:t>
       </w:r>
       <w:r>
@@ -1263,7 +1290,6 @@
         </w:rPr>
       </w:pPr>
       <w:r>
-        <w:lastRenderedPageBreak/>
         <w:tab/>
       </w:r>
       <w:r>
@@ -1288,6 +1314,12 @@
     <w:p>
       <w:pPr>
         <w:ind w:left="720"/>
+        <w:rPr>
+          <w:rFonts w:ascii="Consolas" w:hAnsi="Consolas" w:cs="Consolas"/>
+          <w:b/>
+          <w:bCs/>
+          <w:color w:val="000000"/>
+        </w:rPr>
       </w:pPr>
       <w:r>
         <w:rPr>
@@ -1331,6 +1363,48 @@
           <w:color w:val="000000"/>
         </w:rPr>
         <w:t>-- sum2.sh</w:t>
+      </w:r>
+    </w:p>
+    <w:p>
+      <w:pPr>
+        <w:ind w:left="720"/>
+      </w:pPr>
+      <w:r>
+        <w:drawing>
+          <wp:inline distT="0" distB="0" distL="0" distR="0" wp14:anchorId="307B6004" wp14:editId="5ADE0D77">
+            <wp:extent cx="6188044" cy="677247"/>
+            <wp:effectExtent l="0" t="0" r="0" b="0"/>
+            <wp:docPr id="2032897186" name="Picture 1"/>
+            <wp:cNvGraphicFramePr>
+              <a:graphicFrameLocks xmlns:a="http://schemas.openxmlformats.org/drawingml/2006/main" noChangeAspect="1"/>
+            </wp:cNvGraphicFramePr>
+            <a:graphic xmlns:a="http://schemas.openxmlformats.org/drawingml/2006/main">
+              <a:graphicData uri="http://schemas.openxmlformats.org/drawingml/2006/picture">
+                <pic:pic xmlns:pic="http://schemas.openxmlformats.org/drawingml/2006/picture">
+                  <pic:nvPicPr>
+                    <pic:cNvPr id="2032897186" name=""/>
+                    <pic:cNvPicPr/>
+                  </pic:nvPicPr>
+                  <pic:blipFill>
+                    <a:blip r:embed="rId15"/>
+                    <a:stretch>
+                      <a:fillRect/>
+                    </a:stretch>
+                  </pic:blipFill>
+                  <pic:spPr>
+                    <a:xfrm>
+                      <a:off x="0" y="0"/>
+                      <a:ext cx="6221091" cy="680864"/>
+                    </a:xfrm>
+                    <a:prstGeom prst="rect">
+                      <a:avLst/>
+                    </a:prstGeom>
+                  </pic:spPr>
+                </pic:pic>
+              </a:graphicData>
+            </a:graphic>
+          </wp:inline>
+        </w:drawing>
       </w:r>
     </w:p>
     <w:p>
@@ -1449,181 +1523,44 @@
     </w:p>
     <w:p>
       <w:pPr>
-        <w:tabs>
-          <w:tab w:val="left" w:pos="560"/>
-          <w:tab w:val="left" w:pos="1120"/>
-          <w:tab w:val="left" w:pos="1680"/>
-          <w:tab w:val="left" w:pos="2240"/>
-          <w:tab w:val="left" w:pos="2800"/>
-          <w:tab w:val="left" w:pos="3360"/>
-          <w:tab w:val="left" w:pos="3920"/>
-          <w:tab w:val="left" w:pos="4480"/>
-          <w:tab w:val="left" w:pos="5040"/>
-          <w:tab w:val="left" w:pos="5600"/>
-          <w:tab w:val="left" w:pos="6160"/>
-          <w:tab w:val="left" w:pos="6720"/>
-        </w:tabs>
-        <w:autoSpaceDE w:val="0"/>
-        <w:autoSpaceDN w:val="0"/>
-        <w:adjustRightInd w:val="0"/>
-        <w:spacing w:after="0" w:line="240" w:lineRule="auto"/>
-        <w:rPr>
-          <w:rFonts w:cstheme="minorHAnsi"/>
-          <w:i/>
-          <w:iCs/>
-          <w:color w:val="000000"/>
-          <w:sz w:val="20"/>
-          <w:szCs w:val="20"/>
-        </w:rPr>
-      </w:pPr>
-      <w:r>
-        <w:rPr>
-          <w:rFonts w:cstheme="minorHAnsi"/>
-          <w:i/>
-          <w:iCs/>
-          <w:color w:val="000000"/>
-          <w:sz w:val="20"/>
-          <w:szCs w:val="20"/>
-        </w:rPr>
-        <w:t>^6b76892 (Brent Laster 2021-03-08 22:56:05 -0500 4) [ -z "$1" ] || [ -z "$2" ] &amp;&amp; echo "Not enough arguments supplied" &amp;&amp; exit 1</w:t>
-      </w:r>
-    </w:p>
-    <w:p>
-      <w:pPr>
-        <w:tabs>
-          <w:tab w:val="left" w:pos="560"/>
-          <w:tab w:val="left" w:pos="1120"/>
-          <w:tab w:val="left" w:pos="1680"/>
-          <w:tab w:val="left" w:pos="2240"/>
-          <w:tab w:val="left" w:pos="2800"/>
-          <w:tab w:val="left" w:pos="3360"/>
-          <w:tab w:val="left" w:pos="3920"/>
-          <w:tab w:val="left" w:pos="4480"/>
-          <w:tab w:val="left" w:pos="5040"/>
-          <w:tab w:val="left" w:pos="5600"/>
-          <w:tab w:val="left" w:pos="6160"/>
-          <w:tab w:val="left" w:pos="6720"/>
-        </w:tabs>
-        <w:autoSpaceDE w:val="0"/>
-        <w:autoSpaceDN w:val="0"/>
-        <w:adjustRightInd w:val="0"/>
-        <w:spacing w:after="0" w:line="240" w:lineRule="auto"/>
-        <w:rPr>
-          <w:rFonts w:cstheme="minorHAnsi"/>
-          <w:b/>
-          <w:bCs/>
-          <w:i/>
-          <w:iCs/>
-          <w:color w:val="000000"/>
-          <w:sz w:val="20"/>
-          <w:szCs w:val="20"/>
-        </w:rPr>
-      </w:pPr>
-      <w:r>
-        <w:rPr>
-          <w:rFonts w:cstheme="minorHAnsi"/>
-          <w:b/>
-          <w:bCs/>
-          <w:i/>
-          <w:iCs/>
-          <w:color w:val="000000"/>
-          <w:sz w:val="20"/>
-          <w:szCs w:val="20"/>
-        </w:rPr>
-        <w:t xml:space="preserve">d71d842b (Gremlin      2021-03-08 22:58:25 -0500 5) </w:t>
-      </w:r>
-      <w:proofErr w:type="spellStart"/>
-      <w:r>
-        <w:rPr>
-          <w:rFonts w:cstheme="minorHAnsi"/>
-          <w:b/>
-          <w:bCs/>
-          <w:i/>
-          <w:iCs/>
-          <w:color w:val="000000"/>
-          <w:sz w:val="20"/>
-          <w:szCs w:val="20"/>
-        </w:rPr>
-        <w:t>exprans</w:t>
-      </w:r>
-      <w:proofErr w:type="spellEnd"/>
-      <w:r>
-        <w:rPr>
-          <w:rFonts w:cstheme="minorHAnsi"/>
-          <w:b/>
-          <w:bCs/>
-          <w:i/>
-          <w:iCs/>
-          <w:color w:val="000000"/>
-          <w:sz w:val="20"/>
-          <w:szCs w:val="20"/>
-        </w:rPr>
-        <w:t>=`expr $1 - $2`</w:t>
-      </w:r>
-    </w:p>
-    <w:p>
-      <w:pPr>
-        <w:tabs>
-          <w:tab w:val="left" w:pos="560"/>
-          <w:tab w:val="left" w:pos="1120"/>
-          <w:tab w:val="left" w:pos="1680"/>
-          <w:tab w:val="left" w:pos="2240"/>
-          <w:tab w:val="left" w:pos="2800"/>
-          <w:tab w:val="left" w:pos="3360"/>
-          <w:tab w:val="left" w:pos="3920"/>
-          <w:tab w:val="left" w:pos="4480"/>
-          <w:tab w:val="left" w:pos="5040"/>
-          <w:tab w:val="left" w:pos="5600"/>
-          <w:tab w:val="left" w:pos="6160"/>
-          <w:tab w:val="left" w:pos="6720"/>
-        </w:tabs>
-        <w:autoSpaceDE w:val="0"/>
-        <w:autoSpaceDN w:val="0"/>
-        <w:adjustRightInd w:val="0"/>
-        <w:spacing w:after="0" w:line="240" w:lineRule="auto"/>
-        <w:rPr>
-          <w:rFonts w:cstheme="minorHAnsi"/>
-          <w:i/>
-          <w:iCs/>
-          <w:color w:val="000000"/>
-          <w:sz w:val="20"/>
-          <w:szCs w:val="20"/>
-        </w:rPr>
-      </w:pPr>
-      <w:r>
-        <w:rPr>
-          <w:rFonts w:cstheme="minorHAnsi"/>
-          <w:i/>
-          <w:iCs/>
-          <w:color w:val="000000"/>
-          <w:sz w:val="20"/>
-          <w:szCs w:val="20"/>
-        </w:rPr>
-        <w:t>^6b76892 (Brent Laster 2021-03-08 22:56:05 -0500 6) echo "$1 + $2 = $</w:t>
-      </w:r>
-      <w:proofErr w:type="spellStart"/>
-      <w:r>
-        <w:rPr>
-          <w:rFonts w:cstheme="minorHAnsi"/>
-          <w:i/>
-          <w:iCs/>
-          <w:color w:val="000000"/>
-          <w:sz w:val="20"/>
-          <w:szCs w:val="20"/>
-        </w:rPr>
-        <w:t>exprans</w:t>
-      </w:r>
-      <w:proofErr w:type="spellEnd"/>
-      <w:r>
-        <w:rPr>
-          <w:rFonts w:cstheme="minorHAnsi"/>
-          <w:i/>
-          <w:iCs/>
-          <w:color w:val="000000"/>
-          <w:sz w:val="20"/>
-          <w:szCs w:val="20"/>
-        </w:rPr>
-        <w:t>"</w:t>
+        <w:ind w:left="720"/>
+      </w:pPr>
+      <w:r>
+        <w:drawing>
+          <wp:inline distT="0" distB="0" distL="0" distR="0" wp14:anchorId="38D805D5" wp14:editId="2EE2D838">
+            <wp:extent cx="5934546" cy="1451216"/>
+            <wp:effectExtent l="0" t="0" r="0" b="0"/>
+            <wp:docPr id="717701639" name="Picture 1" descr="A yellow paper with numbers and numbers&#10;&#10;Description automatically generated with medium confidence"/>
+            <wp:cNvGraphicFramePr>
+              <a:graphicFrameLocks xmlns:a="http://schemas.openxmlformats.org/drawingml/2006/main" noChangeAspect="1"/>
+            </wp:cNvGraphicFramePr>
+            <a:graphic xmlns:a="http://schemas.openxmlformats.org/drawingml/2006/main">
+              <a:graphicData uri="http://schemas.openxmlformats.org/drawingml/2006/picture">
+                <pic:pic xmlns:pic="http://schemas.openxmlformats.org/drawingml/2006/picture">
+                  <pic:nvPicPr>
+                    <pic:cNvPr id="717701639" name="Picture 1" descr="A yellow paper with numbers and numbers&#10;&#10;Description automatically generated with medium confidence"/>
+                    <pic:cNvPicPr/>
+                  </pic:nvPicPr>
+                  <pic:blipFill>
+                    <a:blip r:embed="rId16"/>
+                    <a:stretch>
+                      <a:fillRect/>
+                    </a:stretch>
+                  </pic:blipFill>
+                  <pic:spPr>
+                    <a:xfrm>
+                      <a:off x="0" y="0"/>
+                      <a:ext cx="5966019" cy="1458912"/>
+                    </a:xfrm>
+                    <a:prstGeom prst="rect">
+                      <a:avLst/>
+                    </a:prstGeom>
+                  </pic:spPr>
+                </pic:pic>
+              </a:graphicData>
+            </a:graphic>
+          </wp:inline>
+        </w:drawing>
       </w:r>
     </w:p>
     <w:p>
@@ -1760,6 +1697,49 @@
       <w:pPr>
         <w:ind w:left="720"/>
       </w:pPr>
+      <w:r>
+        <w:lastRenderedPageBreak/>
+        <w:drawing>
+          <wp:inline distT="0" distB="0" distL="0" distR="0" wp14:anchorId="678AF1F4" wp14:editId="1771A700">
+            <wp:extent cx="5527141" cy="1210853"/>
+            <wp:effectExtent l="0" t="0" r="0" b="0"/>
+            <wp:docPr id="367262299" name="Picture 1" descr="A yellow background with black text&#10;&#10;Description automatically generated"/>
+            <wp:cNvGraphicFramePr>
+              <a:graphicFrameLocks xmlns:a="http://schemas.openxmlformats.org/drawingml/2006/main" noChangeAspect="1"/>
+            </wp:cNvGraphicFramePr>
+            <a:graphic xmlns:a="http://schemas.openxmlformats.org/drawingml/2006/main">
+              <a:graphicData uri="http://schemas.openxmlformats.org/drawingml/2006/picture">
+                <pic:pic xmlns:pic="http://schemas.openxmlformats.org/drawingml/2006/picture">
+                  <pic:nvPicPr>
+                    <pic:cNvPr id="367262299" name="Picture 1" descr="A yellow background with black text&#10;&#10;Description automatically generated"/>
+                    <pic:cNvPicPr/>
+                  </pic:nvPicPr>
+                  <pic:blipFill>
+                    <a:blip r:embed="rId17"/>
+                    <a:stretch>
+                      <a:fillRect/>
+                    </a:stretch>
+                  </pic:blipFill>
+                  <pic:spPr>
+                    <a:xfrm>
+                      <a:off x="0" y="0"/>
+                      <a:ext cx="5587906" cy="1224165"/>
+                    </a:xfrm>
+                    <a:prstGeom prst="rect">
+                      <a:avLst/>
+                    </a:prstGeom>
+                  </pic:spPr>
+                </pic:pic>
+              </a:graphicData>
+            </a:graphic>
+          </wp:inline>
+        </w:drawing>
+      </w:r>
+    </w:p>
+    <w:p>
+      <w:pPr>
+        <w:ind w:left="720"/>
+      </w:pPr>
     </w:p>
     <w:p>
       <w:pPr>
@@ -1823,11 +1803,53 @@
     </w:p>
     <w:p>
       <w:pPr>
-        <w:rPr>
-          <w:rFonts w:ascii="Consolas" w:hAnsi="Consolas"/>
-          <w:b/>
-        </w:rPr>
-      </w:pPr>
+        <w:ind w:firstLine="1800"/>
+        <w:rPr>
+          <w:rFonts w:ascii="Consolas" w:hAnsi="Consolas"/>
+          <w:b/>
+        </w:rPr>
+      </w:pPr>
+      <w:r>
+        <w:rPr>
+          <w:rFonts w:ascii="Consolas" w:hAnsi="Consolas"/>
+          <w:b/>
+        </w:rPr>
+        <w:drawing>
+          <wp:inline distT="0" distB="0" distL="0" distR="0" wp14:anchorId="6125C4D2" wp14:editId="1669EC49">
+            <wp:extent cx="4522291" cy="2987643"/>
+            <wp:effectExtent l="0" t="0" r="0" b="0"/>
+            <wp:docPr id="464601888" name="Picture 1" descr="A screenshot of a computer code&#10;&#10;Description automatically generated"/>
+            <wp:cNvGraphicFramePr>
+              <a:graphicFrameLocks xmlns:a="http://schemas.openxmlformats.org/drawingml/2006/main" noChangeAspect="1"/>
+            </wp:cNvGraphicFramePr>
+            <a:graphic xmlns:a="http://schemas.openxmlformats.org/drawingml/2006/main">
+              <a:graphicData uri="http://schemas.openxmlformats.org/drawingml/2006/picture">
+                <pic:pic xmlns:pic="http://schemas.openxmlformats.org/drawingml/2006/picture">
+                  <pic:nvPicPr>
+                    <pic:cNvPr id="464601888" name="Picture 1" descr="A screenshot of a computer code&#10;&#10;Description automatically generated"/>
+                    <pic:cNvPicPr/>
+                  </pic:nvPicPr>
+                  <pic:blipFill>
+                    <a:blip r:embed="rId18"/>
+                    <a:stretch>
+                      <a:fillRect/>
+                    </a:stretch>
+                  </pic:blipFill>
+                  <pic:spPr>
+                    <a:xfrm>
+                      <a:off x="0" y="0"/>
+                      <a:ext cx="4531027" cy="2993414"/>
+                    </a:xfrm>
+                    <a:prstGeom prst="rect">
+                      <a:avLst/>
+                    </a:prstGeom>
+                  </pic:spPr>
+                </pic:pic>
+              </a:graphicData>
+            </a:graphic>
+          </wp:inline>
+        </w:drawing>
+      </w:r>
     </w:p>
     <w:p>
       <w:pPr>
@@ -1910,7 +1932,6 @@
         <w:rPr>
           <w:b/>
         </w:rPr>
-        <w:lastRenderedPageBreak/>
         <w:t xml:space="preserve">Lab </w:t>
       </w:r>
       <w:r>
@@ -2112,6 +2133,7 @@
           <w:sz w:val="22"/>
           <w:szCs w:val="22"/>
         </w:rPr>
+        <w:lastRenderedPageBreak/>
         <w:t>we'll use</w:t>
       </w:r>
       <w:r>
@@ -2210,48 +2232,6 @@
         </w:rPr>
         <w:t xml:space="preserve">And note the "-" sign error in the current version. </w:t>
       </w:r>
-      <w:r>
-        <w:rPr>
-          <w:rFonts w:ascii="Calibri" w:hAnsi="Calibri"/>
-          <w:sz w:val="22"/>
-          <w:szCs w:val="22"/>
-        </w:rPr>
-        <w:t xml:space="preserve">Then choose and run the command below to modify the commits in the chain (use option 1 for </w:t>
-      </w:r>
-      <w:proofErr w:type="spellStart"/>
-      <w:r>
-        <w:rPr>
-          <w:rFonts w:ascii="Calibri" w:hAnsi="Calibri"/>
-          <w:sz w:val="22"/>
-          <w:szCs w:val="22"/>
-        </w:rPr>
-        <w:t>linux</w:t>
-      </w:r>
-      <w:proofErr w:type="spellEnd"/>
-      <w:r>
-        <w:rPr>
-          <w:rFonts w:ascii="Calibri" w:hAnsi="Calibri"/>
-          <w:sz w:val="22"/>
-          <w:szCs w:val="22"/>
-        </w:rPr>
-        <w:t xml:space="preserve"> or option 2 for </w:t>
-      </w:r>
-      <w:r>
-        <w:rPr>
-          <w:rFonts w:ascii="Calibri" w:hAnsi="Calibri"/>
-          <w:sz w:val="22"/>
-          <w:szCs w:val="22"/>
-        </w:rPr>
-        <w:t>mac</w:t>
-      </w:r>
-      <w:r>
-        <w:rPr>
-          <w:rFonts w:ascii="Calibri" w:hAnsi="Calibri"/>
-          <w:sz w:val="22"/>
-          <w:szCs w:val="22"/>
-        </w:rPr>
-        <w:t>).</w:t>
-      </w:r>
     </w:p>
     <w:p>
       <w:pPr>
@@ -2350,16 +2330,55 @@
     <w:p>
       <w:pPr>
         <w:pStyle w:val="ListNumbered"/>
-        <w:ind w:left="0" w:firstLine="0"/>
-        <w:rPr>
-          <w:rFonts w:ascii="Consolas" w:hAnsi="Consolas" w:cs="Consolas"/>
-          <w:b/>
-          <w:bCs/>
-          <w:color w:val="000000"/>
-          <w:sz w:val="22"/>
-          <w:szCs w:val="22"/>
-        </w:rPr>
-      </w:pPr>
+        <w:ind w:left="720"/>
+        <w:rPr>
+          <w:rFonts w:ascii="Calibri" w:hAnsi="Calibri"/>
+          <w:sz w:val="22"/>
+          <w:szCs w:val="22"/>
+        </w:rPr>
+      </w:pPr>
+      <w:r>
+        <w:rPr>
+          <w:rFonts w:ascii="Calibri" w:hAnsi="Calibri"/>
+          <w:sz w:val="22"/>
+          <w:szCs w:val="22"/>
+        </w:rPr>
+        <w:t xml:space="preserve"> 2.   T</w:t>
+      </w:r>
+      <w:r>
+        <w:rPr>
+          <w:rFonts w:ascii="Calibri" w:hAnsi="Calibri"/>
+          <w:sz w:val="22"/>
+          <w:szCs w:val="22"/>
+        </w:rPr>
+        <w:t xml:space="preserve">hen choose and run the command below to modify the commits in the chain (use option 1 for </w:t>
+      </w:r>
+      <w:proofErr w:type="spellStart"/>
+      <w:r>
+        <w:rPr>
+          <w:rFonts w:ascii="Calibri" w:hAnsi="Calibri"/>
+          <w:sz w:val="22"/>
+          <w:szCs w:val="22"/>
+        </w:rPr>
+        <w:t>linux</w:t>
+      </w:r>
+      <w:proofErr w:type="spellEnd"/>
+      <w:r>
+        <w:rPr>
+          <w:rFonts w:ascii="Calibri" w:hAnsi="Calibri"/>
+          <w:sz w:val="22"/>
+          <w:szCs w:val="22"/>
+        </w:rPr>
+        <w:t xml:space="preserve"> or option 2 for mac)</w:t>
+      </w:r>
+      <w:r>
+        <w:rPr>
+          <w:rFonts w:ascii="Calibri" w:hAnsi="Calibri"/>
+          <w:sz w:val="22"/>
+          <w:szCs w:val="22"/>
+        </w:rPr>
+        <w:t>. You will see an ominous warning and then a pause and then eventually it will run.</w:t>
+      </w:r>
     </w:p>
     <w:p>
       <w:pPr>
@@ -2367,6 +2386,21 @@
         <w:ind w:left="0" w:firstLine="0"/>
         <w:rPr>
           <w:rFonts w:ascii="Consolas" w:hAnsi="Consolas" w:cs="Consolas"/>
+          <w:b/>
+          <w:bCs/>
+          <w:color w:val="000000"/>
+          <w:sz w:val="22"/>
+          <w:szCs w:val="22"/>
+        </w:rPr>
+      </w:pPr>
+    </w:p>
+    <w:p>
+      <w:pPr>
+        <w:pStyle w:val="ListNumbered"/>
+        <w:ind w:left="0" w:firstLine="0"/>
+        <w:jc w:val="center"/>
+        <w:rPr>
+          <w:rFonts w:ascii="Consolas" w:hAnsi="Consolas" w:cs="Consolas"/>
           <w:color w:val="000000"/>
           <w:sz w:val="22"/>
           <w:szCs w:val="22"/>
@@ -2490,6 +2524,7 @@
       <w:pPr>
         <w:pStyle w:val="ListNumbered"/>
         <w:ind w:left="1440" w:hanging="1440"/>
+        <w:jc w:val="center"/>
         <w:rPr>
           <w:rFonts w:ascii="Consolas" w:hAnsi="Consolas" w:cs="Consolas"/>
           <w:color w:val="000000"/>
@@ -2573,22 +2608,328 @@
     <w:p>
       <w:pPr>
         <w:pStyle w:val="ListNumbered"/>
+        <w:ind w:left="1440" w:hanging="1620"/>
+        <w:rPr>
+          <w:rFonts w:ascii="Consolas" w:hAnsi="Consolas" w:cs="Consolas"/>
+          <w:b/>
+          <w:bCs/>
+          <w:color w:val="000000"/>
+          <w:sz w:val="22"/>
+          <w:szCs w:val="22"/>
+        </w:rPr>
+      </w:pPr>
+    </w:p>
+    <w:p>
+      <w:pPr>
+        <w:pStyle w:val="ListNumbered"/>
+        <w:ind w:left="1440" w:hanging="1620"/>
+        <w:rPr>
+          <w:rFonts w:ascii="Consolas" w:hAnsi="Consolas" w:cs="Consolas"/>
+          <w:b/>
+          <w:bCs/>
+          <w:color w:val="000000"/>
+          <w:sz w:val="22"/>
+          <w:szCs w:val="22"/>
+        </w:rPr>
+      </w:pPr>
+    </w:p>
+    <w:p>
+      <w:pPr>
+        <w:pStyle w:val="ListNumbered"/>
+        <w:ind w:left="1440" w:hanging="1620"/>
+        <w:rPr>
+          <w:rFonts w:ascii="Consolas" w:hAnsi="Consolas" w:cs="Consolas"/>
+          <w:b/>
+          <w:bCs/>
+          <w:color w:val="000000"/>
+          <w:sz w:val="22"/>
+          <w:szCs w:val="22"/>
+        </w:rPr>
+      </w:pPr>
+      <w:r>
+        <w:rPr>
+          <w:rFonts w:ascii="Consolas" w:hAnsi="Consolas" w:cs="Consolas"/>
+          <w:b/>
+          <w:bCs/>
+          <w:color w:val="000000"/>
+          <w:sz w:val="22"/>
+          <w:szCs w:val="22"/>
+        </w:rPr>
+        <w:drawing>
+          <wp:inline distT="0" distB="0" distL="0" distR="0" wp14:anchorId="5CF987F6" wp14:editId="07CC6C05">
+            <wp:extent cx="6858000" cy="990600"/>
+            <wp:effectExtent l="0" t="0" r="0" b="0"/>
+            <wp:docPr id="1969876820" name="Picture 1" descr="A yellow text with black text&#10;&#10;Description automatically generated"/>
+            <wp:cNvGraphicFramePr>
+              <a:graphicFrameLocks xmlns:a="http://schemas.openxmlformats.org/drawingml/2006/main" noChangeAspect="1"/>
+            </wp:cNvGraphicFramePr>
+            <a:graphic xmlns:a="http://schemas.openxmlformats.org/drawingml/2006/main">
+              <a:graphicData uri="http://schemas.openxmlformats.org/drawingml/2006/picture">
+                <pic:pic xmlns:pic="http://schemas.openxmlformats.org/drawingml/2006/picture">
+                  <pic:nvPicPr>
+                    <pic:cNvPr id="1969876820" name="Picture 1" descr="A yellow text with black text&#10;&#10;Description automatically generated"/>
+                    <pic:cNvPicPr/>
+                  </pic:nvPicPr>
+                  <pic:blipFill>
+                    <a:blip r:embed="rId19"/>
+                    <a:stretch>
+                      <a:fillRect/>
+                    </a:stretch>
+                  </pic:blipFill>
+                  <pic:spPr>
+                    <a:xfrm>
+                      <a:off x="0" y="0"/>
+                      <a:ext cx="6858000" cy="990600"/>
+                    </a:xfrm>
+                    <a:prstGeom prst="rect">
+                      <a:avLst/>
+                    </a:prstGeom>
+                  </pic:spPr>
+                </pic:pic>
+              </a:graphicData>
+            </a:graphic>
+          </wp:inline>
+        </w:drawing>
+      </w:r>
+    </w:p>
+    <w:p>
+      <w:pPr>
+        <w:pStyle w:val="ListNumbered"/>
         <w:ind w:left="1440" w:hanging="1440"/>
       </w:pPr>
     </w:p>
     <w:p>
       <w:pPr>
         <w:pStyle w:val="ListNumbered"/>
-        <w:numPr>
-          <w:ilvl w:val="0"/>
-          <w:numId w:val="6"/>
-        </w:numPr>
+        <w:ind w:left="720"/>
         <w:rPr>
           <w:rFonts w:asciiTheme="minorHAnsi" w:hAnsiTheme="minorHAnsi" w:cstheme="minorHAnsi"/>
           <w:sz w:val="22"/>
           <w:szCs w:val="22"/>
         </w:rPr>
       </w:pPr>
+      <w:r>
+        <w:rPr>
+          <w:rFonts w:asciiTheme="minorHAnsi" w:hAnsiTheme="minorHAnsi" w:cstheme="minorHAnsi"/>
+          <w:sz w:val="22"/>
+          <w:szCs w:val="22"/>
+        </w:rPr>
+        <w:t xml:space="preserve">3.   </w:t>
+      </w:r>
+      <w:r>
+        <w:rPr>
+          <w:rFonts w:asciiTheme="minorHAnsi" w:hAnsiTheme="minorHAnsi" w:cstheme="minorHAnsi"/>
+          <w:sz w:val="22"/>
+          <w:szCs w:val="22"/>
+        </w:rPr>
+        <w:t xml:space="preserve">Take a look at the latest sum2.sh. Notice that it has been changed as desired.  Then do a git log and notice that </w:t>
+      </w:r>
+      <w:r>
+        <w:rPr>
+          <w:rFonts w:asciiTheme="minorHAnsi" w:hAnsiTheme="minorHAnsi" w:cstheme="minorHAnsi"/>
+          <w:sz w:val="22"/>
+          <w:szCs w:val="22"/>
+        </w:rPr>
+        <w:t xml:space="preserve">SHA1 values for the commits have been rewritten.  </w:t>
+      </w:r>
+    </w:p>
+    <w:p>
+      <w:pPr>
+        <w:pStyle w:val="ListNumbered"/>
+        <w:rPr>
+          <w:rFonts w:asciiTheme="minorHAnsi" w:hAnsiTheme="minorHAnsi" w:cstheme="minorHAnsi"/>
+          <w:sz w:val="22"/>
+          <w:szCs w:val="22"/>
+        </w:rPr>
+      </w:pPr>
+    </w:p>
+    <w:p>
+      <w:pPr>
+        <w:pStyle w:val="ListNumbered"/>
+        <w:rPr>
+          <w:rFonts w:ascii="Consolas" w:hAnsi="Consolas" w:cs="Consolas"/>
+          <w:sz w:val="22"/>
+          <w:szCs w:val="22"/>
+        </w:rPr>
+      </w:pPr>
+      <w:r>
+        <w:rPr>
+          <w:rFonts w:ascii="Consolas" w:hAnsi="Consolas" w:cs="Consolas"/>
+          <w:b/>
+          <w:bCs/>
+          <w:sz w:val="22"/>
+          <w:szCs w:val="22"/>
+        </w:rPr>
+        <w:t>$ cat sum2.sh</w:t>
+      </w:r>
+      <w:r>
+        <w:rPr>
+          <w:rFonts w:ascii="Consolas" w:hAnsi="Consolas" w:cs="Consolas"/>
+          <w:sz w:val="22"/>
+          <w:szCs w:val="22"/>
+        </w:rPr>
+        <w:t xml:space="preserve">   (should have “$1 + $2” instead of “$1  - $2”)</w:t>
+      </w:r>
+    </w:p>
+    <w:p>
+      <w:pPr>
+        <w:pStyle w:val="ListNumbered"/>
+        <w:rPr>
+          <w:rFonts w:ascii="Consolas" w:hAnsi="Consolas" w:cs="Consolas"/>
+          <w:sz w:val="22"/>
+          <w:szCs w:val="22"/>
+        </w:rPr>
+      </w:pPr>
+    </w:p>
+    <w:p>
+      <w:pPr>
+        <w:pStyle w:val="ListNumbered"/>
+        <w:ind w:firstLine="990"/>
+        <w:rPr>
+          <w:rFonts w:ascii="Consolas" w:hAnsi="Consolas" w:cs="Consolas"/>
+          <w:sz w:val="22"/>
+          <w:szCs w:val="22"/>
+        </w:rPr>
+      </w:pPr>
+      <w:r>
+        <w:rPr>
+          <w:rFonts w:ascii="Consolas" w:hAnsi="Consolas" w:cs="Consolas"/>
+          <w:sz w:val="22"/>
+          <w:szCs w:val="22"/>
+        </w:rPr>
+        <w:drawing>
+          <wp:inline distT="0" distB="0" distL="0" distR="0" wp14:anchorId="56C00798" wp14:editId="0ED5AAF0">
+            <wp:extent cx="3435790" cy="1137310"/>
+            <wp:effectExtent l="0" t="0" r="6350" b="5715"/>
+            <wp:docPr id="265860547" name="Picture 1" descr="A yellow screen with black text&#10;&#10;Description automatically generated"/>
+            <wp:cNvGraphicFramePr>
+              <a:graphicFrameLocks xmlns:a="http://schemas.openxmlformats.org/drawingml/2006/main" noChangeAspect="1"/>
+            </wp:cNvGraphicFramePr>
+            <a:graphic xmlns:a="http://schemas.openxmlformats.org/drawingml/2006/main">
+              <a:graphicData uri="http://schemas.openxmlformats.org/drawingml/2006/picture">
+                <pic:pic xmlns:pic="http://schemas.openxmlformats.org/drawingml/2006/picture">
+                  <pic:nvPicPr>
+                    <pic:cNvPr id="265860547" name="Picture 1" descr="A yellow screen with black text&#10;&#10;Description automatically generated"/>
+                    <pic:cNvPicPr/>
+                  </pic:nvPicPr>
+                  <pic:blipFill>
+                    <a:blip r:embed="rId20"/>
+                    <a:stretch>
+                      <a:fillRect/>
+                    </a:stretch>
+                  </pic:blipFill>
+                  <pic:spPr>
+                    <a:xfrm>
+                      <a:off x="0" y="0"/>
+                      <a:ext cx="3448084" cy="1141379"/>
+                    </a:xfrm>
+                    <a:prstGeom prst="rect">
+                      <a:avLst/>
+                    </a:prstGeom>
+                  </pic:spPr>
+                </pic:pic>
+              </a:graphicData>
+            </a:graphic>
+          </wp:inline>
+        </w:drawing>
+      </w:r>
+    </w:p>
+    <w:p>
+      <w:pPr>
+        <w:pStyle w:val="ListNumbered"/>
+        <w:rPr>
+          <w:rFonts w:ascii="Consolas" w:hAnsi="Consolas" w:cs="Consolas"/>
+          <w:sz w:val="22"/>
+          <w:szCs w:val="22"/>
+        </w:rPr>
+      </w:pPr>
+    </w:p>
+    <w:p>
+      <w:pPr>
+        <w:pStyle w:val="ListNumbered"/>
+        <w:rPr>
+          <w:rFonts w:ascii="Consolas" w:hAnsi="Consolas" w:cs="Consolas"/>
+          <w:b/>
+          <w:bCs/>
+          <w:sz w:val="22"/>
+          <w:szCs w:val="22"/>
+        </w:rPr>
+      </w:pPr>
+      <w:r>
+        <w:rPr>
+          <w:rFonts w:ascii="Consolas" w:hAnsi="Consolas" w:cs="Consolas"/>
+          <w:b/>
+          <w:bCs/>
+          <w:sz w:val="22"/>
+          <w:szCs w:val="22"/>
+        </w:rPr>
+        <w:t>$ git log --</w:t>
+      </w:r>
+      <w:proofErr w:type="spellStart"/>
+      <w:r>
+        <w:rPr>
+          <w:rFonts w:ascii="Consolas" w:hAnsi="Consolas" w:cs="Consolas"/>
+          <w:b/>
+          <w:bCs/>
+          <w:sz w:val="22"/>
+          <w:szCs w:val="22"/>
+        </w:rPr>
+        <w:t>oneline</w:t>
+      </w:r>
+      <w:proofErr w:type="spellEnd"/>
+    </w:p>
+    <w:p>
+      <w:pPr>
+        <w:pStyle w:val="ListNumbered"/>
+        <w:rPr>
+          <w:rFonts w:ascii="Consolas" w:hAnsi="Consolas" w:cs="Consolas"/>
+          <w:b/>
+          <w:bCs/>
+          <w:sz w:val="22"/>
+          <w:szCs w:val="22"/>
+        </w:rPr>
+      </w:pPr>
+    </w:p>
+    <w:p>
+      <w:pPr>
+        <w:pStyle w:val="ListNumbered"/>
+        <w:rPr>
+          <w:rFonts w:ascii="Consolas" w:hAnsi="Consolas" w:cs="Consolas"/>
+          <w:b/>
+          <w:bCs/>
+          <w:sz w:val="22"/>
+          <w:szCs w:val="22"/>
+        </w:rPr>
+      </w:pPr>
+    </w:p>
+    <w:p>
+      <w:pPr>
+        <w:pStyle w:val="ListNumbered"/>
+        <w:ind w:left="720"/>
+        <w:rPr>
+          <w:rFonts w:asciiTheme="minorHAnsi" w:hAnsiTheme="minorHAnsi" w:cstheme="minorHAnsi"/>
+          <w:b/>
+          <w:bCs/>
+          <w:sz w:val="22"/>
+          <w:szCs w:val="22"/>
+        </w:rPr>
+      </w:pPr>
+      <w:r>
+        <w:rPr>
+          <w:rFonts w:ascii="Consolas" w:hAnsi="Consolas" w:cs="Consolas"/>
+          <w:sz w:val="22"/>
+          <w:szCs w:val="22"/>
+        </w:rPr>
+        <w:t xml:space="preserve">4. </w:t>
+      </w:r>
+      <w:r>
+        <w:rPr>
+          <w:rFonts w:asciiTheme="minorHAnsi" w:hAnsiTheme="minorHAnsi" w:cstheme="minorHAnsi"/>
+          <w:sz w:val="22"/>
+          <w:szCs w:val="22"/>
+        </w:rPr>
+        <w:t xml:space="preserve">So what happened to the previous commits?  They’re still there - just without anything pointing to them </w:t>
+      </w:r>
       <w:proofErr w:type="gramStart"/>
       <w:r>
         <w:rPr>
@@ -2596,7 +2937,7 @@
           <w:sz w:val="22"/>
           <w:szCs w:val="22"/>
         </w:rPr>
-        <w:t>Take a look</w:t>
+        <w:t>at the moment</w:t>
       </w:r>
       <w:proofErr w:type="gramEnd"/>
       <w:r>
@@ -2605,155 +2946,25 @@
           <w:sz w:val="22"/>
           <w:szCs w:val="22"/>
         </w:rPr>
-        <w:t xml:space="preserve"> at the latest sum2.sh. Notice that it has been changed as desired.  Then do a git log and notice that </w:t>
+        <w:t xml:space="preserve">.  Git keeps a backup of the commit that was current (at HEAD) prior to operations that make changes like filter-branch.  You can get to it at </w:t>
       </w:r>
       <w:r>
         <w:rPr>
           <w:rFonts w:asciiTheme="minorHAnsi" w:hAnsiTheme="minorHAnsi" w:cstheme="minorHAnsi"/>
-          <w:sz w:val="22"/>
-          <w:szCs w:val="22"/>
-        </w:rPr>
-        <w:t xml:space="preserve">SHA1 values for the commits have been rewritten.  </w:t>
-      </w:r>
-    </w:p>
-    <w:p>
-      <w:pPr>
-        <w:pStyle w:val="ListNumbered"/>
+          <w:i/>
+          <w:iCs/>
+          <w:sz w:val="22"/>
+          <w:szCs w:val="22"/>
+        </w:rPr>
+        <w:t>/refs/original/refs/heads/main</w:t>
+      </w:r>
+      <w:r>
         <w:rPr>
           <w:rFonts w:asciiTheme="minorHAnsi" w:hAnsiTheme="minorHAnsi" w:cstheme="minorHAnsi"/>
           <w:sz w:val="22"/>
           <w:szCs w:val="22"/>
         </w:rPr>
-      </w:pPr>
-    </w:p>
-    <w:p>
-      <w:pPr>
-        <w:pStyle w:val="ListNumbered"/>
-        <w:rPr>
-          <w:rFonts w:ascii="Consolas" w:hAnsi="Consolas" w:cs="Consolas"/>
-          <w:sz w:val="22"/>
-          <w:szCs w:val="22"/>
-        </w:rPr>
-      </w:pPr>
-      <w:r>
-        <w:rPr>
-          <w:rFonts w:ascii="Consolas" w:hAnsi="Consolas" w:cs="Consolas"/>
-          <w:b/>
-          <w:bCs/>
-          <w:sz w:val="22"/>
-          <w:szCs w:val="22"/>
-        </w:rPr>
-        <w:t>$ cat sum2.sh</w:t>
-      </w:r>
-      <w:r>
-        <w:rPr>
-          <w:rFonts w:ascii="Consolas" w:hAnsi="Consolas" w:cs="Consolas"/>
-          <w:sz w:val="22"/>
-          <w:szCs w:val="22"/>
-        </w:rPr>
-        <w:t xml:space="preserve">   (should have “$1 + $2” instead of “$1  - $2”)</w:t>
-      </w:r>
-    </w:p>
-    <w:p>
-      <w:pPr>
-        <w:pStyle w:val="ListNumbered"/>
-        <w:rPr>
-          <w:rFonts w:ascii="Consolas" w:hAnsi="Consolas" w:cs="Consolas"/>
-          <w:sz w:val="22"/>
-          <w:szCs w:val="22"/>
-        </w:rPr>
-      </w:pPr>
-    </w:p>
-    <w:p>
-      <w:pPr>
-        <w:pStyle w:val="ListNumbered"/>
-        <w:rPr>
-          <w:rFonts w:ascii="Consolas" w:hAnsi="Consolas" w:cs="Consolas"/>
-          <w:b/>
-          <w:bCs/>
-          <w:sz w:val="22"/>
-          <w:szCs w:val="22"/>
-        </w:rPr>
-      </w:pPr>
-      <w:r>
-        <w:rPr>
-          <w:rFonts w:ascii="Consolas" w:hAnsi="Consolas" w:cs="Consolas"/>
-          <w:b/>
-          <w:bCs/>
-          <w:sz w:val="22"/>
-          <w:szCs w:val="22"/>
-        </w:rPr>
-        <w:t>$ git log --</w:t>
-      </w:r>
-      <w:proofErr w:type="spellStart"/>
-      <w:r>
-        <w:rPr>
-          <w:rFonts w:ascii="Consolas" w:hAnsi="Consolas" w:cs="Consolas"/>
-          <w:b/>
-          <w:bCs/>
-          <w:sz w:val="22"/>
-          <w:szCs w:val="22"/>
-        </w:rPr>
-        <w:t>oneline</w:t>
-      </w:r>
-      <w:proofErr w:type="spellEnd"/>
-    </w:p>
-    <w:p>
-      <w:pPr>
-        <w:pStyle w:val="ListNumbered"/>
-        <w:rPr>
-          <w:rFonts w:ascii="Consolas" w:hAnsi="Consolas" w:cs="Consolas"/>
-          <w:b/>
-          <w:bCs/>
-          <w:sz w:val="22"/>
-          <w:szCs w:val="22"/>
-        </w:rPr>
-      </w:pPr>
-    </w:p>
-    <w:p>
-      <w:pPr>
-        <w:pStyle w:val="ListNumbered"/>
-        <w:rPr>
-          <w:rFonts w:ascii="Consolas" w:hAnsi="Consolas" w:cs="Consolas"/>
-          <w:b/>
-          <w:bCs/>
-          <w:sz w:val="22"/>
-          <w:szCs w:val="22"/>
-        </w:rPr>
-      </w:pPr>
-    </w:p>
-    <w:p>
-      <w:pPr>
-        <w:pStyle w:val="ListNumbered"/>
-        <w:numPr>
-          <w:ilvl w:val="0"/>
-          <w:numId w:val="6"/>
-        </w:numPr>
-        <w:rPr>
-          <w:rFonts w:ascii="Consolas" w:hAnsi="Consolas" w:cs="Consolas"/>
-          <w:b/>
-          <w:bCs/>
-          <w:sz w:val="22"/>
-          <w:szCs w:val="22"/>
-        </w:rPr>
-      </w:pPr>
-      <w:proofErr w:type="gramStart"/>
-      <w:r>
-        <w:rPr>
-          <w:rFonts w:ascii="Consolas" w:hAnsi="Consolas" w:cs="Consolas"/>
-          <w:sz w:val="22"/>
-          <w:szCs w:val="22"/>
-        </w:rPr>
-        <w:t>So</w:t>
-      </w:r>
-      <w:proofErr w:type="gramEnd"/>
-      <w:r>
-        <w:rPr>
-          <w:rFonts w:ascii="Consolas" w:hAnsi="Consolas" w:cs="Consolas"/>
-          <w:sz w:val="22"/>
-          <w:szCs w:val="22"/>
-        </w:rPr>
-        <w:t xml:space="preserve"> what happened to the previous commits?  They’re still there - just without anything pointing to them at the moment.  Git keeps a backup of the commit that was current (at HEAD) prior to operations that make changes like filter-branch.  You can get to it at /refs/original/refs/heads/main. Find the commit that is in there and then look at the chain from it (git log).</w:t>
+        <w:t>. Find the commit that is in there and then look at the chain from it (git log).</w:t>
       </w:r>
     </w:p>
     <w:p>
@@ -2971,7 +3182,7 @@
         <w:spacing w:after="0" w:line="240" w:lineRule="auto"/>
         <w:ind w:left="1120"/>
         <w:rPr>
-          <w:rFonts w:ascii="Consolas" w:hAnsi="Consolas" w:cs="Consolas"/>
+          <w:rFonts w:cstheme="minorHAnsi"/>
           <w:b/>
           <w:bCs/>
           <w:color w:val="000000"/>
@@ -2980,11 +3191,6 @@
     </w:p>
     <w:p>
       <w:pPr>
-        <w:pStyle w:val="ListParagraph"/>
-        <w:numPr>
-          <w:ilvl w:val="0"/>
-          <w:numId w:val="6"/>
-        </w:numPr>
         <w:tabs>
           <w:tab w:val="left" w:pos="560"/>
           <w:tab w:val="left" w:pos="1120"/>
@@ -3002,8 +3208,9 @@
         <w:autoSpaceDE w:val="0"/>
         <w:autoSpaceDN w:val="0"/>
         <w:adjustRightInd w:val="0"/>
-        <w:rPr>
-          <w:rFonts w:ascii="Consolas" w:hAnsi="Consolas" w:cs="Consolas"/>
+        <w:ind w:left="630" w:hanging="270"/>
+        <w:rPr>
+          <w:rFonts w:cstheme="minorHAnsi"/>
           <w:b/>
           <w:bCs/>
           <w:color w:val="000000"/>
@@ -3011,55 +3218,72 @@
       </w:pPr>
       <w:r>
         <w:rPr>
-          <w:rFonts w:ascii="Consolas" w:hAnsi="Consolas" w:cs="Consolas"/>
+          <w:rFonts w:cstheme="minorHAnsi"/>
           <w:b/>
           <w:bCs/>
           <w:color w:val="000000"/>
         </w:rPr>
+        <w:t>5.</w:t>
+      </w:r>
+      <w:r>
+        <w:rPr>
+          <w:rFonts w:cstheme="minorHAnsi"/>
+          <w:b/>
+          <w:bCs/>
+          <w:color w:val="000000"/>
+        </w:rPr>
         <w:t xml:space="preserve"> </w:t>
       </w:r>
       <w:r>
         <w:rPr>
-          <w:rFonts w:ascii="Consolas" w:hAnsi="Consolas" w:cs="Consolas"/>
+          <w:rFonts w:cstheme="minorHAnsi"/>
           <w:color w:val="000000"/>
         </w:rPr>
         <w:t>Depending on the behavior of sed on your OS, this may have changed all commits or only a subset.  I</w:t>
       </w:r>
       <w:r>
         <w:rPr>
-          <w:rFonts w:ascii="Consolas" w:hAnsi="Consolas" w:cs="Consolas"/>
+          <w:rFonts w:cstheme="minorHAnsi"/>
           <w:color w:val="000000"/>
         </w:rPr>
-        <w:t xml:space="preserve">t wasn’t necessary to change all of the commits in the repo since versions 1.01-1.06 were working correctly. </w:t>
-      </w:r>
-      <w:r>
-        <w:rPr>
-          <w:rFonts w:ascii="Consolas" w:hAnsi="Consolas" w:cs="Consolas"/>
+        <w:t xml:space="preserve">t wasn’t necessary to change </w:t>
+      </w:r>
+      <w:proofErr w:type="gramStart"/>
+      <w:r>
+        <w:rPr>
+          <w:rFonts w:cstheme="minorHAnsi"/>
           <w:color w:val="000000"/>
         </w:rPr>
+        <w:t>all of</w:t>
+      </w:r>
+      <w:proofErr w:type="gramEnd"/>
+      <w:r>
+        <w:rPr>
+          <w:rFonts w:cstheme="minorHAnsi"/>
+          <w:color w:val="000000"/>
+        </w:rPr>
+        <w:t xml:space="preserve"> the commits in the repo since versions 1.01-1.06 were working correctly. </w:t>
+      </w:r>
+      <w:r>
+        <w:rPr>
+          <w:rFonts w:cstheme="minorHAnsi"/>
+          <w:color w:val="000000"/>
+        </w:rPr>
         <w:t>So,</w:t>
       </w:r>
       <w:r>
         <w:rPr>
-          <w:rFonts w:ascii="Consolas" w:hAnsi="Consolas" w:cs="Consolas"/>
+          <w:rFonts w:cstheme="minorHAnsi"/>
           <w:color w:val="000000"/>
         </w:rPr>
         <w:t xml:space="preserve"> l</w:t>
       </w:r>
       <w:r>
         <w:rPr>
-          <w:rFonts w:ascii="Consolas" w:hAnsi="Consolas" w:cs="Consolas"/>
+          <w:rFonts w:cstheme="minorHAnsi"/>
           <w:color w:val="000000"/>
         </w:rPr>
-        <w:t xml:space="preserve">et’s go back to the original version and run the filter-branch command with a range to affect only a certain set </w:t>
-      </w:r>
-      <w:r>
-        <w:rPr>
-          <w:rFonts w:ascii="Consolas" w:hAnsi="Consolas" w:cs="Consolas"/>
-          <w:color w:val="000000"/>
-        </w:rPr>
-        <w:lastRenderedPageBreak/>
-        <w:t>of commits. We’ll first reset to the original SHA1 that Git saved. Then we’ll do a git log command to see the chain has been restored.</w:t>
+        <w:t>et’s go back to the original version and run the filter-branch command with a range to affect only a certain set of commits. We’ll first reset to the original SHA1 that Git saved. Then we’ll do a git log command to see the chain has been restored.</w:t>
       </w:r>
     </w:p>
     <w:p>
@@ -3234,11 +3458,6 @@
     </w:p>
     <w:p>
       <w:pPr>
-        <w:pStyle w:val="ListParagraph"/>
-        <w:numPr>
-          <w:ilvl w:val="0"/>
-          <w:numId w:val="6"/>
-        </w:numPr>
         <w:tabs>
           <w:tab w:val="left" w:pos="560"/>
           <w:tab w:val="left" w:pos="1120"/>
@@ -3256,6 +3475,7 @@
         <w:autoSpaceDE w:val="0"/>
         <w:autoSpaceDN w:val="0"/>
         <w:adjustRightInd w:val="0"/>
+        <w:ind w:left="720" w:hanging="360"/>
         <w:rPr>
           <w:rFonts w:cstheme="minorHAnsi"/>
           <w:color w:val="000000"/>
@@ -3268,21 +3488,14 @@
           <w:bCs/>
           <w:color w:val="000000"/>
         </w:rPr>
-        <w:t xml:space="preserve"> </w:t>
+        <w:t xml:space="preserve">6. </w:t>
       </w:r>
       <w:r>
         <w:rPr>
           <w:rFonts w:cstheme="minorHAnsi"/>
           <w:color w:val="000000"/>
         </w:rPr>
-        <w:t>Now we’ll run the same command as we used in step 1 to “fix” the commits, but we’ll limit it to the commits after 1.06 (since that was the last one that was correct).</w:t>
-      </w:r>
-      <w:r>
-        <w:rPr>
-          <w:rFonts w:cstheme="minorHAnsi"/>
-          <w:color w:val="000000"/>
-        </w:rPr>
-        <w:t xml:space="preserve"> Use the correct command for your OS.  Then you can check the log to see that only the commits after the first one in our range were changed.</w:t>
+        <w:t>Now we’ll run the same command as we used in step 1 to “fix” the commits, but we’ll limit it to the commits after 1.06 (since that was the last one that was correct). Use the correct command for your OS.  Then you can check the log to see that only the commits after the first one in our range were changed.</w:t>
       </w:r>
     </w:p>
     <w:p>
@@ -3332,6 +3545,7 @@
         <w:adjustRightInd w:val="0"/>
         <w:spacing w:after="0" w:line="240" w:lineRule="auto"/>
         <w:ind w:left="1120"/>
+        <w:jc w:val="center"/>
         <w:rPr>
           <w:rFonts w:ascii="Consolas" w:hAnsi="Consolas" w:cs="Consolas"/>
           <w:color w:val="000000"/>
@@ -3492,6 +3706,7 @@
         <w:adjustRightInd w:val="0"/>
         <w:spacing w:after="0" w:line="240" w:lineRule="auto"/>
         <w:ind w:left="1120"/>
+        <w:jc w:val="center"/>
         <w:rPr>
           <w:rFonts w:ascii="Consolas" w:hAnsi="Consolas" w:cs="Consolas"/>
           <w:color w:val="000000"/>
@@ -3638,6 +3853,89 @@
         <w:pStyle w:val="ListNumbered"/>
         <w:ind w:left="1440" w:hanging="1620"/>
         <w:rPr>
+          <w:rFonts w:ascii="Menlo" w:hAnsi="Menlo" w:cs="Menlo"/>
+          <w:b/>
+          <w:bCs/>
+          <w:color w:val="000000"/>
+          <w:sz w:val="20"/>
+        </w:rPr>
+      </w:pPr>
+    </w:p>
+    <w:p>
+      <w:pPr>
+        <w:pStyle w:val="ListNumbered"/>
+        <w:ind w:left="1440" w:hanging="1620"/>
+        <w:rPr>
+          <w:rFonts w:ascii="Menlo" w:hAnsi="Menlo" w:cs="Menlo"/>
+          <w:b/>
+          <w:bCs/>
+          <w:color w:val="000000"/>
+          <w:sz w:val="20"/>
+        </w:rPr>
+      </w:pPr>
+      <w:r>
+        <w:rPr>
+          <w:rFonts w:ascii="Menlo" w:hAnsi="Menlo" w:cs="Menlo"/>
+          <w:b/>
+          <w:bCs/>
+          <w:color w:val="000000"/>
+          <w:sz w:val="20"/>
+        </w:rPr>
+        <w:drawing>
+          <wp:inline distT="0" distB="0" distL="0" distR="0" wp14:anchorId="6BEBFD18" wp14:editId="297161AF">
+            <wp:extent cx="6858000" cy="1266190"/>
+            <wp:effectExtent l="0" t="0" r="0" b="3810"/>
+            <wp:docPr id="403551304" name="Picture 1" descr="A yellow paper with black text&#10;&#10;Description automatically generated"/>
+            <wp:cNvGraphicFramePr>
+              <a:graphicFrameLocks xmlns:a="http://schemas.openxmlformats.org/drawingml/2006/main" noChangeAspect="1"/>
+            </wp:cNvGraphicFramePr>
+            <a:graphic xmlns:a="http://schemas.openxmlformats.org/drawingml/2006/main">
+              <a:graphicData uri="http://schemas.openxmlformats.org/drawingml/2006/picture">
+                <pic:pic xmlns:pic="http://schemas.openxmlformats.org/drawingml/2006/picture">
+                  <pic:nvPicPr>
+                    <pic:cNvPr id="403551304" name="Picture 1" descr="A yellow paper with black text&#10;&#10;Description automatically generated"/>
+                    <pic:cNvPicPr/>
+                  </pic:nvPicPr>
+                  <pic:blipFill>
+                    <a:blip r:embed="rId21"/>
+                    <a:stretch>
+                      <a:fillRect/>
+                    </a:stretch>
+                  </pic:blipFill>
+                  <pic:spPr>
+                    <a:xfrm>
+                      <a:off x="0" y="0"/>
+                      <a:ext cx="6858000" cy="1266190"/>
+                    </a:xfrm>
+                    <a:prstGeom prst="rect">
+                      <a:avLst/>
+                    </a:prstGeom>
+                  </pic:spPr>
+                </pic:pic>
+              </a:graphicData>
+            </a:graphic>
+          </wp:inline>
+        </w:drawing>
+      </w:r>
+    </w:p>
+    <w:p>
+      <w:pPr>
+        <w:pStyle w:val="ListNumbered"/>
+        <w:ind w:left="1440" w:hanging="1620"/>
+        <w:rPr>
+          <w:rFonts w:ascii="Menlo" w:hAnsi="Menlo" w:cs="Menlo"/>
+          <w:b/>
+          <w:bCs/>
+          <w:color w:val="000000"/>
+          <w:sz w:val="20"/>
+        </w:rPr>
+      </w:pPr>
+    </w:p>
+    <w:p>
+      <w:pPr>
+        <w:pStyle w:val="ListNumbered"/>
+        <w:ind w:left="1440" w:hanging="1620"/>
+        <w:rPr>
           <w:rFonts w:ascii="Consolas" w:hAnsi="Consolas" w:cs="Consolas"/>
           <w:b/>
           <w:bCs/>
@@ -3712,16 +4010,21 @@
     <w:p>
       <w:pPr>
         <w:pStyle w:val="ListNumbered"/>
-        <w:numPr>
-          <w:ilvl w:val="0"/>
-          <w:numId w:val="6"/>
-        </w:numPr>
-        <w:rPr>
-          <w:rFonts w:ascii="Calibri" w:hAnsi="Calibri"/>
-          <w:sz w:val="22"/>
-          <w:szCs w:val="22"/>
-        </w:rPr>
-      </w:pPr>
+        <w:ind w:left="630" w:hanging="270"/>
+        <w:rPr>
+          <w:rFonts w:ascii="Calibri" w:hAnsi="Calibri"/>
+          <w:sz w:val="22"/>
+          <w:szCs w:val="22"/>
+        </w:rPr>
+      </w:pPr>
+      <w:r>
+        <w:rPr>
+          <w:rFonts w:ascii="Calibri" w:hAnsi="Calibri"/>
+          <w:sz w:val="22"/>
+          <w:szCs w:val="22"/>
+        </w:rPr>
+        <w:t xml:space="preserve">7.  </w:t>
+      </w:r>
       <w:r>
         <w:rPr>
           <w:rFonts w:ascii="Calibri" w:hAnsi="Calibri"/>
@@ -3761,6 +4064,7 @@
     <w:p>
       <w:pPr>
         <w:pStyle w:val="URLPara"/>
+        <w:ind w:left="-180" w:right="-90" w:hanging="270"/>
         <w:rPr>
           <w:rFonts w:ascii="Consolas" w:hAnsi="Consolas" w:cs="Consolas"/>
           <w:b/>
@@ -3771,9 +4075,6 @@
         </w:rPr>
       </w:pPr>
       <w:r>
-        <w:t>﻿</w:t>
-      </w:r>
-      <w:r>
         <w:rPr>
           <w:rFonts w:ascii="Consolas" w:hAnsi="Consolas" w:cs="Consolas"/>
           <w:b/>
@@ -3787,8 +4088,9 @@
       <w:r>
         <w:rPr>
           <w:rFonts w:ascii="Consolas" w:hAnsi="Consolas" w:cs="Consolas"/>
-          <w:b/>
-          <w:bCs/>
+          <w:i/>
+          <w:iCs/>
+          <w:color w:val="00B050"/>
           <w:sz w:val="22"/>
           <w:szCs w:val="22"/>
           <w:u w:val="none"/>
@@ -3804,17 +4106,40 @@
           <w:szCs w:val="22"/>
           <w:u w:val="none"/>
         </w:rPr>
-        <w:t xml:space="preserve">", </w:t>
-      </w:r>
-      <w:r>
-        <w:rPr>
-          <w:rFonts w:ascii="Consolas" w:hAnsi="Consolas" w:cs="Consolas"/>
-          <w:b/>
-          <w:bCs/>
+        <w:t>",GIT_AUTHOR_EMAIL=</w:t>
+      </w:r>
+      <w:r>
+        <w:rPr>
+          <w:rFonts w:ascii="Consolas" w:hAnsi="Consolas" w:cs="Consolas"/>
+          <w:i/>
+          <w:iCs/>
+          <w:color w:val="00B050"/>
           <w:sz w:val="22"/>
           <w:szCs w:val="22"/>
           <w:u w:val="none"/>
         </w:rPr>
+        <w:t>your-email-here</w:t>
+      </w:r>
+      <w:r>
+        <w:rPr>
+          <w:rFonts w:ascii="Consolas" w:hAnsi="Consolas" w:cs="Consolas"/>
+          <w:b/>
+          <w:bCs/>
+          <w:sz w:val="22"/>
+          <w:szCs w:val="22"/>
+          <w:u w:val="none"/>
+        </w:rPr>
+        <w:t xml:space="preserve">; export GIT_AUTHOR_NAME; export </w:t>
+      </w:r>
+      <w:r>
+        <w:rPr>
+          <w:rFonts w:ascii="Consolas" w:hAnsi="Consolas" w:cs="Consolas"/>
+          <w:b/>
+          <w:bCs/>
+          <w:sz w:val="22"/>
+          <w:szCs w:val="22"/>
+          <w:u w:val="none"/>
+        </w:rPr>
         <w:t xml:space="preserve"> </w:t>
       </w:r>
       <w:r>
@@ -3826,8 +4151,9 @@
           <w:szCs w:val="22"/>
           <w:u w:val="none"/>
         </w:rPr>
-        <w:t>GIT_AUTHOR_EMAIL=</w:t>
-      </w:r>
+        <w:t>GIT_AUTHOR_EMAIL' HEAD~</w:t>
+      </w:r>
+      <w:proofErr w:type="gramStart"/>
       <w:r>
         <w:rPr>
           <w:rFonts w:ascii="Consolas" w:hAnsi="Consolas" w:cs="Consolas"/>
@@ -3837,8 +4163,9 @@
           <w:szCs w:val="22"/>
           <w:u w:val="none"/>
         </w:rPr>
-        <w:t>your-email-here</w:t>
-      </w:r>
+        <w:t>6..</w:t>
+      </w:r>
+      <w:proofErr w:type="gramEnd"/>
       <w:r>
         <w:rPr>
           <w:rFonts w:ascii="Consolas" w:hAnsi="Consolas" w:cs="Consolas"/>
@@ -3848,79 +4175,39 @@
           <w:szCs w:val="22"/>
           <w:u w:val="none"/>
         </w:rPr>
-        <w:t xml:space="preserve">; export GIT_AUTHOR_NAME; export </w:t>
-      </w:r>
-      <w:r>
-        <w:rPr>
-          <w:rFonts w:ascii="Consolas" w:hAnsi="Consolas" w:cs="Consolas"/>
-          <w:b/>
-          <w:bCs/>
+        <w:t xml:space="preserve">HEAD </w:t>
+      </w:r>
+    </w:p>
+    <w:p>
+      <w:pPr>
+        <w:pStyle w:val="URLPara"/>
+        <w:rPr>
+          <w:rFonts w:asciiTheme="minorHAnsi" w:hAnsiTheme="minorHAnsi" w:cstheme="minorHAnsi"/>
           <w:sz w:val="22"/>
           <w:szCs w:val="22"/>
           <w:u w:val="none"/>
         </w:rPr>
-        <w:t xml:space="preserve"> </w:t>
-      </w:r>
-      <w:r>
-        <w:rPr>
-          <w:rFonts w:ascii="Consolas" w:hAnsi="Consolas" w:cs="Consolas"/>
-          <w:b/>
-          <w:bCs/>
+      </w:pPr>
+    </w:p>
+    <w:p>
+      <w:pPr>
+        <w:pStyle w:val="URLPara"/>
+        <w:ind w:left="630" w:hanging="270"/>
+        <w:rPr>
+          <w:rFonts w:asciiTheme="minorHAnsi" w:hAnsiTheme="minorHAnsi" w:cstheme="minorHAnsi"/>
+          <w:sz w:val="22"/>
+          <w:szCs w:val="22"/>
+        </w:rPr>
+      </w:pPr>
+      <w:r>
+        <w:rPr>
+          <w:rFonts w:asciiTheme="minorHAnsi" w:hAnsiTheme="minorHAnsi" w:cstheme="minorHAnsi"/>
           <w:sz w:val="22"/>
           <w:szCs w:val="22"/>
           <w:u w:val="none"/>
         </w:rPr>
-        <w:t>GIT_AUTHOR_EMAIL' HEAD~</w:t>
-      </w:r>
-      <w:proofErr w:type="gramStart"/>
-      <w:r>
-        <w:rPr>
-          <w:rFonts w:ascii="Consolas" w:hAnsi="Consolas" w:cs="Consolas"/>
-          <w:b/>
-          <w:bCs/>
-          <w:sz w:val="22"/>
-          <w:szCs w:val="22"/>
-          <w:u w:val="none"/>
-        </w:rPr>
-        <w:t>6..</w:t>
-      </w:r>
-      <w:proofErr w:type="gramEnd"/>
-      <w:r>
-        <w:rPr>
-          <w:rFonts w:ascii="Consolas" w:hAnsi="Consolas" w:cs="Consolas"/>
-          <w:b/>
-          <w:bCs/>
-          <w:sz w:val="22"/>
-          <w:szCs w:val="22"/>
-          <w:u w:val="none"/>
-        </w:rPr>
-        <w:t xml:space="preserve">HEAD </w:t>
-      </w:r>
-    </w:p>
-    <w:p>
-      <w:pPr>
-        <w:pStyle w:val="URLPara"/>
-        <w:rPr>
-          <w:rFonts w:asciiTheme="minorHAnsi" w:hAnsiTheme="minorHAnsi" w:cstheme="minorHAnsi"/>
-          <w:sz w:val="22"/>
-          <w:szCs w:val="22"/>
-          <w:u w:val="none"/>
-        </w:rPr>
-      </w:pPr>
-    </w:p>
-    <w:p>
-      <w:pPr>
-        <w:pStyle w:val="URLPara"/>
-        <w:numPr>
-          <w:ilvl w:val="0"/>
-          <w:numId w:val="6"/>
-        </w:numPr>
-        <w:rPr>
-          <w:rFonts w:asciiTheme="minorHAnsi" w:hAnsiTheme="minorHAnsi" w:cstheme="minorHAnsi"/>
-          <w:sz w:val="22"/>
-          <w:szCs w:val="22"/>
-        </w:rPr>
-      </w:pPr>
+        <w:t xml:space="preserve">8.  </w:t>
+      </w:r>
       <w:r>
         <w:rPr>
           <w:rFonts w:asciiTheme="minorHAnsi" w:hAnsiTheme="minorHAnsi" w:cstheme="minorHAnsi"/>
@@ -3986,23 +4273,64 @@
     <w:p>
       <w:pPr>
         <w:pStyle w:val="ListNumbered"/>
-        <w:numPr>
-          <w:ilvl w:val="0"/>
-          <w:numId w:val="6"/>
-        </w:numPr>
-        <w:rPr>
-          <w:rFonts w:ascii="Calibri" w:hAnsi="Calibri"/>
-          <w:sz w:val="22"/>
-          <w:szCs w:val="22"/>
-        </w:rPr>
-      </w:pPr>
-      <w:r>
-        <w:rPr>
-          <w:rFonts w:ascii="Calibri" w:hAnsi="Calibri"/>
-          <w:sz w:val="22"/>
-          <w:szCs w:val="22"/>
-        </w:rPr>
-        <w:t xml:space="preserve">Suppose we want to still keep a backup of the original chain.  We can create a new branch based off of the original commit.  But we need to remember what the original commit was.  Another way to find it is with the </w:t>
+        <w:ind w:left="630" w:hanging="270"/>
+        <w:rPr>
+          <w:rFonts w:ascii="Calibri" w:hAnsi="Calibri"/>
+          <w:sz w:val="22"/>
+          <w:szCs w:val="22"/>
+        </w:rPr>
+      </w:pPr>
+      <w:r>
+        <w:rPr>
+          <w:rFonts w:ascii="Calibri" w:hAnsi="Calibri"/>
+          <w:sz w:val="22"/>
+          <w:szCs w:val="22"/>
+        </w:rPr>
+        <w:t xml:space="preserve">9.  </w:t>
+      </w:r>
+      <w:r>
+        <w:rPr>
+          <w:rFonts w:ascii="Calibri" w:hAnsi="Calibri"/>
+          <w:sz w:val="22"/>
+          <w:szCs w:val="22"/>
+        </w:rPr>
+        <w:t xml:space="preserve">Suppose we want to </w:t>
+      </w:r>
+      <w:proofErr w:type="gramStart"/>
+      <w:r>
+        <w:rPr>
+          <w:rFonts w:ascii="Calibri" w:hAnsi="Calibri"/>
+          <w:sz w:val="22"/>
+          <w:szCs w:val="22"/>
+        </w:rPr>
+        <w:t>still keep</w:t>
+      </w:r>
+      <w:proofErr w:type="gramEnd"/>
+      <w:r>
+        <w:rPr>
+          <w:rFonts w:ascii="Calibri" w:hAnsi="Calibri"/>
+          <w:sz w:val="22"/>
+          <w:szCs w:val="22"/>
+        </w:rPr>
+        <w:t xml:space="preserve"> a backup of the original chain.  We can create a new branch based </w:t>
+      </w:r>
+      <w:proofErr w:type="gramStart"/>
+      <w:r>
+        <w:rPr>
+          <w:rFonts w:ascii="Calibri" w:hAnsi="Calibri"/>
+          <w:sz w:val="22"/>
+          <w:szCs w:val="22"/>
+        </w:rPr>
+        <w:t>off of</w:t>
+      </w:r>
+      <w:proofErr w:type="gramEnd"/>
+      <w:r>
+        <w:rPr>
+          <w:rFonts w:ascii="Calibri" w:hAnsi="Calibri"/>
+          <w:sz w:val="22"/>
+          <w:szCs w:val="22"/>
+        </w:rPr>
+        <w:t xml:space="preserve"> the original commit.  But we need to remember what the original commit was.  Another way to find it is with the </w:t>
       </w:r>
       <w:proofErr w:type="spellStart"/>
       <w:r>
@@ -4038,7 +4366,41 @@
           <w:sz w:val="22"/>
           <w:szCs w:val="22"/>
         </w:rPr>
-        <w:t xml:space="preserve"> command and find the oldest (earliest) reference from when you did the “clone”.  Note which number (#) is associated with its reference - “HEAD@{#}”.</w:t>
+        <w:t xml:space="preserve"> command and find the </w:t>
+      </w:r>
+      <w:r>
+        <w:rPr>
+          <w:rFonts w:ascii="Calibri" w:hAnsi="Calibri"/>
+          <w:color w:val="00B050"/>
+          <w:sz w:val="22"/>
+          <w:szCs w:val="22"/>
+        </w:rPr>
+        <w:t xml:space="preserve">oldest (earliest) reference </w:t>
+      </w:r>
+      <w:r>
+        <w:rPr>
+          <w:rFonts w:ascii="Calibri" w:hAnsi="Calibri"/>
+          <w:sz w:val="22"/>
+          <w:szCs w:val="22"/>
+        </w:rPr>
+        <w:t xml:space="preserve">from when you did the “clone”.  </w:t>
+      </w:r>
+      <w:r>
+        <w:rPr>
+          <w:rFonts w:ascii="Calibri" w:hAnsi="Calibri"/>
+          <w:color w:val="00B050"/>
+          <w:sz w:val="22"/>
+          <w:szCs w:val="22"/>
+        </w:rPr>
+        <w:t>Note which number (#) is associated with its reference - “HEAD@{#}”</w:t>
+      </w:r>
+      <w:r>
+        <w:rPr>
+          <w:rFonts w:ascii="Calibri" w:hAnsi="Calibri"/>
+          <w:sz w:val="22"/>
+          <w:szCs w:val="22"/>
+        </w:rPr>
+        <w:t>.</w:t>
       </w:r>
     </w:p>
     <w:p>
@@ -4100,10 +4462,7 @@
     <w:p>
       <w:pPr>
         <w:pStyle w:val="ListNumbered"/>
-        <w:numPr>
-          <w:ilvl w:val="0"/>
-          <w:numId w:val="6"/>
-        </w:numPr>
+        <w:ind w:left="630"/>
         <w:rPr>
           <w:rFonts w:asciiTheme="minorHAnsi" w:hAnsiTheme="minorHAnsi" w:cstheme="minorHAnsi"/>
           <w:sz w:val="22"/>
@@ -4116,6 +4475,14 @@
           <w:sz w:val="22"/>
           <w:szCs w:val="22"/>
         </w:rPr>
+        <w:t xml:space="preserve">10.  </w:t>
+      </w:r>
+      <w:r>
+        <w:rPr>
+          <w:rFonts w:asciiTheme="minorHAnsi" w:hAnsiTheme="minorHAnsi" w:cstheme="minorHAnsi"/>
+          <w:sz w:val="22"/>
+          <w:szCs w:val="22"/>
+        </w:rPr>
         <w:t>W</w:t>
       </w:r>
       <w:r>
@@ -4124,14 +4491,44 @@
           <w:sz w:val="22"/>
           <w:szCs w:val="22"/>
         </w:rPr>
-        <w:t xml:space="preserve">e’ll create a backup branch called “old-main” based off of the original version of the repo. Then you can use git log to confirm it is the original version. Substitute the actual index number in </w:t>
+        <w:t xml:space="preserve">e’ll create a backup branch called “old-main” based </w:t>
+      </w:r>
+      <w:proofErr w:type="gramStart"/>
+      <w:r>
+        <w:rPr>
+          <w:rFonts w:asciiTheme="minorHAnsi" w:hAnsiTheme="minorHAnsi" w:cstheme="minorHAnsi"/>
+          <w:sz w:val="22"/>
+          <w:szCs w:val="22"/>
+        </w:rPr>
+        <w:t>off of</w:t>
+      </w:r>
+      <w:proofErr w:type="gramEnd"/>
+      <w:r>
+        <w:rPr>
+          <w:rFonts w:asciiTheme="minorHAnsi" w:hAnsiTheme="minorHAnsi" w:cstheme="minorHAnsi"/>
+          <w:sz w:val="22"/>
+          <w:szCs w:val="22"/>
+        </w:rPr>
+        <w:t xml:space="preserve"> the original version of the repo. Then you can use git log to confirm it is the original version. </w:t>
+      </w:r>
+      <w:r>
+        <w:rPr>
+          <w:rFonts w:asciiTheme="minorHAnsi" w:hAnsiTheme="minorHAnsi" w:cstheme="minorHAnsi"/>
+          <w:color w:val="00B050"/>
+          <w:sz w:val="22"/>
+          <w:szCs w:val="22"/>
+          <w:u w:val="single"/>
+        </w:rPr>
+        <w:t xml:space="preserve">Substitute the actual index number in </w:t>
       </w:r>
       <w:proofErr w:type="spellStart"/>
       <w:r>
         <w:rPr>
           <w:rFonts w:asciiTheme="minorHAnsi" w:hAnsiTheme="minorHAnsi" w:cstheme="minorHAnsi"/>
-          <w:sz w:val="22"/>
-          <w:szCs w:val="22"/>
+          <w:color w:val="00B050"/>
+          <w:sz w:val="22"/>
+          <w:szCs w:val="22"/>
+          <w:u w:val="single"/>
         </w:rPr>
         <w:t>reflog</w:t>
       </w:r>
@@ -4139,18 +4536,29 @@
       <w:r>
         <w:rPr>
           <w:rFonts w:asciiTheme="minorHAnsi" w:hAnsiTheme="minorHAnsi" w:cstheme="minorHAnsi"/>
-          <w:sz w:val="22"/>
-          <w:szCs w:val="22"/>
+          <w:color w:val="00B050"/>
+          <w:sz w:val="22"/>
+          <w:szCs w:val="22"/>
+          <w:u w:val="single"/>
         </w:rPr>
         <w:t xml:space="preserve"> for #.</w:t>
       </w:r>
       <w:r>
         <w:rPr>
           <w:rFonts w:asciiTheme="minorHAnsi" w:hAnsiTheme="minorHAnsi" w:cstheme="minorHAnsi"/>
-          <w:sz w:val="22"/>
-          <w:szCs w:val="22"/>
-        </w:rPr>
-        <w:t xml:space="preserve">  Running the same log command as previously should show that the branch has the original commits.</w:t>
+          <w:color w:val="00B050"/>
+          <w:sz w:val="22"/>
+          <w:szCs w:val="22"/>
+        </w:rPr>
+        <w:t xml:space="preserve">  </w:t>
+      </w:r>
+      <w:r>
+        <w:rPr>
+          <w:rFonts w:asciiTheme="minorHAnsi" w:hAnsiTheme="minorHAnsi" w:cstheme="minorHAnsi"/>
+          <w:sz w:val="22"/>
+          <w:szCs w:val="22"/>
+        </w:rPr>
+        <w:t>Running the same log command as previously should show that the branch has the original commits.</w:t>
       </w:r>
     </w:p>
     <w:p>
@@ -4187,6 +4595,7 @@
       <w:r>
         <w:rPr>
           <w:rFonts w:ascii="Consolas" w:hAnsi="Consolas" w:cs="Consolas"/>
+          <w:color w:val="00B050"/>
           <w:sz w:val="22"/>
           <w:szCs w:val="22"/>
         </w:rPr>
@@ -4226,6 +4635,87 @@
           <w:szCs w:val="22"/>
         </w:rPr>
       </w:pPr>
+    </w:p>
+    <w:p>
+      <w:pPr>
+        <w:pStyle w:val="ListNumbered"/>
+        <w:ind w:hanging="1980"/>
+        <w:rPr>
+          <w:rFonts w:ascii="Consolas" w:hAnsi="Consolas" w:cs="Consolas"/>
+          <w:b/>
+          <w:bCs/>
+          <w:sz w:val="22"/>
+          <w:szCs w:val="22"/>
+        </w:rPr>
+      </w:pPr>
+      <w:r>
+        <w:rPr>
+          <w:rFonts w:ascii="Consolas" w:hAnsi="Consolas" w:cs="Consolas"/>
+          <w:b/>
+          <w:bCs/>
+          <w:sz w:val="22"/>
+          <w:szCs w:val="22"/>
+        </w:rPr>
+        <w:drawing>
+          <wp:inline distT="0" distB="0" distL="0" distR="0" wp14:anchorId="7520BC81" wp14:editId="406A3331">
+            <wp:extent cx="6858000" cy="1474470"/>
+            <wp:effectExtent l="0" t="0" r="0" b="0"/>
+            <wp:docPr id="1844616669" name="Picture 1" descr="A yellow screen with black text&#10;&#10;Description automatically generated"/>
+            <wp:cNvGraphicFramePr>
+              <a:graphicFrameLocks xmlns:a="http://schemas.openxmlformats.org/drawingml/2006/main" noChangeAspect="1"/>
+            </wp:cNvGraphicFramePr>
+            <a:graphic xmlns:a="http://schemas.openxmlformats.org/drawingml/2006/main">
+              <a:graphicData uri="http://schemas.openxmlformats.org/drawingml/2006/picture">
+                <pic:pic xmlns:pic="http://schemas.openxmlformats.org/drawingml/2006/picture">
+                  <pic:nvPicPr>
+                    <pic:cNvPr id="1844616669" name="Picture 1" descr="A yellow screen with black text&#10;&#10;Description automatically generated"/>
+                    <pic:cNvPicPr/>
+                  </pic:nvPicPr>
+                  <pic:blipFill>
+                    <a:blip r:embed="rId22"/>
+                    <a:stretch>
+                      <a:fillRect/>
+                    </a:stretch>
+                  </pic:blipFill>
+                  <pic:spPr>
+                    <a:xfrm>
+                      <a:off x="0" y="0"/>
+                      <a:ext cx="6858000" cy="1474470"/>
+                    </a:xfrm>
+                    <a:prstGeom prst="rect">
+                      <a:avLst/>
+                    </a:prstGeom>
+                  </pic:spPr>
+                </pic:pic>
+              </a:graphicData>
+            </a:graphic>
+          </wp:inline>
+        </w:drawing>
+      </w:r>
+    </w:p>
+    <w:p>
+      <w:pPr>
+        <w:pStyle w:val="ListNumbered"/>
+        <w:rPr>
+          <w:rFonts w:ascii="Consolas" w:hAnsi="Consolas" w:cs="Consolas"/>
+          <w:b/>
+          <w:bCs/>
+          <w:sz w:val="22"/>
+          <w:szCs w:val="22"/>
+        </w:rPr>
+      </w:pPr>
+    </w:p>
+    <w:p>
+      <w:pPr>
+        <w:pStyle w:val="ListNumbered"/>
+        <w:rPr>
+          <w:rFonts w:ascii="Consolas" w:hAnsi="Consolas" w:cs="Consolas"/>
+          <w:b/>
+          <w:bCs/>
+          <w:sz w:val="22"/>
+          <w:szCs w:val="22"/>
+        </w:rPr>
+      </w:pPr>
       <w:r>
         <w:rPr>
           <w:rFonts w:ascii="Consolas" w:hAnsi="Consolas" w:cs="Consolas"/>
@@ -4249,15 +4739,38 @@
     </w:p>
     <w:p>
       <w:pPr>
-        <w:rPr>
-          <w:b/>
-        </w:rPr>
-      </w:pPr>
-      <w:r>
-        <w:rPr>
-          <w:b/>
-        </w:rPr>
-        <w:lastRenderedPageBreak/>
+        <w:pStyle w:val="ListNumbered"/>
+        <w:rPr>
+          <w:rFonts w:ascii="Consolas" w:hAnsi="Consolas" w:cs="Consolas"/>
+          <w:b/>
+          <w:bCs/>
+          <w:sz w:val="22"/>
+          <w:szCs w:val="22"/>
+        </w:rPr>
+      </w:pPr>
+    </w:p>
+    <w:p>
+      <w:pPr>
+        <w:pStyle w:val="ListNumbered"/>
+        <w:rPr>
+          <w:rFonts w:ascii="Consolas" w:hAnsi="Consolas" w:cs="Consolas"/>
+          <w:b/>
+          <w:bCs/>
+          <w:sz w:val="22"/>
+          <w:szCs w:val="22"/>
+        </w:rPr>
+      </w:pPr>
+    </w:p>
+    <w:p>
+      <w:pPr>
+        <w:rPr>
+          <w:b/>
+        </w:rPr>
+      </w:pPr>
+      <w:r>
+        <w:rPr>
+          <w:b/>
+        </w:rPr>
         <w:t>=============================================================================================</w:t>
       </w:r>
     </w:p>
@@ -4326,6 +4839,18 @@
     </w:p>
     <w:p>
       <w:pPr>
+        <w:pStyle w:val="ListNumbered"/>
+        <w:rPr>
+          <w:rFonts w:ascii="Consolas" w:hAnsi="Consolas" w:cs="Consolas"/>
+          <w:b/>
+          <w:bCs/>
+          <w:sz w:val="22"/>
+          <w:szCs w:val="22"/>
+        </w:rPr>
+      </w:pPr>
+    </w:p>
+    <w:p>
+      <w:pPr>
         <w:rPr>
           <w:b/>
         </w:rPr>
@@ -4477,7 +5002,7 @@
         </w:rPr>
         <w:t xml:space="preserve">$ git clone </w:t>
       </w:r>
-      <w:hyperlink r:id="rId14" w:history="1">
+      <w:hyperlink r:id="rId23" w:history="1">
         <w:r>
           <w:rPr>
             <w:rStyle w:val="Hyperlink"/>
@@ -4605,7 +5130,16 @@
           <w:sz w:val="22"/>
           <w:szCs w:val="22"/>
         </w:rPr>
-        <w:t>take a look at all of the available branches (both local and remote) and then create local branches to track a couple of the remote branches that we’ll be using.</w:t>
+        <w:t xml:space="preserve">take a look at all of the available branches (both local and remote) and then create local </w:t>
+      </w:r>
+      <w:r>
+        <w:rPr>
+          <w:rFonts w:ascii="Calibri" w:hAnsi="Calibri"/>
+          <w:sz w:val="22"/>
+          <w:szCs w:val="22"/>
+        </w:rPr>
+        <w:lastRenderedPageBreak/>
+        <w:t>branches to track a couple of the remote branches that we’ll be using.</w:t>
       </w:r>
     </w:p>
     <w:p>
@@ -4840,9 +5374,9 @@
     <w:p>
       <w:pPr>
         <w:pStyle w:val="ListNumbered"/>
-        <w:ind w:left="720"/>
-        <w:rPr>
-          <w:rFonts w:ascii="Calibri" w:hAnsi="Calibri"/>
+        <w:rPr>
+          <w:rFonts w:ascii="Consolas" w:hAnsi="Consolas"/>
+          <w:b/>
           <w:sz w:val="22"/>
           <w:szCs w:val="22"/>
         </w:rPr>
@@ -4858,176 +5392,6 @@
           <w:szCs w:val="22"/>
         </w:rPr>
       </w:pPr>
-      <w:r>
-        <w:rPr>
-          <w:rFonts w:ascii="Calibri" w:hAnsi="Calibri"/>
-          <w:sz w:val="22"/>
-          <w:szCs w:val="22"/>
-        </w:rPr>
-        <w:t xml:space="preserve">4. </w:t>
-      </w:r>
-      <w:r>
-        <w:rPr>
-          <w:rFonts w:ascii="Calibri" w:hAnsi="Calibri"/>
-          <w:sz w:val="22"/>
-          <w:szCs w:val="22"/>
-        </w:rPr>
-        <w:t xml:space="preserve"> </w:t>
-      </w:r>
-      <w:r>
-        <w:rPr>
-          <w:rFonts w:ascii="Calibri" w:hAnsi="Calibri"/>
-          <w:sz w:val="22"/>
-          <w:szCs w:val="22"/>
-        </w:rPr>
-        <w:t xml:space="preserve"> </w:t>
-      </w:r>
-      <w:r>
-        <w:rPr>
-          <w:rFonts w:ascii="Calibri" w:hAnsi="Calibri"/>
-          <w:sz w:val="22"/>
-          <w:szCs w:val="22"/>
-        </w:rPr>
-        <w:t>From the features branch, we want to bring in the max and min functions into our ma</w:t>
-      </w:r>
-      <w:r>
-        <w:rPr>
-          <w:rFonts w:ascii="Calibri" w:hAnsi="Calibri"/>
-          <w:sz w:val="22"/>
-          <w:szCs w:val="22"/>
-        </w:rPr>
-        <w:t>in</w:t>
-      </w:r>
-      <w:r>
-        <w:rPr>
-          <w:rFonts w:ascii="Calibri" w:hAnsi="Calibri"/>
-          <w:sz w:val="22"/>
-          <w:szCs w:val="22"/>
-        </w:rPr>
-        <w:t xml:space="preserve"> branch along with their history.   But the most recent commit in the features branch includes a change we don’t want</w:t>
-      </w:r>
-      <w:r>
-        <w:rPr>
-          <w:rFonts w:ascii="Calibri" w:hAnsi="Calibri"/>
-          <w:sz w:val="22"/>
-          <w:szCs w:val="22"/>
-        </w:rPr>
-        <w:t xml:space="preserve"> (avg)</w:t>
-      </w:r>
-      <w:r>
-        <w:rPr>
-          <w:rFonts w:ascii="Calibri" w:hAnsi="Calibri"/>
-          <w:sz w:val="22"/>
-          <w:szCs w:val="22"/>
-        </w:rPr>
-        <w:t xml:space="preserve">.  </w:t>
-      </w:r>
-      <w:proofErr w:type="gramStart"/>
-      <w:r>
-        <w:rPr>
-          <w:rFonts w:ascii="Calibri" w:hAnsi="Calibri"/>
-          <w:sz w:val="22"/>
-          <w:szCs w:val="22"/>
-        </w:rPr>
-        <w:t>So</w:t>
-      </w:r>
-      <w:proofErr w:type="gramEnd"/>
-      <w:r>
-        <w:rPr>
-          <w:rFonts w:ascii="Calibri" w:hAnsi="Calibri"/>
-          <w:sz w:val="22"/>
-          <w:szCs w:val="22"/>
-        </w:rPr>
-        <w:t xml:space="preserve"> we’ll</w:t>
-      </w:r>
-      <w:r>
-        <w:rPr>
-          <w:rFonts w:ascii="Calibri" w:hAnsi="Calibri"/>
-          <w:sz w:val="22"/>
-          <w:szCs w:val="22"/>
-        </w:rPr>
-        <w:t xml:space="preserve"> fix that in several steps.  First, we'll</w:t>
-      </w:r>
-      <w:r>
-        <w:rPr>
-          <w:rFonts w:ascii="Calibri" w:hAnsi="Calibri"/>
-          <w:sz w:val="22"/>
-          <w:szCs w:val="22"/>
-        </w:rPr>
-        <w:t xml:space="preserve"> use an advanced form of </w:t>
-      </w:r>
-      <w:r>
-        <w:rPr>
-          <w:rFonts w:ascii="Calibri" w:hAnsi="Calibri"/>
-          <w:sz w:val="22"/>
-          <w:szCs w:val="22"/>
-        </w:rPr>
-        <w:t>cherry-pick</w:t>
-      </w:r>
-      <w:r>
-        <w:rPr>
-          <w:rFonts w:ascii="Calibri" w:hAnsi="Calibri"/>
-          <w:sz w:val="22"/>
-          <w:szCs w:val="22"/>
-        </w:rPr>
-        <w:t xml:space="preserve"> to pull in the </w:t>
-      </w:r>
-      <w:r>
-        <w:rPr>
-          <w:rFonts w:ascii="Calibri" w:hAnsi="Calibri"/>
-          <w:sz w:val="22"/>
-          <w:szCs w:val="22"/>
-        </w:rPr>
-        <w:t>commits from features starting with 1 before the current and not including any that are already in the ma</w:t>
-      </w:r>
-      <w:r>
-        <w:rPr>
-          <w:rFonts w:ascii="Calibri" w:hAnsi="Calibri"/>
-          <w:sz w:val="22"/>
-          <w:szCs w:val="22"/>
-        </w:rPr>
-        <w:t>in</w:t>
-      </w:r>
-      <w:r>
-        <w:rPr>
-          <w:rFonts w:ascii="Calibri" w:hAnsi="Calibri"/>
-          <w:sz w:val="22"/>
-          <w:szCs w:val="22"/>
-        </w:rPr>
-        <w:t xml:space="preserve"> branch.</w:t>
-      </w:r>
-      <w:r>
-        <w:rPr>
-          <w:rFonts w:ascii="Calibri" w:hAnsi="Calibri"/>
-          <w:sz w:val="22"/>
-          <w:szCs w:val="22"/>
-        </w:rPr>
-        <w:t xml:space="preserve">  </w:t>
-      </w:r>
-      <w:r>
-        <w:rPr>
-          <w:rFonts w:ascii="Calibri" w:hAnsi="Calibri"/>
-          <w:sz w:val="22"/>
-          <w:szCs w:val="22"/>
-        </w:rPr>
-        <w:t>Afterwards you can run a log command to see the new commits in ma</w:t>
-      </w:r>
-      <w:r>
-        <w:rPr>
-          <w:rFonts w:ascii="Calibri" w:hAnsi="Calibri"/>
-          <w:sz w:val="22"/>
-          <w:szCs w:val="22"/>
-        </w:rPr>
-        <w:t>in</w:t>
-      </w:r>
-      <w:r>
-        <w:rPr>
-          <w:rFonts w:ascii="Calibri" w:hAnsi="Calibri"/>
-          <w:sz w:val="22"/>
-          <w:szCs w:val="22"/>
-        </w:rPr>
-        <w:t>.</w:t>
-      </w:r>
     </w:p>
     <w:p>
       <w:pPr>
@@ -5045,7 +5409,87 @@
           <w:sz w:val="22"/>
           <w:szCs w:val="22"/>
         </w:rPr>
-        <w:t>﻿</w:t>
+        <w:t xml:space="preserve">4. </w:t>
+      </w:r>
+      <w:r>
+        <w:rPr>
+          <w:rFonts w:ascii="Calibri" w:hAnsi="Calibri"/>
+          <w:sz w:val="22"/>
+          <w:szCs w:val="22"/>
+        </w:rPr>
+        <w:t xml:space="preserve"> </w:t>
+      </w:r>
+      <w:r>
+        <w:rPr>
+          <w:rFonts w:ascii="Calibri" w:hAnsi="Calibri"/>
+          <w:sz w:val="22"/>
+          <w:szCs w:val="22"/>
+        </w:rPr>
+        <w:t xml:space="preserve"> </w:t>
+      </w:r>
+      <w:r>
+        <w:rPr>
+          <w:rFonts w:ascii="Calibri" w:hAnsi="Calibri"/>
+          <w:sz w:val="22"/>
+          <w:szCs w:val="22"/>
+        </w:rPr>
+        <w:t>From the features branch, we want to bring in the max and min functions into our ma</w:t>
+      </w:r>
+      <w:r>
+        <w:rPr>
+          <w:rFonts w:ascii="Calibri" w:hAnsi="Calibri"/>
+          <w:sz w:val="22"/>
+          <w:szCs w:val="22"/>
+        </w:rPr>
+        <w:t>in</w:t>
+      </w:r>
+      <w:r>
+        <w:rPr>
+          <w:rFonts w:ascii="Calibri" w:hAnsi="Calibri"/>
+          <w:sz w:val="22"/>
+          <w:szCs w:val="22"/>
+        </w:rPr>
+        <w:t xml:space="preserve"> branch along with their history.   But the most recent commit in the features branch includes a change we don’t want</w:t>
+      </w:r>
+      <w:r>
+        <w:rPr>
+          <w:rFonts w:ascii="Calibri" w:hAnsi="Calibri"/>
+          <w:sz w:val="22"/>
+          <w:szCs w:val="22"/>
+        </w:rPr>
+        <w:t xml:space="preserve"> (avg)</w:t>
+      </w:r>
+      <w:r>
+        <w:rPr>
+          <w:rFonts w:ascii="Calibri" w:hAnsi="Calibri"/>
+          <w:sz w:val="22"/>
+          <w:szCs w:val="22"/>
+        </w:rPr>
+        <w:t>.  So</w:t>
+      </w:r>
+      <w:r>
+        <w:rPr>
+          <w:rFonts w:ascii="Calibri" w:hAnsi="Calibri"/>
+          <w:sz w:val="22"/>
+          <w:szCs w:val="22"/>
+        </w:rPr>
+        <w:t>,</w:t>
+      </w:r>
+      <w:r>
+        <w:rPr>
+          <w:rFonts w:ascii="Calibri" w:hAnsi="Calibri"/>
+          <w:sz w:val="22"/>
+          <w:szCs w:val="22"/>
+        </w:rPr>
+        <w:t xml:space="preserve"> we’ll</w:t>
+      </w:r>
+      <w:r>
+        <w:rPr>
+          <w:rFonts w:ascii="Calibri" w:hAnsi="Calibri"/>
+          <w:sz w:val="22"/>
+          <w:szCs w:val="22"/>
+        </w:rPr>
+        <w:t xml:space="preserve"> fix that in several steps.  </w:t>
       </w:r>
     </w:p>
     <w:p>
@@ -5075,7 +5519,85 @@
           <w:sz w:val="22"/>
           <w:szCs w:val="22"/>
         </w:rPr>
-        <w:t xml:space="preserve">       Make sure you are in the ma</w:t>
+        <w:t xml:space="preserve">       </w:t>
+      </w:r>
+      <w:r>
+        <w:rPr>
+          <w:rFonts w:ascii="Calibri" w:hAnsi="Calibri"/>
+          <w:sz w:val="22"/>
+          <w:szCs w:val="22"/>
+        </w:rPr>
+        <w:t>First, we'll</w:t>
+      </w:r>
+      <w:r>
+        <w:rPr>
+          <w:rFonts w:ascii="Calibri" w:hAnsi="Calibri"/>
+          <w:sz w:val="22"/>
+          <w:szCs w:val="22"/>
+        </w:rPr>
+        <w:t xml:space="preserve"> use an advanced form of </w:t>
+      </w:r>
+      <w:r>
+        <w:rPr>
+          <w:rFonts w:ascii="Calibri" w:hAnsi="Calibri"/>
+          <w:sz w:val="22"/>
+          <w:szCs w:val="22"/>
+        </w:rPr>
+        <w:t>cherry-pick</w:t>
+      </w:r>
+      <w:r>
+        <w:rPr>
+          <w:rFonts w:ascii="Calibri" w:hAnsi="Calibri"/>
+          <w:sz w:val="22"/>
+          <w:szCs w:val="22"/>
+        </w:rPr>
+        <w:t xml:space="preserve"> to pull in the </w:t>
+      </w:r>
+      <w:r>
+        <w:rPr>
+          <w:rFonts w:ascii="Calibri" w:hAnsi="Calibri"/>
+          <w:sz w:val="22"/>
+          <w:szCs w:val="22"/>
+        </w:rPr>
+        <w:t xml:space="preserve">commits from features starting with </w:t>
+      </w:r>
+      <w:r>
+        <w:rPr>
+          <w:rFonts w:ascii="Calibri" w:hAnsi="Calibri"/>
+          <w:i/>
+          <w:iCs/>
+          <w:sz w:val="22"/>
+          <w:szCs w:val="22"/>
+        </w:rPr>
+        <w:t>1</w:t>
+      </w:r>
+      <w:r>
+        <w:rPr>
+          <w:rFonts w:ascii="Calibri" w:hAnsi="Calibri"/>
+          <w:i/>
+          <w:iCs/>
+          <w:sz w:val="22"/>
+          <w:szCs w:val="22"/>
+        </w:rPr>
+        <w:t xml:space="preserve"> commit</w:t>
+      </w:r>
+      <w:r>
+        <w:rPr>
+          <w:rFonts w:ascii="Calibri" w:hAnsi="Calibri"/>
+          <w:i/>
+          <w:iCs/>
+          <w:sz w:val="22"/>
+          <w:szCs w:val="22"/>
+        </w:rPr>
+        <w:t xml:space="preserve"> before the current</w:t>
+      </w:r>
+      <w:r>
+        <w:rPr>
+          <w:rFonts w:ascii="Calibri" w:hAnsi="Calibri"/>
+          <w:sz w:val="22"/>
+          <w:szCs w:val="22"/>
+        </w:rPr>
+        <w:t xml:space="preserve"> and not including any that are already in the ma</w:t>
       </w:r>
       <w:r>
         <w:rPr>
@@ -5091,7 +5613,39 @@
           <w:sz w:val="22"/>
           <w:szCs w:val="22"/>
         </w:rPr>
-        <w:t xml:space="preserve"> branch before running this.</w:t>
+        <w:t xml:space="preserve"> branch.</w:t>
+      </w:r>
+      <w:r>
+        <w:rPr>
+          <w:rFonts w:ascii="Calibri" w:hAnsi="Calibri"/>
+          <w:sz w:val="22"/>
+          <w:szCs w:val="22"/>
+        </w:rPr>
+        <w:t xml:space="preserve">  </w:t>
+      </w:r>
+      <w:r>
+        <w:rPr>
+          <w:rFonts w:ascii="Calibri" w:hAnsi="Calibri"/>
+          <w:sz w:val="22"/>
+          <w:szCs w:val="22"/>
+        </w:rPr>
+        <w:t>Afterwards you can run a log command to see the new commits in ma</w:t>
+      </w:r>
+      <w:r>
+        <w:rPr>
+          <w:rFonts w:ascii="Calibri" w:hAnsi="Calibri"/>
+          <w:sz w:val="22"/>
+          <w:szCs w:val="22"/>
+        </w:rPr>
+        <w:t>in</w:t>
+      </w:r>
+      <w:r>
+        <w:rPr>
+          <w:rFonts w:ascii="Calibri" w:hAnsi="Calibri"/>
+          <w:sz w:val="22"/>
+          <w:szCs w:val="22"/>
+        </w:rPr>
+        <w:t>.</w:t>
       </w:r>
     </w:p>
     <w:p>
@@ -5104,157 +5658,190 @@
           <w:szCs w:val="22"/>
         </w:rPr>
       </w:pPr>
+      <w:r>
+        <w:rPr>
+          <w:rFonts w:ascii="Calibri" w:hAnsi="Calibri"/>
+          <w:sz w:val="22"/>
+          <w:szCs w:val="22"/>
+        </w:rPr>
+        <w:t>﻿</w:t>
+      </w:r>
+    </w:p>
+    <w:p>
+      <w:pPr>
+        <w:pStyle w:val="CodeSnippet"/>
+        <w:spacing w:line="360" w:lineRule="auto"/>
+        <w:ind w:left="1440"/>
+        <w:rPr>
+          <w:rFonts w:ascii="Consolas" w:hAnsi="Consolas"/>
+          <w:bCs/>
+          <w:i/>
+          <w:iCs/>
+          <w:sz w:val="22"/>
+          <w:szCs w:val="22"/>
+        </w:rPr>
+      </w:pPr>
+      <w:r>
+        <w:rPr>
+          <w:rFonts w:ascii="Consolas" w:hAnsi="Consolas"/>
+          <w:b/>
+          <w:sz w:val="22"/>
+          <w:szCs w:val="22"/>
+        </w:rPr>
+        <w:t xml:space="preserve">$ </w:t>
+      </w:r>
+      <w:r>
+        <w:rPr>
+          <w:rFonts w:ascii="Consolas" w:hAnsi="Consolas"/>
+          <w:b/>
+          <w:sz w:val="22"/>
+          <w:szCs w:val="22"/>
+        </w:rPr>
+        <w:t>git checkout ma</w:t>
+      </w:r>
+      <w:r>
+        <w:rPr>
+          <w:rFonts w:ascii="Consolas" w:hAnsi="Consolas"/>
+          <w:b/>
+          <w:sz w:val="22"/>
+          <w:szCs w:val="22"/>
+        </w:rPr>
+        <w:t>in</w:t>
+      </w:r>
+      <w:r>
+        <w:rPr>
+          <w:rFonts w:ascii="Consolas" w:hAnsi="Consolas"/>
+          <w:b/>
+          <w:sz w:val="22"/>
+          <w:szCs w:val="22"/>
+        </w:rPr>
+        <w:t xml:space="preserve">  </w:t>
+      </w:r>
+      <w:r>
+        <w:rPr>
+          <w:rFonts w:ascii="Consolas" w:hAnsi="Consolas"/>
+          <w:bCs/>
+          <w:i/>
+          <w:iCs/>
+          <w:sz w:val="22"/>
+          <w:szCs w:val="22"/>
+        </w:rPr>
+        <w:t>(if not already there)</w:t>
+      </w:r>
+    </w:p>
+    <w:p>
+      <w:pPr>
+        <w:pStyle w:val="CodeSnippet"/>
+        <w:spacing w:line="360" w:lineRule="auto"/>
+        <w:ind w:left="1440"/>
+        <w:rPr>
+          <w:rFonts w:ascii="Consolas" w:hAnsi="Consolas"/>
+          <w:b/>
+          <w:sz w:val="22"/>
+          <w:szCs w:val="22"/>
+        </w:rPr>
+      </w:pPr>
+      <w:r>
+        <w:rPr>
+          <w:rFonts w:ascii="Consolas" w:hAnsi="Consolas"/>
+          <w:b/>
+          <w:sz w:val="22"/>
+          <w:szCs w:val="22"/>
+        </w:rPr>
+        <w:t xml:space="preserve">$ </w:t>
+      </w:r>
+      <w:r>
+        <w:rPr>
+          <w:rFonts w:ascii="Consolas" w:hAnsi="Consolas"/>
+          <w:b/>
+          <w:sz w:val="22"/>
+          <w:szCs w:val="22"/>
+        </w:rPr>
+        <w:t xml:space="preserve">git </w:t>
+      </w:r>
+      <w:r>
+        <w:rPr>
+          <w:rFonts w:ascii="Consolas" w:hAnsi="Consolas"/>
+          <w:b/>
+          <w:sz w:val="22"/>
+          <w:szCs w:val="22"/>
+        </w:rPr>
+        <w:t>cherry-pick</w:t>
+      </w:r>
+      <w:r>
+        <w:rPr>
+          <w:rFonts w:ascii="Consolas" w:hAnsi="Consolas"/>
+          <w:b/>
+          <w:sz w:val="22"/>
+          <w:szCs w:val="22"/>
+        </w:rPr>
+        <w:t xml:space="preserve"> </w:t>
+      </w:r>
+      <w:r>
+        <w:rPr>
+          <w:rFonts w:ascii="Consolas" w:hAnsi="Consolas"/>
+          <w:b/>
+          <w:sz w:val="22"/>
+          <w:szCs w:val="22"/>
+        </w:rPr>
+        <w:t>^ma</w:t>
+      </w:r>
+      <w:r>
+        <w:rPr>
+          <w:rFonts w:ascii="Consolas" w:hAnsi="Consolas"/>
+          <w:b/>
+          <w:sz w:val="22"/>
+          <w:szCs w:val="22"/>
+        </w:rPr>
+        <w:t>in</w:t>
+      </w:r>
+      <w:r>
+        <w:rPr>
+          <w:rFonts w:ascii="Consolas" w:hAnsi="Consolas"/>
+          <w:b/>
+          <w:sz w:val="22"/>
+          <w:szCs w:val="22"/>
+        </w:rPr>
+        <w:t xml:space="preserve"> features~1</w:t>
+      </w:r>
+    </w:p>
+    <w:p>
+      <w:pPr>
+        <w:pStyle w:val="CodeSnippet"/>
+        <w:spacing w:line="360" w:lineRule="auto"/>
+        <w:ind w:left="1440"/>
+        <w:rPr>
+          <w:rFonts w:ascii="Consolas" w:hAnsi="Consolas"/>
+          <w:b/>
+          <w:sz w:val="22"/>
+          <w:szCs w:val="22"/>
+        </w:rPr>
+      </w:pPr>
+      <w:r>
+        <w:rPr>
+          <w:rFonts w:ascii="Consolas" w:hAnsi="Consolas"/>
+          <w:b/>
+          <w:sz w:val="22"/>
+          <w:szCs w:val="22"/>
+        </w:rPr>
+        <w:t>$ git log</w:t>
+      </w:r>
+    </w:p>
+    <w:p>
+      <w:pPr>
+        <w:pStyle w:val="CodeSnippet"/>
+        <w:rPr>
+          <w:rFonts w:ascii="Calibri" w:hAnsi="Calibri"/>
+          <w:sz w:val="22"/>
+          <w:szCs w:val="22"/>
+        </w:rPr>
+      </w:pPr>
     </w:p>
     <w:p>
       <w:pPr>
         <w:pStyle w:val="CodeSnippet"/>
         <w:ind w:left="1440"/>
         <w:rPr>
-          <w:rFonts w:ascii="Consolas" w:hAnsi="Consolas"/>
-          <w:b/>
-          <w:sz w:val="22"/>
-          <w:szCs w:val="22"/>
-        </w:rPr>
-      </w:pPr>
-      <w:r>
-        <w:rPr>
-          <w:rFonts w:ascii="Consolas" w:hAnsi="Consolas"/>
-          <w:b/>
-          <w:sz w:val="22"/>
-          <w:szCs w:val="22"/>
-        </w:rPr>
-        <w:t xml:space="preserve">$ </w:t>
-      </w:r>
-      <w:r>
-        <w:rPr>
-          <w:rFonts w:ascii="Consolas" w:hAnsi="Consolas"/>
-          <w:b/>
-          <w:sz w:val="22"/>
-          <w:szCs w:val="22"/>
-        </w:rPr>
-        <w:t>git checkout ma</w:t>
-      </w:r>
-      <w:r>
-        <w:rPr>
-          <w:rFonts w:ascii="Consolas" w:hAnsi="Consolas"/>
-          <w:b/>
-          <w:sz w:val="22"/>
-          <w:szCs w:val="22"/>
-        </w:rPr>
-        <w:t>in</w:t>
-      </w:r>
-    </w:p>
-    <w:p>
-      <w:pPr>
-        <w:pStyle w:val="CodeSnippet"/>
-        <w:ind w:left="1440"/>
-        <w:rPr>
-          <w:rFonts w:ascii="Consolas" w:hAnsi="Consolas"/>
-          <w:b/>
-          <w:sz w:val="22"/>
-          <w:szCs w:val="22"/>
-        </w:rPr>
-      </w:pPr>
-      <w:r>
-        <w:rPr>
-          <w:rFonts w:ascii="Consolas" w:hAnsi="Consolas"/>
-          <w:b/>
-          <w:sz w:val="22"/>
-          <w:szCs w:val="22"/>
-        </w:rPr>
-        <w:t xml:space="preserve">$ </w:t>
-      </w:r>
-      <w:r>
-        <w:rPr>
-          <w:rFonts w:ascii="Consolas" w:hAnsi="Consolas"/>
-          <w:b/>
-          <w:sz w:val="22"/>
-          <w:szCs w:val="22"/>
-        </w:rPr>
-        <w:t xml:space="preserve">git </w:t>
-      </w:r>
-      <w:r>
-        <w:rPr>
-          <w:rFonts w:ascii="Consolas" w:hAnsi="Consolas"/>
-          <w:b/>
-          <w:sz w:val="22"/>
-          <w:szCs w:val="22"/>
-        </w:rPr>
-        <w:t>cherry-pick</w:t>
-      </w:r>
-      <w:r>
-        <w:rPr>
-          <w:rFonts w:ascii="Consolas" w:hAnsi="Consolas"/>
-          <w:b/>
-          <w:sz w:val="22"/>
-          <w:szCs w:val="22"/>
-        </w:rPr>
-        <w:t xml:space="preserve"> </w:t>
-      </w:r>
-      <w:r>
-        <w:rPr>
-          <w:rFonts w:ascii="Consolas" w:hAnsi="Consolas"/>
-          <w:b/>
-          <w:sz w:val="22"/>
-          <w:szCs w:val="22"/>
-        </w:rPr>
-        <w:t>^ma</w:t>
-      </w:r>
-      <w:r>
-        <w:rPr>
-          <w:rFonts w:ascii="Consolas" w:hAnsi="Consolas"/>
-          <w:b/>
-          <w:sz w:val="22"/>
-          <w:szCs w:val="22"/>
-        </w:rPr>
-        <w:t>in</w:t>
-      </w:r>
-      <w:r>
-        <w:rPr>
-          <w:rFonts w:ascii="Consolas" w:hAnsi="Consolas"/>
-          <w:b/>
-          <w:sz w:val="22"/>
-          <w:szCs w:val="22"/>
-        </w:rPr>
-        <w:t xml:space="preserve"> features~1</w:t>
-      </w:r>
-    </w:p>
-    <w:p>
-      <w:pPr>
-        <w:pStyle w:val="CodeSnippet"/>
-        <w:ind w:left="1440"/>
-        <w:rPr>
-          <w:rFonts w:ascii="Consolas" w:hAnsi="Consolas"/>
-          <w:b/>
-          <w:sz w:val="22"/>
-          <w:szCs w:val="22"/>
-        </w:rPr>
-      </w:pPr>
-      <w:r>
-        <w:rPr>
-          <w:rFonts w:ascii="Consolas" w:hAnsi="Consolas"/>
-          <w:b/>
-          <w:sz w:val="22"/>
-          <w:szCs w:val="22"/>
-        </w:rPr>
-        <w:t>$ git log</w:t>
-      </w:r>
-    </w:p>
-    <w:p>
-      <w:pPr>
-        <w:pStyle w:val="CodeSnippet"/>
-        <w:rPr>
-          <w:rFonts w:ascii="Calibri" w:hAnsi="Calibri"/>
-          <w:sz w:val="22"/>
-          <w:szCs w:val="22"/>
-        </w:rPr>
-      </w:pPr>
-    </w:p>
-    <w:p>
-      <w:pPr>
-        <w:pStyle w:val="CodeSnippet"/>
-        <w:ind w:left="1440"/>
-        <w:rPr>
           <w:rFonts w:asciiTheme="minorHAnsi" w:hAnsiTheme="minorHAnsi" w:cstheme="minorHAnsi"/>
           <w:b/>
           <w:sz w:val="22"/>
@@ -5298,7 +5885,87 @@
           <w:sz w:val="22"/>
           <w:szCs w:val="22"/>
         </w:rPr>
-        <w:t>.  We have the min and max functions in now, but we also have the exp one that we need to get rid of.  We both want to remove the commit that introduced that and also edit the commit for min to remove it from there.  We’ll use the interactive rebase function to do that. Start by running the interactive rebase (with -i) and specifying the last change not to include.</w:t>
+        <w:t xml:space="preserve">.  We have the min and max functions in now, but we also have the exp one that we need to get rid of.  We both want to remove the commit that introduced that </w:t>
+      </w:r>
+      <w:r>
+        <w:rPr>
+          <w:rFonts w:asciiTheme="minorHAnsi" w:hAnsiTheme="minorHAnsi" w:cstheme="minorHAnsi"/>
+          <w:bCs/>
+          <w:i/>
+          <w:iCs/>
+          <w:sz w:val="22"/>
+          <w:szCs w:val="22"/>
+        </w:rPr>
+        <w:t>and</w:t>
+      </w:r>
+      <w:r>
+        <w:rPr>
+          <w:rFonts w:asciiTheme="minorHAnsi" w:hAnsiTheme="minorHAnsi" w:cstheme="minorHAnsi"/>
+          <w:bCs/>
+          <w:sz w:val="22"/>
+          <w:szCs w:val="22"/>
+        </w:rPr>
+        <w:t xml:space="preserve"> also edit the commit for min to remove it from there.</w:t>
+      </w:r>
+    </w:p>
+    <w:p>
+      <w:pPr>
+        <w:pStyle w:val="CodeSnippet"/>
+        <w:ind w:left="630" w:hanging="450"/>
+        <w:rPr>
+          <w:rFonts w:asciiTheme="minorHAnsi" w:hAnsiTheme="minorHAnsi" w:cstheme="minorHAnsi"/>
+          <w:bCs/>
+          <w:sz w:val="22"/>
+          <w:szCs w:val="22"/>
+        </w:rPr>
+      </w:pPr>
+    </w:p>
+    <w:p>
+      <w:pPr>
+        <w:pStyle w:val="CodeSnippet"/>
+        <w:ind w:left="630" w:hanging="450"/>
+        <w:rPr>
+          <w:rFonts w:asciiTheme="minorHAnsi" w:hAnsiTheme="minorHAnsi" w:cstheme="minorHAnsi"/>
+          <w:bCs/>
+          <w:sz w:val="22"/>
+          <w:szCs w:val="22"/>
+        </w:rPr>
+      </w:pPr>
+      <w:r>
+        <w:rPr>
+          <w:rFonts w:asciiTheme="minorHAnsi" w:hAnsiTheme="minorHAnsi" w:cstheme="minorHAnsi"/>
+          <w:bCs/>
+          <w:sz w:val="22"/>
+          <w:szCs w:val="22"/>
+        </w:rPr>
+        <w:t xml:space="preserve">       </w:t>
+      </w:r>
+      <w:r>
+        <w:rPr>
+          <w:rFonts w:asciiTheme="minorHAnsi" w:hAnsiTheme="minorHAnsi" w:cstheme="minorHAnsi"/>
+          <w:bCs/>
+          <w:sz w:val="22"/>
+          <w:szCs w:val="22"/>
+        </w:rPr>
+        <w:t xml:space="preserve">  We’ll use the interactive rebase function to do t</w:t>
+      </w:r>
+      <w:r>
+        <w:rPr>
+          <w:rFonts w:asciiTheme="minorHAnsi" w:hAnsiTheme="minorHAnsi" w:cstheme="minorHAnsi"/>
+          <w:bCs/>
+          <w:sz w:val="22"/>
+          <w:szCs w:val="22"/>
+        </w:rPr>
+        <w:t>hese changes</w:t>
+      </w:r>
+      <w:r>
+        <w:rPr>
+          <w:rFonts w:asciiTheme="minorHAnsi" w:hAnsiTheme="minorHAnsi" w:cstheme="minorHAnsi"/>
+          <w:bCs/>
+          <w:sz w:val="22"/>
+          <w:szCs w:val="22"/>
+        </w:rPr>
+        <w:t>. Start by running the interactive rebase (with -i) and specifying the last change not to include.</w:t>
       </w:r>
       <w:r>
         <w:rPr>
@@ -5644,6 +6311,108 @@
         <w:ind w:left="1680"/>
         <w:rPr>
           <w:rFonts w:ascii="Consolas" w:hAnsi="Consolas" w:cs="Consolas"/>
+          <w:b/>
+          <w:bCs/>
+          <w:color w:val="000000"/>
+        </w:rPr>
+      </w:pPr>
+    </w:p>
+    <w:p>
+      <w:pPr>
+        <w:tabs>
+          <w:tab w:val="left" w:pos="560"/>
+          <w:tab w:val="left" w:pos="1120"/>
+          <w:tab w:val="left" w:pos="1680"/>
+          <w:tab w:val="left" w:pos="2240"/>
+          <w:tab w:val="left" w:pos="2800"/>
+          <w:tab w:val="left" w:pos="3360"/>
+          <w:tab w:val="left" w:pos="3920"/>
+          <w:tab w:val="left" w:pos="4480"/>
+          <w:tab w:val="left" w:pos="5040"/>
+          <w:tab w:val="left" w:pos="5600"/>
+          <w:tab w:val="left" w:pos="6160"/>
+          <w:tab w:val="left" w:pos="6720"/>
+        </w:tabs>
+        <w:autoSpaceDE w:val="0"/>
+        <w:autoSpaceDN w:val="0"/>
+        <w:adjustRightInd w:val="0"/>
+        <w:spacing w:after="0" w:line="240" w:lineRule="auto"/>
+        <w:ind w:left="1680" w:hanging="780"/>
+        <w:rPr>
+          <w:rFonts w:ascii="Consolas" w:hAnsi="Consolas" w:cs="Consolas"/>
+          <w:b/>
+          <w:bCs/>
+          <w:color w:val="000000"/>
+        </w:rPr>
+      </w:pPr>
+      <w:r>
+        <w:rPr>
+          <w:rFonts w:ascii="Consolas" w:hAnsi="Consolas" w:cs="Consolas"/>
+          <w:b/>
+          <w:bCs/>
+          <w:color w:val="000000"/>
+        </w:rPr>
+        <w:lastRenderedPageBreak/>
+        <w:drawing>
+          <wp:inline distT="0" distB="0" distL="0" distR="0" wp14:anchorId="5C31D2D5" wp14:editId="525A0021">
+            <wp:extent cx="5527140" cy="1926311"/>
+            <wp:effectExtent l="0" t="0" r="0" b="4445"/>
+            <wp:docPr id="1153752731" name="Picture 1" descr="A screenshot of a computer program&#10;&#10;Description automatically generated"/>
+            <wp:cNvGraphicFramePr>
+              <a:graphicFrameLocks xmlns:a="http://schemas.openxmlformats.org/drawingml/2006/main" noChangeAspect="1"/>
+            </wp:cNvGraphicFramePr>
+            <a:graphic xmlns:a="http://schemas.openxmlformats.org/drawingml/2006/main">
+              <a:graphicData uri="http://schemas.openxmlformats.org/drawingml/2006/picture">
+                <pic:pic xmlns:pic="http://schemas.openxmlformats.org/drawingml/2006/picture">
+                  <pic:nvPicPr>
+                    <pic:cNvPr id="1153752731" name="Picture 1" descr="A screenshot of a computer program&#10;&#10;Description automatically generated"/>
+                    <pic:cNvPicPr/>
+                  </pic:nvPicPr>
+                  <pic:blipFill>
+                    <a:blip r:embed="rId24"/>
+                    <a:stretch>
+                      <a:fillRect/>
+                    </a:stretch>
+                  </pic:blipFill>
+                  <pic:spPr>
+                    <a:xfrm>
+                      <a:off x="0" y="0"/>
+                      <a:ext cx="5545455" cy="1932694"/>
+                    </a:xfrm>
+                    <a:prstGeom prst="rect">
+                      <a:avLst/>
+                    </a:prstGeom>
+                  </pic:spPr>
+                </pic:pic>
+              </a:graphicData>
+            </a:graphic>
+          </wp:inline>
+        </w:drawing>
+      </w:r>
+    </w:p>
+    <w:p>
+      <w:pPr>
+        <w:tabs>
+          <w:tab w:val="left" w:pos="560"/>
+          <w:tab w:val="left" w:pos="1120"/>
+          <w:tab w:val="left" w:pos="1680"/>
+          <w:tab w:val="left" w:pos="2240"/>
+          <w:tab w:val="left" w:pos="2800"/>
+          <w:tab w:val="left" w:pos="3360"/>
+          <w:tab w:val="left" w:pos="3920"/>
+          <w:tab w:val="left" w:pos="4480"/>
+          <w:tab w:val="left" w:pos="5040"/>
+          <w:tab w:val="left" w:pos="5600"/>
+          <w:tab w:val="left" w:pos="6160"/>
+          <w:tab w:val="left" w:pos="6720"/>
+        </w:tabs>
+        <w:autoSpaceDE w:val="0"/>
+        <w:autoSpaceDN w:val="0"/>
+        <w:adjustRightInd w:val="0"/>
+        <w:spacing w:after="0" w:line="240" w:lineRule="auto"/>
+        <w:ind w:left="1680"/>
+        <w:rPr>
+          <w:rFonts w:ascii="Consolas" w:hAnsi="Consolas" w:cs="Consolas"/>
         </w:rPr>
       </w:pPr>
     </w:p>
@@ -5692,38 +6461,178 @@
     </w:p>
     <w:p>
       <w:pPr>
+        <w:pStyle w:val="ListNumbered"/>
+        <w:ind w:left="720"/>
+        <w:rPr>
+          <w:rFonts w:ascii="Calibri" w:hAnsi="Calibri"/>
+          <w:sz w:val="22"/>
+          <w:szCs w:val="22"/>
+        </w:rPr>
+      </w:pPr>
+    </w:p>
+    <w:p>
+      <w:pPr>
+        <w:pStyle w:val="ListNumbered"/>
+        <w:ind w:left="720"/>
+        <w:rPr>
+          <w:rFonts w:ascii="Calibri" w:hAnsi="Calibri"/>
+          <w:sz w:val="22"/>
+          <w:szCs w:val="22"/>
+        </w:rPr>
+      </w:pPr>
+      <w:r>
+        <w:rPr>
+          <w:rFonts w:ascii="Calibri" w:hAnsi="Calibri"/>
+          <w:sz w:val="22"/>
+          <w:szCs w:val="22"/>
+        </w:rPr>
+        <w:drawing>
+          <wp:inline distT="0" distB="0" distL="0" distR="0" wp14:anchorId="4D6EEBEC" wp14:editId="6E23B630">
+            <wp:extent cx="5690103" cy="1628002"/>
+            <wp:effectExtent l="0" t="0" r="0" b="0"/>
+            <wp:docPr id="2024666852" name="Picture 1" descr="A yellow background with black text&#10;&#10;Description automatically generated"/>
+            <wp:cNvGraphicFramePr>
+              <a:graphicFrameLocks xmlns:a="http://schemas.openxmlformats.org/drawingml/2006/main" noChangeAspect="1"/>
+            </wp:cNvGraphicFramePr>
+            <a:graphic xmlns:a="http://schemas.openxmlformats.org/drawingml/2006/main">
+              <a:graphicData uri="http://schemas.openxmlformats.org/drawingml/2006/picture">
+                <pic:pic xmlns:pic="http://schemas.openxmlformats.org/drawingml/2006/picture">
+                  <pic:nvPicPr>
+                    <pic:cNvPr id="2024666852" name="Picture 1" descr="A yellow background with black text&#10;&#10;Description automatically generated"/>
+                    <pic:cNvPicPr/>
+                  </pic:nvPicPr>
+                  <pic:blipFill>
+                    <a:blip r:embed="rId25"/>
+                    <a:stretch>
+                      <a:fillRect/>
+                    </a:stretch>
+                  </pic:blipFill>
+                  <pic:spPr>
+                    <a:xfrm>
+                      <a:off x="0" y="0"/>
+                      <a:ext cx="5720268" cy="1636633"/>
+                    </a:xfrm>
+                    <a:prstGeom prst="rect">
+                      <a:avLst/>
+                    </a:prstGeom>
+                  </pic:spPr>
+                </pic:pic>
+              </a:graphicData>
+            </a:graphic>
+          </wp:inline>
+        </w:drawing>
+      </w:r>
+    </w:p>
+    <w:p>
+      <w:pPr>
         <w:pStyle w:val="CodeSnippet"/>
         <w:ind w:left="1440"/>
         <w:rPr>
           <w:rFonts w:ascii="Consolas" w:hAnsi="Consolas"/>
           <w:b/>
-          <w:sz w:val="22"/>
-          <w:szCs w:val="22"/>
-        </w:rPr>
-      </w:pPr>
-      <w:r>
-        <w:rPr>
-          <w:rFonts w:ascii="Consolas" w:hAnsi="Consolas"/>
-          <w:b/>
-          <w:sz w:val="22"/>
-          <w:szCs w:val="22"/>
-        </w:rPr>
-        <w:t xml:space="preserve">$ </w:t>
-      </w:r>
-      <w:r>
-        <w:rPr>
-          <w:rFonts w:ascii="Consolas" w:hAnsi="Consolas"/>
-          <w:b/>
-          <w:sz w:val="22"/>
-          <w:szCs w:val="22"/>
-        </w:rPr>
-        <w:t>git status</w:t>
-      </w:r>
+          <w:sz w:val="24"/>
+          <w:szCs w:val="24"/>
+        </w:rPr>
+      </w:pPr>
     </w:p>
     <w:p>
       <w:pPr>
         <w:pStyle w:val="CodeSnippet"/>
         <w:ind w:left="1440"/>
+        <w:rPr>
+          <w:rFonts w:ascii="Consolas" w:hAnsi="Consolas"/>
+          <w:b/>
+          <w:sz w:val="24"/>
+          <w:szCs w:val="24"/>
+        </w:rPr>
+      </w:pPr>
+      <w:r>
+        <w:rPr>
+          <w:rFonts w:ascii="Consolas" w:hAnsi="Consolas"/>
+          <w:b/>
+          <w:sz w:val="24"/>
+          <w:szCs w:val="24"/>
+        </w:rPr>
+        <w:t xml:space="preserve">$ </w:t>
+      </w:r>
+      <w:r>
+        <w:rPr>
+          <w:rFonts w:ascii="Consolas" w:hAnsi="Consolas"/>
+          <w:b/>
+          <w:sz w:val="24"/>
+          <w:szCs w:val="24"/>
+        </w:rPr>
+        <w:t>git status</w:t>
+      </w:r>
+    </w:p>
+    <w:p>
+      <w:pPr>
+        <w:pStyle w:val="CodeSnippet"/>
+        <w:ind w:left="1440"/>
+        <w:rPr>
+          <w:rFonts w:ascii="Calibri" w:hAnsi="Calibri"/>
+          <w:sz w:val="22"/>
+          <w:szCs w:val="22"/>
+        </w:rPr>
+      </w:pPr>
+    </w:p>
+    <w:p>
+      <w:pPr>
+        <w:pStyle w:val="CodeSnippet"/>
+        <w:ind w:left="1440" w:hanging="810"/>
+        <w:rPr>
+          <w:rFonts w:ascii="Calibri" w:hAnsi="Calibri"/>
+          <w:sz w:val="22"/>
+          <w:szCs w:val="22"/>
+        </w:rPr>
+      </w:pPr>
+      <w:r>
+        <w:rPr>
+          <w:rFonts w:ascii="Calibri" w:hAnsi="Calibri"/>
+          <w:sz w:val="22"/>
+          <w:szCs w:val="22"/>
+        </w:rPr>
+        <w:drawing>
+          <wp:inline distT="0" distB="0" distL="0" distR="0" wp14:anchorId="0FEE76A8" wp14:editId="5BE1CCDD">
+            <wp:extent cx="5509033" cy="1593029"/>
+            <wp:effectExtent l="0" t="0" r="3175" b="0"/>
+            <wp:docPr id="988526649" name="Picture 1" descr="A yellow screen with black text&#10;&#10;Description automatically generated"/>
+            <wp:cNvGraphicFramePr>
+              <a:graphicFrameLocks xmlns:a="http://schemas.openxmlformats.org/drawingml/2006/main" noChangeAspect="1"/>
+            </wp:cNvGraphicFramePr>
+            <a:graphic xmlns:a="http://schemas.openxmlformats.org/drawingml/2006/main">
+              <a:graphicData uri="http://schemas.openxmlformats.org/drawingml/2006/picture">
+                <pic:pic xmlns:pic="http://schemas.openxmlformats.org/drawingml/2006/picture">
+                  <pic:nvPicPr>
+                    <pic:cNvPr id="988526649" name="Picture 1" descr="A yellow screen with black text&#10;&#10;Description automatically generated"/>
+                    <pic:cNvPicPr/>
+                  </pic:nvPicPr>
+                  <pic:blipFill>
+                    <a:blip r:embed="rId26"/>
+                    <a:stretch>
+                      <a:fillRect/>
+                    </a:stretch>
+                  </pic:blipFill>
+                  <pic:spPr>
+                    <a:xfrm>
+                      <a:off x="0" y="0"/>
+                      <a:ext cx="5539014" cy="1601698"/>
+                    </a:xfrm>
+                    <a:prstGeom prst="rect">
+                      <a:avLst/>
+                    </a:prstGeom>
+                  </pic:spPr>
+                </pic:pic>
+              </a:graphicData>
+            </a:graphic>
+          </wp:inline>
+        </w:drawing>
+      </w:r>
+    </w:p>
+    <w:p>
+      <w:pPr>
+        <w:pStyle w:val="CodeSnippet"/>
+        <w:ind w:left="1440" w:hanging="810"/>
         <w:rPr>
           <w:rFonts w:ascii="Calibri" w:hAnsi="Calibri"/>
           <w:sz w:val="22"/>
@@ -5860,6 +6769,8 @@
         <w:rPr>
           <w:rFonts w:ascii="Consolas" w:hAnsi="Consolas"/>
           <w:b/>
+          <w:i/>
+          <w:iCs/>
           <w:sz w:val="22"/>
           <w:szCs w:val="22"/>
         </w:rPr>
@@ -5880,16 +6791,18 @@
           <w:sz w:val="22"/>
           <w:szCs w:val="22"/>
         </w:rPr>
-        <w:t xml:space="preserve">  </w:t>
-      </w:r>
-      <w:r>
-        <w:rPr>
-          <w:rFonts w:ascii="Consolas" w:hAnsi="Consolas"/>
-          <w:bCs/>
-          <w:sz w:val="22"/>
-          <w:szCs w:val="22"/>
-        </w:rPr>
-        <w:t>(when you do the "git show", you may need to use the "Q" key to quit if using the standard terminal dump)</w:t>
+        <w:t xml:space="preserve"> </w:t>
+      </w:r>
+      <w:r>
+        <w:rPr>
+          <w:rFonts w:ascii="Consolas" w:hAnsi="Consolas"/>
+          <w:b/>
+          <w:i/>
+          <w:iCs/>
+          <w:sz w:val="22"/>
+          <w:szCs w:val="22"/>
+        </w:rPr>
+        <w:t xml:space="preserve"> </w:t>
       </w:r>
     </w:p>
     <w:p>
@@ -5899,6 +6812,108 @@
         <w:rPr>
           <w:rFonts w:ascii="Consolas" w:hAnsi="Consolas"/>
           <w:b/>
+          <w:i/>
+          <w:iCs/>
+          <w:sz w:val="22"/>
+          <w:szCs w:val="22"/>
+        </w:rPr>
+      </w:pPr>
+    </w:p>
+    <w:p>
+      <w:pPr>
+        <w:pStyle w:val="CodeSnippet"/>
+        <w:ind w:left="810" w:hanging="180"/>
+        <w:rPr>
+          <w:rFonts w:ascii="Consolas" w:hAnsi="Consolas"/>
+          <w:bCs/>
+          <w:i/>
+          <w:iCs/>
+          <w:sz w:val="22"/>
+          <w:szCs w:val="22"/>
+        </w:rPr>
+      </w:pPr>
+      <w:r>
+        <w:rPr>
+          <w:rFonts w:ascii="Consolas" w:hAnsi="Consolas"/>
+          <w:bCs/>
+          <w:i/>
+          <w:iCs/>
+          <w:sz w:val="22"/>
+          <w:szCs w:val="22"/>
+        </w:rPr>
+        <w:t>(when you do the "git show", you may need to use the "Q" key to quit if using the standard terminal dump)</w:t>
+      </w:r>
+    </w:p>
+    <w:p>
+      <w:pPr>
+        <w:pStyle w:val="CodeSnippet"/>
+        <w:ind w:left="720" w:hanging="1260"/>
+        <w:jc w:val="center"/>
+        <w:rPr>
+          <w:rFonts w:ascii="Consolas" w:hAnsi="Consolas"/>
+          <w:b/>
+          <w:i/>
+          <w:iCs/>
+          <w:sz w:val="22"/>
+          <w:szCs w:val="22"/>
+        </w:rPr>
+      </w:pPr>
+      <w:r>
+        <w:rPr>
+          <w:rFonts w:ascii="Consolas" w:hAnsi="Consolas"/>
+          <w:b/>
+          <w:i/>
+          <w:iCs/>
+          <w:sz w:val="22"/>
+          <w:szCs w:val="22"/>
+        </w:rPr>
+        <w:lastRenderedPageBreak/>
+        <w:drawing>
+          <wp:inline distT="0" distB="0" distL="0" distR="0" wp14:anchorId="5C3C6207" wp14:editId="6C8037C6">
+            <wp:extent cx="4848131" cy="795902"/>
+            <wp:effectExtent l="0" t="0" r="3810" b="4445"/>
+            <wp:docPr id="1594229159" name="Picture 1" descr="A yellow background with black text&#10;&#10;Description automatically generated"/>
+            <wp:cNvGraphicFramePr>
+              <a:graphicFrameLocks xmlns:a="http://schemas.openxmlformats.org/drawingml/2006/main" noChangeAspect="1"/>
+            </wp:cNvGraphicFramePr>
+            <a:graphic xmlns:a="http://schemas.openxmlformats.org/drawingml/2006/main">
+              <a:graphicData uri="http://schemas.openxmlformats.org/drawingml/2006/picture">
+                <pic:pic xmlns:pic="http://schemas.openxmlformats.org/drawingml/2006/picture">
+                  <pic:nvPicPr>
+                    <pic:cNvPr id="1594229159" name="Picture 1" descr="A yellow background with black text&#10;&#10;Description automatically generated"/>
+                    <pic:cNvPicPr/>
+                  </pic:nvPicPr>
+                  <pic:blipFill>
+                    <a:blip r:embed="rId27"/>
+                    <a:stretch>
+                      <a:fillRect/>
+                    </a:stretch>
+                  </pic:blipFill>
+                  <pic:spPr>
+                    <a:xfrm>
+                      <a:off x="0" y="0"/>
+                      <a:ext cx="4898084" cy="804103"/>
+                    </a:xfrm>
+                    <a:prstGeom prst="rect">
+                      <a:avLst/>
+                    </a:prstGeom>
+                  </pic:spPr>
+                </pic:pic>
+              </a:graphicData>
+            </a:graphic>
+          </wp:inline>
+        </w:drawing>
+      </w:r>
+    </w:p>
+    <w:p>
+      <w:pPr>
+        <w:pStyle w:val="CodeSnippet"/>
+        <w:ind w:left="810" w:hanging="180"/>
+        <w:rPr>
+          <w:rFonts w:ascii="Consolas" w:hAnsi="Consolas"/>
+          <w:b/>
+          <w:i/>
+          <w:iCs/>
           <w:sz w:val="22"/>
           <w:szCs w:val="22"/>
         </w:rPr>
@@ -5998,14 +7013,70 @@
     </w:p>
     <w:p>
       <w:pPr>
+        <w:pStyle w:val="CodeSnippet"/>
+        <w:ind w:left="1440"/>
+        <w:jc w:val="center"/>
+        <w:rPr>
+          <w:rFonts w:ascii="Consolas" w:hAnsi="Consolas"/>
+          <w:b/>
+          <w:sz w:val="22"/>
+          <w:szCs w:val="22"/>
+        </w:rPr>
+      </w:pPr>
+    </w:p>
+    <w:p>
+      <w:pPr>
         <w:pStyle w:val="Para"/>
-        <w:ind w:left="0" w:firstLine="0"/>
-        <w:rPr>
-          <w:rFonts w:ascii="Calibri" w:hAnsi="Calibri"/>
-          <w:sz w:val="22"/>
-          <w:szCs w:val="22"/>
-        </w:rPr>
-      </w:pPr>
+        <w:ind w:left="0" w:hanging="720"/>
+        <w:jc w:val="center"/>
+        <w:rPr>
+          <w:rFonts w:ascii="Calibri" w:hAnsi="Calibri"/>
+          <w:sz w:val="22"/>
+          <w:szCs w:val="22"/>
+        </w:rPr>
+      </w:pPr>
+      <w:r>
+        <w:rPr>
+          <w:rFonts w:ascii="Calibri" w:hAnsi="Calibri"/>
+          <w:sz w:val="22"/>
+          <w:szCs w:val="22"/>
+        </w:rPr>
+        <w:drawing>
+          <wp:inline distT="0" distB="0" distL="0" distR="0" wp14:anchorId="1D60682D" wp14:editId="59972B6F">
+            <wp:extent cx="4893398" cy="883983"/>
+            <wp:effectExtent l="0" t="0" r="0" b="5080"/>
+            <wp:docPr id="5231697" name="Picture 1" descr="A yellow and black text&#10;&#10;Description automatically generated"/>
+            <wp:cNvGraphicFramePr>
+              <a:graphicFrameLocks xmlns:a="http://schemas.openxmlformats.org/drawingml/2006/main" noChangeAspect="1"/>
+            </wp:cNvGraphicFramePr>
+            <a:graphic xmlns:a="http://schemas.openxmlformats.org/drawingml/2006/main">
+              <a:graphicData uri="http://schemas.openxmlformats.org/drawingml/2006/picture">
+                <pic:pic xmlns:pic="http://schemas.openxmlformats.org/drawingml/2006/picture">
+                  <pic:nvPicPr>
+                    <pic:cNvPr id="5231697" name="Picture 1" descr="A yellow and black text&#10;&#10;Description automatically generated"/>
+                    <pic:cNvPicPr/>
+                  </pic:nvPicPr>
+                  <pic:blipFill>
+                    <a:blip r:embed="rId28"/>
+                    <a:stretch>
+                      <a:fillRect/>
+                    </a:stretch>
+                  </pic:blipFill>
+                  <pic:spPr>
+                    <a:xfrm>
+                      <a:off x="0" y="0"/>
+                      <a:ext cx="4945259" cy="893352"/>
+                    </a:xfrm>
+                    <a:prstGeom prst="rect">
+                      <a:avLst/>
+                    </a:prstGeom>
+                  </pic:spPr>
+                </pic:pic>
+              </a:graphicData>
+            </a:graphic>
+          </wp:inline>
+        </w:drawing>
+      </w:r>
     </w:p>
     <w:p>
       <w:pPr>
@@ -6188,6 +7259,71 @@
     </w:p>
     <w:p>
       <w:pPr>
+        <w:pStyle w:val="ListNumbered"/>
+        <w:rPr>
+          <w:rFonts w:ascii="Consolas" w:hAnsi="Consolas"/>
+          <w:b/>
+          <w:sz w:val="22"/>
+          <w:szCs w:val="22"/>
+        </w:rPr>
+      </w:pPr>
+    </w:p>
+    <w:p>
+      <w:pPr>
+        <w:pStyle w:val="ListNumbered"/>
+        <w:rPr>
+          <w:rFonts w:ascii="Consolas" w:hAnsi="Consolas"/>
+          <w:b/>
+          <w:sz w:val="22"/>
+          <w:szCs w:val="22"/>
+        </w:rPr>
+      </w:pPr>
+      <w:r>
+        <w:rPr>
+          <w:rFonts w:ascii="Consolas" w:hAnsi="Consolas"/>
+          <w:b/>
+          <w:sz w:val="22"/>
+          <w:szCs w:val="22"/>
+        </w:rPr>
+        <w:drawing>
+          <wp:inline distT="0" distB="0" distL="0" distR="0" wp14:anchorId="2A52B6BA" wp14:editId="1931B91E">
+            <wp:extent cx="3295462" cy="837291"/>
+            <wp:effectExtent l="0" t="0" r="0" b="1270"/>
+            <wp:docPr id="1162144719" name="Picture 1" descr="A screenshot of a computer&#10;&#10;Description automatically generated"/>
+            <wp:cNvGraphicFramePr>
+              <a:graphicFrameLocks xmlns:a="http://schemas.openxmlformats.org/drawingml/2006/main" noChangeAspect="1"/>
+            </wp:cNvGraphicFramePr>
+            <a:graphic xmlns:a="http://schemas.openxmlformats.org/drawingml/2006/main">
+              <a:graphicData uri="http://schemas.openxmlformats.org/drawingml/2006/picture">
+                <pic:pic xmlns:pic="http://schemas.openxmlformats.org/drawingml/2006/picture">
+                  <pic:nvPicPr>
+                    <pic:cNvPr id="1162144719" name="Picture 1" descr="A screenshot of a computer&#10;&#10;Description automatically generated"/>
+                    <pic:cNvPicPr/>
+                  </pic:nvPicPr>
+                  <pic:blipFill>
+                    <a:blip r:embed="rId29"/>
+                    <a:stretch>
+                      <a:fillRect/>
+                    </a:stretch>
+                  </pic:blipFill>
+                  <pic:spPr>
+                    <a:xfrm>
+                      <a:off x="0" y="0"/>
+                      <a:ext cx="3411766" cy="866841"/>
+                    </a:xfrm>
+                    <a:prstGeom prst="rect">
+                      <a:avLst/>
+                    </a:prstGeom>
+                  </pic:spPr>
+                </pic:pic>
+              </a:graphicData>
+            </a:graphic>
+          </wp:inline>
+        </w:drawing>
+      </w:r>
+    </w:p>
+    <w:p>
+      <w:pPr>
         <w:pStyle w:val="CodeSnippet"/>
         <w:ind w:left="1440"/>
         <w:rPr>
@@ -6369,7 +7505,6 @@
           <w:sz w:val="22"/>
           <w:szCs w:val="22"/>
         </w:rPr>
-        <w:lastRenderedPageBreak/>
         <w:t>$ git rebase --onto ma</w:t>
       </w:r>
       <w:r>
@@ -6414,6 +7549,73 @@
     </w:p>
     <w:p>
       <w:pPr>
+        <w:pStyle w:val="CodeSnippet"/>
+        <w:ind w:left="1440"/>
+        <w:rPr>
+          <w:rFonts w:ascii="Consolas" w:hAnsi="Consolas"/>
+          <w:b/>
+          <w:sz w:val="22"/>
+          <w:szCs w:val="22"/>
+        </w:rPr>
+      </w:pPr>
+    </w:p>
+    <w:p>
+      <w:pPr>
+        <w:pStyle w:val="CodeSnippet"/>
+        <w:ind w:left="1440"/>
+        <w:rPr>
+          <w:rFonts w:ascii="Consolas" w:hAnsi="Consolas"/>
+          <w:b/>
+          <w:sz w:val="22"/>
+          <w:szCs w:val="22"/>
+        </w:rPr>
+      </w:pPr>
+      <w:r>
+        <w:rPr>
+          <w:rFonts w:ascii="Consolas" w:hAnsi="Consolas"/>
+          <w:b/>
+          <w:sz w:val="22"/>
+          <w:szCs w:val="22"/>
+        </w:rPr>
+        <w:drawing>
+          <wp:inline distT="0" distB="0" distL="0" distR="0" wp14:anchorId="32F4F4C5" wp14:editId="01ABB3CA">
+            <wp:extent cx="3603280" cy="807068"/>
+            <wp:effectExtent l="0" t="0" r="3810" b="6350"/>
+            <wp:docPr id="2069763548" name="Picture 1" descr="A yellow background with black text&#10;&#10;Description automatically generated"/>
+            <wp:cNvGraphicFramePr>
+              <a:graphicFrameLocks xmlns:a="http://schemas.openxmlformats.org/drawingml/2006/main" noChangeAspect="1"/>
+            </wp:cNvGraphicFramePr>
+            <a:graphic xmlns:a="http://schemas.openxmlformats.org/drawingml/2006/main">
+              <a:graphicData uri="http://schemas.openxmlformats.org/drawingml/2006/picture">
+                <pic:pic xmlns:pic="http://schemas.openxmlformats.org/drawingml/2006/picture">
+                  <pic:nvPicPr>
+                    <pic:cNvPr id="2069763548" name="Picture 1" descr="A yellow background with black text&#10;&#10;Description automatically generated"/>
+                    <pic:cNvPicPr/>
+                  </pic:nvPicPr>
+                  <pic:blipFill>
+                    <a:blip r:embed="rId30"/>
+                    <a:stretch>
+                      <a:fillRect/>
+                    </a:stretch>
+                  </pic:blipFill>
+                  <pic:spPr>
+                    <a:xfrm>
+                      <a:off x="0" y="0"/>
+                      <a:ext cx="3694174" cy="827427"/>
+                    </a:xfrm>
+                    <a:prstGeom prst="rect">
+                      <a:avLst/>
+                    </a:prstGeom>
+                  </pic:spPr>
+                </pic:pic>
+              </a:graphicData>
+            </a:graphic>
+          </wp:inline>
+        </w:drawing>
+      </w:r>
+    </w:p>
+    <w:p>
+      <w:pPr>
         <w:rPr>
           <w:b/>
         </w:rPr>
@@ -6486,6 +7688,7 @@
         <w:rPr>
           <w:b/>
         </w:rPr>
+        <w:lastRenderedPageBreak/>
         <w:t>Lab 4</w:t>
       </w:r>
       <w:r>
@@ -6549,7 +7752,7 @@
         </w:rPr>
         <w:t xml:space="preserve">For this lab, we'll need a more substantial project to work with.  We'll use a demo project with several parts that I use in other classes. In your home directory (or a directory that does not already contain a clone of a git project), clone down the roarv2 project from </w:t>
       </w:r>
-      <w:hyperlink r:id="rId15" w:history="1">
+      <w:hyperlink r:id="rId31" w:history="1">
         <w:r>
           <w:rPr>
             <w:rStyle w:val="Hyperlink"/>
@@ -6607,7 +7810,7 @@
         </w:rPr>
         <w:t xml:space="preserve">$ git clone </w:t>
       </w:r>
-      <w:hyperlink r:id="rId16" w:history="1">
+      <w:hyperlink r:id="rId32" w:history="1">
         <w:r>
           <w:rPr>
             <w:rStyle w:val="Hyperlink"/>
@@ -6857,13 +8060,13 @@
         <w:rPr>
           <w:bCs/>
         </w:rPr>
-        <w:t xml:space="preserve">We could also create a new, separate repository from a branch.  We might do this for example to share it with someone else. </w:t>
-      </w:r>
-      <w:r>
-        <w:rPr>
-          <w:bCs/>
-        </w:rPr>
-        <w:t xml:space="preserve"> Let's suppose we want to share the branch </w:t>
+        <w:t xml:space="preserve">We could also create a new, separate repository from a branch. We might do this for example to share it with someone else. </w:t>
+      </w:r>
+      <w:r>
+        <w:rPr>
+          <w:bCs/>
+        </w:rPr>
+        <w:t xml:space="preserve">Let's suppose we want to share the branch </w:t>
       </w:r>
       <w:proofErr w:type="spellStart"/>
       <w:r>
@@ -6926,6 +8129,7 @@
     <w:p>
       <w:pPr>
         <w:pStyle w:val="ListParagraph"/>
+        <w:ind w:left="1440"/>
         <w:rPr>
           <w:rFonts w:ascii="Consolas" w:hAnsi="Consolas" w:cs="Consolas"/>
           <w:b/>
@@ -6949,6 +8153,7 @@
     <w:p>
       <w:pPr>
         <w:pStyle w:val="ListParagraph"/>
+        <w:ind w:left="1440"/>
         <w:rPr>
           <w:rFonts w:ascii="Consolas" w:hAnsi="Consolas" w:cs="Consolas"/>
           <w:b/>
@@ -6958,6 +8163,7 @@
     <w:p>
       <w:pPr>
         <w:pStyle w:val="ListParagraph"/>
+        <w:ind w:left="1440"/>
         <w:rPr>
           <w:rFonts w:ascii="Consolas" w:hAnsi="Consolas" w:cs="Consolas"/>
           <w:b/>
@@ -6981,6 +8187,7 @@
     <w:p>
       <w:pPr>
         <w:pStyle w:val="ListParagraph"/>
+        <w:ind w:left="1440"/>
         <w:rPr>
           <w:rFonts w:ascii="Consolas" w:hAnsi="Consolas" w:cs="Consolas"/>
           <w:b/>
@@ -6990,6 +8197,7 @@
     <w:p>
       <w:pPr>
         <w:pStyle w:val="ListParagraph"/>
+        <w:ind w:left="1440"/>
         <w:rPr>
           <w:rFonts w:ascii="Consolas" w:hAnsi="Consolas" w:cs="Consolas"/>
           <w:b/>
@@ -7038,7 +8246,6 @@
         <w:rPr>
           <w:bCs/>
         </w:rPr>
-        <w:lastRenderedPageBreak/>
         <w:t xml:space="preserve"> If you have direct access to the source repository, you can create a new separate Git repository that is "empty" and then pull over into it.  To see this, run the commands below.</w:t>
       </w:r>
     </w:p>
@@ -7148,6 +8355,7 @@
           <w:rFonts w:ascii="Consolas" w:hAnsi="Consolas" w:cs="Consolas"/>
           <w:b/>
         </w:rPr>
+        <w:lastRenderedPageBreak/>
         <w:t xml:space="preserve">$ cd </w:t>
       </w:r>
       <w:r>
@@ -7769,7 +8977,6 @@
           <w:rFonts w:ascii="Consolas" w:hAnsi="Consolas" w:cs="Consolas"/>
           <w:b/>
         </w:rPr>
-        <w:lastRenderedPageBreak/>
         <w:t xml:space="preserve">$ git </w:t>
       </w:r>
       <w:proofErr w:type="gramStart"/>
@@ -8158,6 +9365,13 @@
           <w:b/>
         </w:rPr>
       </w:pPr>
+    </w:p>
+    <w:p>
+      <w:pPr>
+        <w:rPr>
+          <w:b/>
+        </w:rPr>
+      </w:pPr>
       <w:r>
         <w:rPr>
           <w:b/>
@@ -8394,25 +9608,7 @@
           <w:sz w:val="22"/>
           <w:szCs w:val="22"/>
         </w:rPr>
-        <w:t>(</w:t>
-      </w:r>
-      <w:proofErr w:type="gramStart"/>
-      <w:r>
-        <w:rPr>
-          <w:rFonts w:ascii="Consolas" w:hAnsi="Consolas" w:cs="Consolas"/>
-          <w:sz w:val="22"/>
-          <w:szCs w:val="22"/>
-        </w:rPr>
-        <w:t>that</w:t>
-      </w:r>
-      <w:proofErr w:type="gramEnd"/>
-      <w:r>
-        <w:rPr>
-          <w:rFonts w:ascii="Consolas" w:hAnsi="Consolas" w:cs="Consolas"/>
-          <w:sz w:val="22"/>
-          <w:szCs w:val="22"/>
-        </w:rPr>
-        <w:t xml:space="preserve"> number is a one followed by 8 zeros)</w:t>
+        <w:t>(that number is a one followed by 8 zeros)</w:t>
       </w:r>
     </w:p>
     <w:p>
@@ -8665,7 +9861,6 @@
           <w:sz w:val="22"/>
           <w:szCs w:val="22"/>
         </w:rPr>
-        <w:lastRenderedPageBreak/>
         <w:t>$ git commit -m "Add large file"</w:t>
       </w:r>
     </w:p>
@@ -8785,7 +9980,16 @@
           <w:sz w:val="22"/>
           <w:szCs w:val="22"/>
         </w:rPr>
-        <w:t xml:space="preserve">Also make a note of the "size" and "size-pack" values.  </w:t>
+        <w:t xml:space="preserve">Also make a note of the </w:t>
+      </w:r>
+      <w:r>
+        <w:rPr>
+          <w:rFonts w:ascii="Calibri" w:hAnsi="Calibri"/>
+          <w:sz w:val="22"/>
+          <w:szCs w:val="22"/>
+        </w:rPr>
+        <w:lastRenderedPageBreak/>
+        <w:t xml:space="preserve">"size" and "size-pack" values.  </w:t>
       </w:r>
       <w:r>
         <w:rPr>
@@ -9211,6 +10415,81 @@
     </w:p>
     <w:p>
       <w:pPr>
+        <w:pStyle w:val="CodeSnippet"/>
+        <w:ind w:left="360" w:hanging="270"/>
+        <w:rPr>
+          <w:rFonts w:ascii="Calibri" w:hAnsi="Calibri"/>
+          <w:sz w:val="22"/>
+          <w:szCs w:val="22"/>
+        </w:rPr>
+      </w:pPr>
+      <w:r>
+        <w:rPr>
+          <w:rFonts w:ascii="Calibri" w:hAnsi="Calibri"/>
+          <w:sz w:val="22"/>
+          <w:szCs w:val="22"/>
+        </w:rPr>
+        <w:drawing>
+          <wp:inline distT="0" distB="0" distL="0" distR="0" wp14:anchorId="1E541B1E" wp14:editId="6A74841D">
+            <wp:extent cx="6858000" cy="535940"/>
+            <wp:effectExtent l="0" t="0" r="0" b="0"/>
+            <wp:docPr id="1569350051" name="Picture 1"/>
+            <wp:cNvGraphicFramePr>
+              <a:graphicFrameLocks xmlns:a="http://schemas.openxmlformats.org/drawingml/2006/main" noChangeAspect="1"/>
+            </wp:cNvGraphicFramePr>
+            <a:graphic xmlns:a="http://schemas.openxmlformats.org/drawingml/2006/main">
+              <a:graphicData uri="http://schemas.openxmlformats.org/drawingml/2006/picture">
+                <pic:pic xmlns:pic="http://schemas.openxmlformats.org/drawingml/2006/picture">
+                  <pic:nvPicPr>
+                    <pic:cNvPr id="1569350051" name=""/>
+                    <pic:cNvPicPr/>
+                  </pic:nvPicPr>
+                  <pic:blipFill>
+                    <a:blip r:embed="rId33"/>
+                    <a:stretch>
+                      <a:fillRect/>
+                    </a:stretch>
+                  </pic:blipFill>
+                  <pic:spPr>
+                    <a:xfrm>
+                      <a:off x="0" y="0"/>
+                      <a:ext cx="6858000" cy="535940"/>
+                    </a:xfrm>
+                    <a:prstGeom prst="rect">
+                      <a:avLst/>
+                    </a:prstGeom>
+                  </pic:spPr>
+                </pic:pic>
+              </a:graphicData>
+            </a:graphic>
+          </wp:inline>
+        </w:drawing>
+      </w:r>
+    </w:p>
+    <w:p>
+      <w:pPr>
+        <w:pStyle w:val="CodeSnippet"/>
+        <w:ind w:left="360"/>
+        <w:rPr>
+          <w:rFonts w:ascii="Calibri" w:hAnsi="Calibri"/>
+          <w:sz w:val="22"/>
+          <w:szCs w:val="22"/>
+        </w:rPr>
+      </w:pPr>
+    </w:p>
+    <w:p>
+      <w:pPr>
+        <w:pStyle w:val="CodeSnippet"/>
+        <w:ind w:left="360"/>
+        <w:rPr>
+          <w:rFonts w:ascii="Calibri" w:hAnsi="Calibri"/>
+          <w:sz w:val="22"/>
+          <w:szCs w:val="22"/>
+        </w:rPr>
+      </w:pPr>
+    </w:p>
+    <w:p>
+      <w:pPr>
         <w:pStyle w:val="ListNumbered"/>
         <w:ind w:left="720"/>
         <w:rPr>
@@ -9285,7 +10564,7 @@
     <w:p>
       <w:pPr>
         <w:pStyle w:val="CodeSnippet"/>
-        <w:ind w:left="1440"/>
+        <w:ind w:left="1440" w:hanging="900"/>
         <w:rPr>
           <w:rFonts w:ascii="Consolas" w:hAnsi="Consolas" w:cs="Consolas"/>
           <w:sz w:val="22"/>
@@ -9353,7 +10632,7 @@
     <w:p>
       <w:pPr>
         <w:pStyle w:val="CodeSnippet"/>
-        <w:ind w:left="1440"/>
+        <w:ind w:left="1440" w:hanging="810"/>
         <w:rPr>
           <w:rFonts w:ascii="Consolas" w:hAnsi="Consolas" w:cs="Consolas"/>
           <w:sz w:val="22"/>
@@ -9522,34 +10801,82 @@
     <w:p>
       <w:pPr>
         <w:pStyle w:val="CodeSnippet"/>
-        <w:ind w:left="360"/>
-        <w:rPr>
-          <w:rFonts w:ascii="Calibri" w:hAnsi="Calibri"/>
-          <w:sz w:val="22"/>
-          <w:szCs w:val="22"/>
-        </w:rPr>
-      </w:pPr>
-    </w:p>
-    <w:p>
-      <w:pPr>
-        <w:pStyle w:val="ListNumbered"/>
-        <w:numPr>
-          <w:ilvl w:val="0"/>
-          <w:numId w:val="8"/>
-        </w:numPr>
-        <w:rPr>
-          <w:rFonts w:ascii="Calibri" w:hAnsi="Calibri"/>
-          <w:sz w:val="22"/>
-          <w:szCs w:val="22"/>
-        </w:rPr>
-      </w:pPr>
-      <w:r>
-        <w:rPr>
-          <w:rFonts w:ascii="Calibri" w:hAnsi="Calibri"/>
-          <w:sz w:val="22"/>
-          <w:szCs w:val="22"/>
-        </w:rPr>
-        <w:t xml:space="preserve">To fully remove the file, we need to remove all references to it in the repository (all trees in the past). To do this, we'll utilize the filter-branch command we used previously. This time, we'll use the "index-filter" which modifies files using the staging area instead of on disk, so it is quicker than other filters.  </w:t>
+        <w:rPr>
+          <w:rFonts w:ascii="Consolas" w:hAnsi="Consolas"/>
+          <w:b/>
+          <w:sz w:val="22"/>
+          <w:szCs w:val="22"/>
+        </w:rPr>
+      </w:pPr>
+    </w:p>
+    <w:p>
+      <w:pPr>
+        <w:pStyle w:val="CodeSnippet"/>
+        <w:ind w:left="720" w:hanging="360"/>
+        <w:rPr>
+          <w:rFonts w:ascii="Consolas" w:hAnsi="Consolas"/>
+          <w:b/>
+          <w:sz w:val="22"/>
+          <w:szCs w:val="22"/>
+        </w:rPr>
+      </w:pPr>
+      <w:r>
+        <w:rPr>
+          <w:rFonts w:ascii="Consolas" w:hAnsi="Consolas"/>
+          <w:bCs/>
+          <w:sz w:val="22"/>
+          <w:szCs w:val="22"/>
+        </w:rPr>
+        <w:t>9.</w:t>
+      </w:r>
+      <w:r>
+        <w:rPr>
+          <w:rFonts w:ascii="Consolas" w:hAnsi="Consolas"/>
+          <w:b/>
+          <w:sz w:val="22"/>
+          <w:szCs w:val="22"/>
+        </w:rPr>
+        <w:t xml:space="preserve"> </w:t>
+      </w:r>
+      <w:r>
+        <w:rPr>
+          <w:rFonts w:ascii="Calibri" w:hAnsi="Calibri"/>
+          <w:sz w:val="22"/>
+          <w:szCs w:val="22"/>
+        </w:rPr>
+        <w:t>To fully remove the file, we need to remove all references to it in the repository</w:t>
+      </w:r>
+      <w:r>
+        <w:rPr>
+          <w:rFonts w:ascii="Calibri" w:hAnsi="Calibri"/>
+          <w:sz w:val="22"/>
+          <w:szCs w:val="22"/>
+        </w:rPr>
+        <w:t xml:space="preserve">,including </w:t>
+      </w:r>
+      <w:r>
+        <w:rPr>
+          <w:rFonts w:ascii="Calibri" w:hAnsi="Calibri"/>
+          <w:sz w:val="22"/>
+          <w:szCs w:val="22"/>
+        </w:rPr>
+        <w:t xml:space="preserve">all trees in the past. To </w:t>
+      </w:r>
+      <w:r>
+        <w:rPr>
+          <w:rFonts w:ascii="Calibri" w:hAnsi="Calibri"/>
+          <w:sz w:val="22"/>
+          <w:szCs w:val="22"/>
+        </w:rPr>
+        <w:t>start with</w:t>
+      </w:r>
+      <w:r>
+        <w:rPr>
+          <w:rFonts w:ascii="Calibri" w:hAnsi="Calibri"/>
+          <w:sz w:val="22"/>
+          <w:szCs w:val="22"/>
+        </w:rPr>
+        <w:t xml:space="preserve">, we'll utilize the filter-branch command we used previously. This time, we'll use the "index-filter" which modifies files using the staging area instead of on disk, so it is quicker than other filters.  </w:t>
       </w:r>
     </w:p>
     <w:p>
@@ -9706,6 +11033,48 @@
           <w:szCs w:val="22"/>
         </w:rPr>
       </w:pPr>
+      <w:r>
+        <w:rPr>
+          <w:rFonts w:ascii="Calibri" w:hAnsi="Calibri"/>
+          <w:sz w:val="22"/>
+          <w:szCs w:val="22"/>
+        </w:rPr>
+        <w:drawing>
+          <wp:inline distT="0" distB="0" distL="0" distR="0" wp14:anchorId="0ECD7B5D" wp14:editId="38A66AE4">
+            <wp:extent cx="6858000" cy="1327785"/>
+            <wp:effectExtent l="0" t="0" r="0" b="5715"/>
+            <wp:docPr id="1955523642" name="Picture 1" descr="A yellow paper with black text&#10;&#10;Description automatically generated"/>
+            <wp:cNvGraphicFramePr>
+              <a:graphicFrameLocks xmlns:a="http://schemas.openxmlformats.org/drawingml/2006/main" noChangeAspect="1"/>
+            </wp:cNvGraphicFramePr>
+            <a:graphic xmlns:a="http://schemas.openxmlformats.org/drawingml/2006/main">
+              <a:graphicData uri="http://schemas.openxmlformats.org/drawingml/2006/picture">
+                <pic:pic xmlns:pic="http://schemas.openxmlformats.org/drawingml/2006/picture">
+                  <pic:nvPicPr>
+                    <pic:cNvPr id="1955523642" name="Picture 1" descr="A yellow paper with black text&#10;&#10;Description automatically generated"/>
+                    <pic:cNvPicPr/>
+                  </pic:nvPicPr>
+                  <pic:blipFill>
+                    <a:blip r:embed="rId34"/>
+                    <a:stretch>
+                      <a:fillRect/>
+                    </a:stretch>
+                  </pic:blipFill>
+                  <pic:spPr>
+                    <a:xfrm>
+                      <a:off x="0" y="0"/>
+                      <a:ext cx="6858000" cy="1327785"/>
+                    </a:xfrm>
+                    <a:prstGeom prst="rect">
+                      <a:avLst/>
+                    </a:prstGeom>
+                  </pic:spPr>
+                </pic:pic>
+              </a:graphicData>
+            </a:graphic>
+          </wp:inline>
+        </w:drawing>
+      </w:r>
     </w:p>
     <w:p>
       <w:pPr>
@@ -9717,66 +11086,6 @@
           <w:szCs w:val="22"/>
         </w:rPr>
       </w:pPr>
-      <w:r>
-        <w:rPr>
-          <w:rFonts w:ascii="Calibri" w:hAnsi="Calibri"/>
-          <w:sz w:val="22"/>
-          <w:szCs w:val="22"/>
-        </w:rPr>
-        <w:t>10</w:t>
-      </w:r>
-      <w:r>
-        <w:rPr>
-          <w:rFonts w:ascii="Calibri" w:hAnsi="Calibri"/>
-          <w:sz w:val="22"/>
-          <w:szCs w:val="22"/>
-        </w:rPr>
-        <w:t xml:space="preserve">. </w:t>
-      </w:r>
-      <w:r>
-        <w:rPr>
-          <w:rFonts w:ascii="Calibri" w:hAnsi="Calibri"/>
-          <w:sz w:val="22"/>
-          <w:szCs w:val="22"/>
-        </w:rPr>
-        <w:t xml:space="preserve">You've gotten rid of the file in the commits. But the automatic pointer that Git creates to the commit that was current before the operation and the </w:t>
-      </w:r>
-      <w:proofErr w:type="spellStart"/>
-      <w:r>
-        <w:rPr>
-          <w:rFonts w:ascii="Calibri" w:hAnsi="Calibri"/>
-          <w:sz w:val="22"/>
-          <w:szCs w:val="22"/>
-        </w:rPr>
-        <w:t>reflog</w:t>
-      </w:r>
-      <w:proofErr w:type="spellEnd"/>
-      <w:r>
-        <w:rPr>
-          <w:rFonts w:ascii="Calibri" w:hAnsi="Calibri"/>
-          <w:sz w:val="22"/>
-          <w:szCs w:val="22"/>
-        </w:rPr>
-        <w:t xml:space="preserve"> still have references.  </w:t>
-      </w:r>
-      <w:proofErr w:type="gramStart"/>
-      <w:r>
-        <w:rPr>
-          <w:rFonts w:ascii="Calibri" w:hAnsi="Calibri"/>
-          <w:sz w:val="22"/>
-          <w:szCs w:val="22"/>
-        </w:rPr>
-        <w:t>So</w:t>
-      </w:r>
-      <w:proofErr w:type="gramEnd"/>
-      <w:r>
-        <w:rPr>
-          <w:rFonts w:ascii="Calibri" w:hAnsi="Calibri"/>
-          <w:sz w:val="22"/>
-          <w:szCs w:val="22"/>
-        </w:rPr>
-        <w:t xml:space="preserve"> we need to get rid of them.</w:t>
-      </w:r>
     </w:p>
     <w:p>
       <w:pPr>
@@ -9788,6 +11097,41 @@
           <w:szCs w:val="22"/>
         </w:rPr>
       </w:pPr>
+      <w:r>
+        <w:rPr>
+          <w:rFonts w:ascii="Calibri" w:hAnsi="Calibri"/>
+          <w:sz w:val="22"/>
+          <w:szCs w:val="22"/>
+        </w:rPr>
+        <w:t>10</w:t>
+      </w:r>
+      <w:r>
+        <w:rPr>
+          <w:rFonts w:ascii="Calibri" w:hAnsi="Calibri"/>
+          <w:sz w:val="22"/>
+          <w:szCs w:val="22"/>
+        </w:rPr>
+        <w:t xml:space="preserve">. </w:t>
+      </w:r>
+      <w:r>
+        <w:rPr>
+          <w:rFonts w:ascii="Calibri" w:hAnsi="Calibri"/>
+          <w:sz w:val="22"/>
+          <w:szCs w:val="22"/>
+        </w:rPr>
+        <w:t>Next, remove the reference in the "original" area.  You can then take another look at the overall sizes again. You will likely see that the "size" value has gone up because we've created the new commits with the results of filtering the others and they are in the loose objects.</w:t>
+      </w:r>
+    </w:p>
+    <w:p>
+      <w:pPr>
+        <w:pStyle w:val="ListNumbered"/>
+        <w:ind w:left="360"/>
+        <w:rPr>
+          <w:rFonts w:ascii="Calibri" w:hAnsi="Calibri"/>
+          <w:sz w:val="22"/>
+          <w:szCs w:val="22"/>
+        </w:rPr>
+      </w:pPr>
     </w:p>
     <w:p>
       <w:pPr>
@@ -9816,7 +11160,7 @@
           <w:sz w:val="22"/>
           <w:szCs w:val="22"/>
         </w:rPr>
-        <w:t>rm -Rf .git/refs/original</w:t>
+        <w:t>rm -rf .git/refs/original/</w:t>
       </w:r>
     </w:p>
     <w:p>
@@ -9846,7 +11190,152 @@
           <w:sz w:val="22"/>
           <w:szCs w:val="22"/>
         </w:rPr>
-        <w:t>rm -Rf .git/logs/</w:t>
+        <w:t>git count-objects -vH</w:t>
+      </w:r>
+    </w:p>
+    <w:p>
+      <w:pPr>
+        <w:pStyle w:val="ListNumbered"/>
+        <w:ind w:left="360"/>
+        <w:rPr>
+          <w:rFonts w:ascii="Calibri" w:hAnsi="Calibri"/>
+          <w:sz w:val="22"/>
+          <w:szCs w:val="22"/>
+        </w:rPr>
+      </w:pPr>
+    </w:p>
+    <w:p>
+      <w:pPr>
+        <w:pStyle w:val="ListNumbered"/>
+        <w:ind w:left="360"/>
+        <w:rPr>
+          <w:rFonts w:ascii="Calibri" w:hAnsi="Calibri"/>
+          <w:sz w:val="22"/>
+          <w:szCs w:val="22"/>
+        </w:rPr>
+      </w:pPr>
+    </w:p>
+    <w:p>
+      <w:pPr>
+        <w:pStyle w:val="ListNumbered"/>
+        <w:ind w:left="360"/>
+        <w:rPr>
+          <w:rFonts w:ascii="Calibri" w:hAnsi="Calibri"/>
+          <w:sz w:val="22"/>
+          <w:szCs w:val="22"/>
+        </w:rPr>
+      </w:pPr>
+      <w:r>
+        <w:rPr>
+          <w:rFonts w:ascii="Calibri" w:hAnsi="Calibri"/>
+          <w:sz w:val="22"/>
+          <w:szCs w:val="22"/>
+        </w:rPr>
+        <w:t xml:space="preserve">11.  </w:t>
+      </w:r>
+      <w:r>
+        <w:rPr>
+          <w:rFonts w:ascii="Calibri" w:hAnsi="Calibri"/>
+          <w:sz w:val="22"/>
+          <w:szCs w:val="22"/>
+        </w:rPr>
+        <w:t xml:space="preserve">You've gotten rid of the file in the commits. But the automatic pointer that Git creates to the commit that was current before the operation and the </w:t>
+      </w:r>
+      <w:proofErr w:type="spellStart"/>
+      <w:r>
+        <w:rPr>
+          <w:rFonts w:ascii="Calibri" w:hAnsi="Calibri"/>
+          <w:sz w:val="22"/>
+          <w:szCs w:val="22"/>
+        </w:rPr>
+        <w:t>reflog</w:t>
+      </w:r>
+      <w:proofErr w:type="spellEnd"/>
+      <w:r>
+        <w:rPr>
+          <w:rFonts w:ascii="Calibri" w:hAnsi="Calibri"/>
+          <w:sz w:val="22"/>
+          <w:szCs w:val="22"/>
+        </w:rPr>
+        <w:t xml:space="preserve"> still have references.  So</w:t>
+      </w:r>
+      <w:r>
+        <w:rPr>
+          <w:rFonts w:ascii="Calibri" w:hAnsi="Calibri"/>
+          <w:sz w:val="22"/>
+          <w:szCs w:val="22"/>
+        </w:rPr>
+        <w:t>,</w:t>
+      </w:r>
+      <w:r>
+        <w:rPr>
+          <w:rFonts w:ascii="Calibri" w:hAnsi="Calibri"/>
+          <w:sz w:val="22"/>
+          <w:szCs w:val="22"/>
+        </w:rPr>
+        <w:t xml:space="preserve"> we need to get rid of them.</w:t>
+      </w:r>
+    </w:p>
+    <w:p>
+      <w:pPr>
+        <w:pStyle w:val="ListNumbered"/>
+        <w:ind w:left="360"/>
+        <w:rPr>
+          <w:rFonts w:ascii="Calibri" w:hAnsi="Calibri"/>
+          <w:sz w:val="22"/>
+          <w:szCs w:val="22"/>
+        </w:rPr>
+      </w:pPr>
+    </w:p>
+    <w:p>
+      <w:pPr>
+        <w:pStyle w:val="CodeSnippet"/>
+        <w:ind w:left="1440"/>
+        <w:rPr>
+          <w:rFonts w:ascii="Consolas" w:hAnsi="Consolas"/>
+          <w:b/>
+          <w:sz w:val="22"/>
+          <w:szCs w:val="22"/>
+        </w:rPr>
+      </w:pPr>
+      <w:r>
+        <w:rPr>
+          <w:rFonts w:ascii="Consolas" w:hAnsi="Consolas"/>
+          <w:b/>
+          <w:sz w:val="22"/>
+          <w:szCs w:val="22"/>
+        </w:rPr>
+        <w:t xml:space="preserve">$ </w:t>
+      </w:r>
+      <w:r>
+        <w:rPr>
+          <w:rFonts w:ascii="Consolas" w:hAnsi="Consolas"/>
+          <w:b/>
+          <w:sz w:val="22"/>
+          <w:szCs w:val="22"/>
+        </w:rPr>
+        <w:t>git reflog expire --expire=now --all</w:t>
+      </w:r>
+    </w:p>
+    <w:p>
+      <w:pPr>
+        <w:pStyle w:val="CodeSnippet"/>
+        <w:ind w:left="1440"/>
+        <w:rPr>
+          <w:rFonts w:ascii="Consolas" w:hAnsi="Consolas"/>
+          <w:b/>
+          <w:sz w:val="22"/>
+          <w:szCs w:val="22"/>
+        </w:rPr>
+      </w:pPr>
+      <w:r>
+        <w:rPr>
+          <w:rFonts w:ascii="Consolas" w:hAnsi="Consolas"/>
+          <w:b/>
+          <w:sz w:val="22"/>
+          <w:szCs w:val="22"/>
+        </w:rPr>
+        <w:t>$ git gc --prune=now</w:t>
       </w:r>
     </w:p>
     <w:p>
@@ -9910,7 +11399,49 @@
           <w:sz w:val="22"/>
           <w:szCs w:val="22"/>
         </w:rPr>
-        <w:t xml:space="preserve"> and then take a look at the size.</w:t>
+        <w:t xml:space="preserve"> with the --aggressive option</w:t>
+      </w:r>
+      <w:r>
+        <w:rPr>
+          <w:rFonts w:ascii="Calibri" w:hAnsi="Calibri"/>
+          <w:sz w:val="22"/>
+          <w:szCs w:val="22"/>
+        </w:rPr>
+        <w:t xml:space="preserve"> and then </w:t>
+      </w:r>
+      <w:proofErr w:type="gramStart"/>
+      <w:r>
+        <w:rPr>
+          <w:rFonts w:ascii="Calibri" w:hAnsi="Calibri"/>
+          <w:sz w:val="22"/>
+          <w:szCs w:val="22"/>
+        </w:rPr>
+        <w:t>take a look</w:t>
+      </w:r>
+      <w:proofErr w:type="gramEnd"/>
+      <w:r>
+        <w:rPr>
+          <w:rFonts w:ascii="Calibri" w:hAnsi="Calibri"/>
+          <w:sz w:val="22"/>
+          <w:szCs w:val="22"/>
+        </w:rPr>
+        <w:t xml:space="preserve"> at the size.</w:t>
+      </w:r>
+      <w:r>
+        <w:rPr>
+          <w:rFonts w:ascii="Calibri" w:hAnsi="Calibri"/>
+          <w:sz w:val="22"/>
+          <w:szCs w:val="22"/>
+        </w:rPr>
+        <w:t xml:space="preserve"> </w:t>
+      </w:r>
+      <w:r>
+        <w:rPr>
+          <w:rFonts w:ascii="Calibri" w:hAnsi="Calibri"/>
+          <w:sz w:val="22"/>
+          <w:szCs w:val="22"/>
+        </w:rPr>
+        <w:t>You should see a noticeable difference in the "size" value.</w:t>
       </w:r>
     </w:p>
     <w:p>
@@ -9955,6 +11486,15 @@
         <w:t>gc</w:t>
       </w:r>
       <w:proofErr w:type="spellEnd"/>
+      <w:r>
+        <w:rPr>
+          <w:rFonts w:ascii="Consolas" w:hAnsi="Consolas"/>
+          <w:b/>
+          <w:sz w:val="22"/>
+          <w:szCs w:val="22"/>
+        </w:rPr>
+        <w:t xml:space="preserve"> --aggressive --prune=now</w:t>
+      </w:r>
     </w:p>
     <w:p>
       <w:pPr>
@@ -10017,158 +11557,6 @@
           <w:szCs w:val="22"/>
         </w:rPr>
       </w:pPr>
-    </w:p>
-    <w:p>
-      <w:pPr>
-        <w:pStyle w:val="ListPara"/>
-        <w:tabs>
-          <w:tab w:val="left" w:pos="1800"/>
-        </w:tabs>
-        <w:ind w:left="360"/>
-        <w:rPr>
-          <w:rFonts w:ascii="Calibri" w:eastAsiaTheme="minorHAnsi" w:hAnsi="Calibri"/>
-          <w:sz w:val="22"/>
-          <w:szCs w:val="22"/>
-        </w:rPr>
-      </w:pPr>
-    </w:p>
-    <w:p>
-      <w:pPr>
-        <w:pStyle w:val="ListNumbered"/>
-        <w:ind w:left="360"/>
-        <w:rPr>
-          <w:rFonts w:ascii="Calibri" w:hAnsi="Calibri"/>
-          <w:sz w:val="22"/>
-          <w:szCs w:val="22"/>
-        </w:rPr>
-      </w:pPr>
-      <w:r>
-        <w:rPr>
-          <w:rFonts w:ascii="Calibri" w:hAnsi="Calibri"/>
-          <w:sz w:val="22"/>
-          <w:szCs w:val="22"/>
-        </w:rPr>
-        <w:t>1</w:t>
-      </w:r>
-      <w:r>
-        <w:rPr>
-          <w:rFonts w:ascii="Calibri" w:hAnsi="Calibri"/>
-          <w:sz w:val="22"/>
-          <w:szCs w:val="22"/>
-        </w:rPr>
-        <w:t>2</w:t>
-      </w:r>
-      <w:r>
-        <w:rPr>
-          <w:rFonts w:ascii="Calibri" w:hAnsi="Calibri"/>
-          <w:sz w:val="22"/>
-          <w:szCs w:val="22"/>
-        </w:rPr>
-        <w:t>.</w:t>
-      </w:r>
-      <w:r>
-        <w:rPr>
-          <w:rFonts w:ascii="Calibri" w:hAnsi="Calibri"/>
-          <w:sz w:val="22"/>
-          <w:szCs w:val="22"/>
-        </w:rPr>
-        <w:t xml:space="preserve"> </w:t>
-      </w:r>
-      <w:r>
-        <w:rPr>
-          <w:rFonts w:ascii="Calibri" w:hAnsi="Calibri"/>
-          <w:sz w:val="22"/>
-          <w:szCs w:val="22"/>
-        </w:rPr>
-        <w:t xml:space="preserve"> </w:t>
-      </w:r>
-      <w:r>
-        <w:rPr>
-          <w:rFonts w:ascii="Calibri" w:hAnsi="Calibri"/>
-          <w:sz w:val="22"/>
-          <w:szCs w:val="22"/>
-        </w:rPr>
-        <w:t>You should notice that although the pack size is down, the size value is still large. That's because the large file is still in your loose objects.  To remove the file, you can use the git prune command. Run the command and then check the size again.  You should see a noticeable difference</w:t>
-      </w:r>
-      <w:r>
-        <w:rPr>
-          <w:rFonts w:ascii="Calibri" w:hAnsi="Calibri"/>
-          <w:sz w:val="22"/>
-          <w:szCs w:val="22"/>
-        </w:rPr>
-        <w:t xml:space="preserve"> in the "size" value.</w:t>
-      </w:r>
-    </w:p>
-    <w:p>
-      <w:pPr>
-        <w:pStyle w:val="ListNumbered"/>
-        <w:ind w:left="360"/>
-        <w:rPr>
-          <w:rFonts w:ascii="Calibri" w:hAnsi="Calibri"/>
-          <w:sz w:val="22"/>
-          <w:szCs w:val="22"/>
-        </w:rPr>
-      </w:pPr>
-    </w:p>
-    <w:p>
-      <w:pPr>
-        <w:pStyle w:val="CodeSnippet"/>
-        <w:ind w:left="1440"/>
-        <w:rPr>
-          <w:rFonts w:ascii="Consolas" w:hAnsi="Consolas"/>
-          <w:b/>
-          <w:sz w:val="22"/>
-          <w:szCs w:val="22"/>
-        </w:rPr>
-      </w:pPr>
-      <w:r>
-        <w:rPr>
-          <w:rFonts w:ascii="Consolas" w:hAnsi="Consolas"/>
-          <w:b/>
-          <w:sz w:val="22"/>
-          <w:szCs w:val="22"/>
-        </w:rPr>
-        <w:t xml:space="preserve">$ git </w:t>
-      </w:r>
-      <w:r>
-        <w:rPr>
-          <w:rFonts w:ascii="Consolas" w:hAnsi="Consolas"/>
-          <w:b/>
-          <w:sz w:val="22"/>
-          <w:szCs w:val="22"/>
-        </w:rPr>
-        <w:t>prune --expire now</w:t>
-      </w:r>
-    </w:p>
-    <w:p>
-      <w:pPr>
-        <w:pStyle w:val="CodeSnippet"/>
-        <w:ind w:left="1440"/>
-        <w:rPr>
-          <w:rFonts w:ascii="Consolas" w:hAnsi="Consolas"/>
-          <w:b/>
-          <w:sz w:val="22"/>
-          <w:szCs w:val="22"/>
-        </w:rPr>
-      </w:pPr>
-      <w:r>
-        <w:rPr>
-          <w:rFonts w:ascii="Consolas" w:hAnsi="Consolas"/>
-          <w:b/>
-          <w:sz w:val="22"/>
-          <w:szCs w:val="22"/>
-        </w:rPr>
-        <w:t>$ git count-objects -v</w:t>
-      </w:r>
-      <w:r>
-        <w:rPr>
-          <w:rFonts w:ascii="Consolas" w:hAnsi="Consolas"/>
-          <w:b/>
-          <w:sz w:val="22"/>
-          <w:szCs w:val="22"/>
-        </w:rPr>
-        <w:t>H</w:t>
-      </w:r>
     </w:p>
     <w:p>
       <w:pPr>
@@ -10250,9 +11638,6 @@
     <w:p/>
     <w:p/>
     <w:p/>
-    <w:p/>
-    <w:p/>
-    <w:p/>
     <w:p>
       <w:pPr>
         <w:rPr>
@@ -10277,8 +11662,8 @@
     </w:p>
     <w:p/>
     <w:sectPr>
-      <w:headerReference w:type="default" r:id="rId17"/>
-      <w:footerReference w:type="default" r:id="rId18"/>
+      <w:headerReference w:type="default" r:id="rId35"/>
+      <w:footerReference w:type="default" r:id="rId36"/>
       <w:pgSz w:w="12240" w:h="15840"/>
       <w:pgMar w:top="720" w:right="540" w:bottom="720" w:left="900" w:header="720" w:footer="720" w:gutter="0"/>
       <w:cols w:space="720"/>
@@ -10569,7 +11954,7 @@
       <w:t>2</w:t>
     </w:r>
     <w:r>
-      <w:t>3</w:t>
+      <w:t>4</w:t>
     </w:r>
     <w:r>
       <w:t xml:space="preserve"> </w:t>

</xml_diff>